<commit_message>
coding docs and pptx
</commit_message>
<xml_diff>
--- a/Oreilly_intro.docx
+++ b/Oreilly_intro.docx
@@ -596,8 +596,6 @@
         </w:rPr>
         <w:t xml:space="preserve">In this chart I have tried to summarize the technology stacks that realize the design patterns </w:t>
       </w:r>
-      <w:bookmarkStart w:id="0" w:name="_GoBack"/>
-      <w:bookmarkEnd w:id="0"/>
       <w:proofErr w:type="spellStart"/>
       <w:r>
         <w:rPr>
@@ -1311,6 +1309,206 @@
           <w:lang w:val="en-US"/>
         </w:rPr>
       </w:pPr>
+    </w:p>
+    <w:p>
+      <w:pPr>
+        <w:pStyle w:val="Titolo2"/>
+        <w:rPr>
+          <w:lang w:val="en-US"/>
+        </w:rPr>
+      </w:pPr>
+      <w:r>
+        <w:rPr>
+          <w:lang w:val="en-US"/>
+        </w:rPr>
+        <w:t xml:space="preserve">Transactional </w:t>
+      </w:r>
+    </w:p>
+    <w:p>
+      <w:pPr>
+        <w:pStyle w:val="Paragrafoelenco"/>
+        <w:numPr>
+          <w:ilvl w:val="0"/>
+          <w:numId w:val="6"/>
+        </w:numPr>
+        <w:rPr>
+          <w:lang w:val="en-US"/>
+        </w:rPr>
+      </w:pPr>
+      <w:r>
+        <w:rPr>
+          <w:lang w:val="en-US"/>
+        </w:rPr>
+        <w:t>DESCRIPTION</w:t>
+      </w:r>
+    </w:p>
+    <w:p>
+      <w:pPr>
+        <w:pStyle w:val="Paragrafoelenco"/>
+        <w:numPr>
+          <w:ilvl w:val="0"/>
+          <w:numId w:val="6"/>
+        </w:numPr>
+        <w:rPr>
+          <w:lang w:val="en-US"/>
+        </w:rPr>
+      </w:pPr>
+      <w:r>
+        <w:rPr>
+          <w:lang w:val="en-US"/>
+        </w:rPr>
+        <w:t>Start ZOOKEEPER</w:t>
+      </w:r>
+    </w:p>
+    <w:p>
+      <w:pPr>
+        <w:pStyle w:val="Paragrafoelenco"/>
+        <w:numPr>
+          <w:ilvl w:val="0"/>
+          <w:numId w:val="6"/>
+        </w:numPr>
+        <w:rPr>
+          <w:lang w:val="en-US"/>
+        </w:rPr>
+      </w:pPr>
+      <w:r>
+        <w:rPr>
+          <w:lang w:val="en-US"/>
+        </w:rPr>
+        <w:t>Start KAFKA</w:t>
+      </w:r>
+    </w:p>
+    <w:p>
+      <w:pPr>
+        <w:pStyle w:val="Paragrafoelenco"/>
+        <w:numPr>
+          <w:ilvl w:val="0"/>
+          <w:numId w:val="6"/>
+        </w:numPr>
+        <w:rPr>
+          <w:lang w:val="en-US"/>
+        </w:rPr>
+      </w:pPr>
+      <w:r>
+        <w:rPr>
+          <w:lang w:val="en-US"/>
+        </w:rPr>
+        <w:t xml:space="preserve">Start </w:t>
+      </w:r>
+      <w:proofErr w:type="spellStart"/>
+      <w:r>
+        <w:rPr>
+          <w:lang w:val="en-US"/>
+        </w:rPr>
+        <w:t>MongoDB</w:t>
+      </w:r>
+      <w:proofErr w:type="spellEnd"/>
+    </w:p>
+    <w:p>
+      <w:pPr>
+        <w:pStyle w:val="Paragrafoelenco"/>
+        <w:numPr>
+          <w:ilvl w:val="0"/>
+          <w:numId w:val="6"/>
+        </w:numPr>
+        <w:rPr>
+          <w:lang w:val="en-US"/>
+        </w:rPr>
+      </w:pPr>
+      <w:r>
+        <w:rPr>
+          <w:lang w:val="en-US"/>
+        </w:rPr>
+        <w:t>START LISTENER TO TOPIC</w:t>
+      </w:r>
+    </w:p>
+    <w:p>
+      <w:pPr>
+        <w:pStyle w:val="Paragrafoelenco"/>
+        <w:numPr>
+          <w:ilvl w:val="1"/>
+          <w:numId w:val="6"/>
+        </w:numPr>
+        <w:autoSpaceDE w:val="0"/>
+        <w:autoSpaceDN w:val="0"/>
+        <w:adjustRightInd w:val="0"/>
+        <w:spacing w:after="0" w:line="240" w:lineRule="auto"/>
+        <w:rPr>
+          <w:rFonts w:ascii="Courier New" w:hAnsi="Courier New" w:cs="Courier New"/>
+          <w:sz w:val="20"/>
+          <w:szCs w:val="20"/>
+        </w:rPr>
+      </w:pPr>
+      <w:proofErr w:type="spellStart"/>
+      <w:r>
+        <w:rPr>
+          <w:rFonts w:ascii="Courier New" w:hAnsi="Courier New" w:cs="Courier New"/>
+          <w:sz w:val="20"/>
+          <w:szCs w:val="20"/>
+        </w:rPr>
+        <w:t>confirmBookingTopic</w:t>
+      </w:r>
+      <w:proofErr w:type="spellEnd"/>
+    </w:p>
+    <w:p>
+      <w:pPr>
+        <w:pStyle w:val="Paragrafoelenco"/>
+        <w:numPr>
+          <w:ilvl w:val="1"/>
+          <w:numId w:val="6"/>
+        </w:numPr>
+        <w:autoSpaceDE w:val="0"/>
+        <w:autoSpaceDN w:val="0"/>
+        <w:adjustRightInd w:val="0"/>
+        <w:spacing w:after="0" w:line="240" w:lineRule="auto"/>
+        <w:rPr>
+          <w:rFonts w:ascii="Courier New" w:hAnsi="Courier New" w:cs="Courier New"/>
+          <w:sz w:val="20"/>
+          <w:szCs w:val="20"/>
+        </w:rPr>
+      </w:pPr>
+      <w:proofErr w:type="spellStart"/>
+      <w:r>
+        <w:rPr>
+          <w:rFonts w:ascii="Courier New" w:hAnsi="Courier New" w:cs="Courier New"/>
+          <w:sz w:val="20"/>
+          <w:szCs w:val="20"/>
+        </w:rPr>
+        <w:t>notConfirmBookingTopic</w:t>
+      </w:r>
+      <w:proofErr w:type="spellEnd"/>
+    </w:p>
+    <w:p>
+      <w:pPr>
+        <w:pStyle w:val="Paragrafoelenco"/>
+        <w:numPr>
+          <w:ilvl w:val="1"/>
+          <w:numId w:val="6"/>
+        </w:numPr>
+        <w:rPr>
+          <w:lang w:val="en-US"/>
+        </w:rPr>
+      </w:pPr>
+      <w:proofErr w:type="spellStart"/>
+      <w:r>
+        <w:rPr>
+          <w:rFonts w:ascii="Courier New" w:hAnsi="Courier New" w:cs="Courier New"/>
+          <w:sz w:val="20"/>
+          <w:szCs w:val="20"/>
+        </w:rPr>
+        <w:t>pendingBookingTopic</w:t>
+      </w:r>
+      <w:proofErr w:type="spellEnd"/>
+    </w:p>
+    <w:p>
+      <w:pPr>
+        <w:ind w:left="1296"/>
+        <w:rPr>
+          <w:lang w:val="en-US"/>
+        </w:rPr>
+      </w:pPr>
+      <w:bookmarkStart w:id="0" w:name="_GoBack"/>
+      <w:bookmarkEnd w:id="0"/>
     </w:p>
     <w:p>
       <w:pPr>
@@ -1380,7 +1578,7 @@
       <w:lvlText w:val="%1.%2"/>
       <w:lvlJc w:val="left"/>
       <w:pPr>
-        <w:ind w:left="576" w:hanging="576"/>
+        <w:ind w:left="3128" w:hanging="576"/>
       </w:pPr>
     </w:lvl>
     <w:lvl w:ilvl="2">
@@ -1537,6 +1735,95 @@
       <w:lvlJc w:val="right"/>
       <w:pPr>
         <w:ind w:left="6120" w:hanging="180"/>
+      </w:pPr>
+    </w:lvl>
+  </w:abstractNum>
+  <w:abstractNum w:abstractNumId="2">
+    <w:nsid w:val="58B030BE"/>
+    <w:multiLevelType w:val="hybridMultilevel"/>
+    <w:tmpl w:val="9ED01AC4"/>
+    <w:lvl w:ilvl="0" w:tplc="CC625EBA">
+      <w:start w:val="1"/>
+      <w:numFmt w:val="decimal"/>
+      <w:lvlText w:val="%1)"/>
+      <w:lvlJc w:val="left"/>
+      <w:pPr>
+        <w:ind w:left="936" w:hanging="360"/>
+      </w:pPr>
+      <w:rPr>
+        <w:rFonts w:hint="default"/>
+      </w:rPr>
+    </w:lvl>
+    <w:lvl w:ilvl="1" w:tplc="04100019">
+      <w:start w:val="1"/>
+      <w:numFmt w:val="lowerLetter"/>
+      <w:lvlText w:val="%2."/>
+      <w:lvlJc w:val="left"/>
+      <w:pPr>
+        <w:ind w:left="1656" w:hanging="360"/>
+      </w:pPr>
+    </w:lvl>
+    <w:lvl w:ilvl="2" w:tplc="0410001B" w:tentative="1">
+      <w:start w:val="1"/>
+      <w:numFmt w:val="lowerRoman"/>
+      <w:lvlText w:val="%3."/>
+      <w:lvlJc w:val="right"/>
+      <w:pPr>
+        <w:ind w:left="2376" w:hanging="180"/>
+      </w:pPr>
+    </w:lvl>
+    <w:lvl w:ilvl="3" w:tplc="0410000F" w:tentative="1">
+      <w:start w:val="1"/>
+      <w:numFmt w:val="decimal"/>
+      <w:lvlText w:val="%4."/>
+      <w:lvlJc w:val="left"/>
+      <w:pPr>
+        <w:ind w:left="3096" w:hanging="360"/>
+      </w:pPr>
+    </w:lvl>
+    <w:lvl w:ilvl="4" w:tplc="04100019" w:tentative="1">
+      <w:start w:val="1"/>
+      <w:numFmt w:val="lowerLetter"/>
+      <w:lvlText w:val="%5."/>
+      <w:lvlJc w:val="left"/>
+      <w:pPr>
+        <w:ind w:left="3816" w:hanging="360"/>
+      </w:pPr>
+    </w:lvl>
+    <w:lvl w:ilvl="5" w:tplc="0410001B" w:tentative="1">
+      <w:start w:val="1"/>
+      <w:numFmt w:val="lowerRoman"/>
+      <w:lvlText w:val="%6."/>
+      <w:lvlJc w:val="right"/>
+      <w:pPr>
+        <w:ind w:left="4536" w:hanging="180"/>
+      </w:pPr>
+    </w:lvl>
+    <w:lvl w:ilvl="6" w:tplc="0410000F" w:tentative="1">
+      <w:start w:val="1"/>
+      <w:numFmt w:val="decimal"/>
+      <w:lvlText w:val="%7."/>
+      <w:lvlJc w:val="left"/>
+      <w:pPr>
+        <w:ind w:left="5256" w:hanging="360"/>
+      </w:pPr>
+    </w:lvl>
+    <w:lvl w:ilvl="7" w:tplc="04100019" w:tentative="1">
+      <w:start w:val="1"/>
+      <w:numFmt w:val="lowerLetter"/>
+      <w:lvlText w:val="%8."/>
+      <w:lvlJc w:val="left"/>
+      <w:pPr>
+        <w:ind w:left="5976" w:hanging="360"/>
+      </w:pPr>
+    </w:lvl>
+    <w:lvl w:ilvl="8" w:tplc="0410001B" w:tentative="1">
+      <w:start w:val="1"/>
+      <w:numFmt w:val="lowerRoman"/>
+      <w:lvlText w:val="%9."/>
+      <w:lvlJc w:val="right"/>
+      <w:pPr>
+        <w:ind w:left="6696" w:hanging="180"/>
       </w:pPr>
     </w:lvl>
   </w:abstractNum>
@@ -1554,6 +1841,9 @@
   </w:num>
   <w:num w:numId="5">
     <w:abstractNumId w:val="0"/>
+  </w:num>
+  <w:num w:numId="6">
+    <w:abstractNumId w:val="2"/>
   </w:num>
 </w:numbering>
 </file>
@@ -1761,6 +2051,7 @@
         <w:numId w:val="2"/>
       </w:numPr>
       <w:spacing w:before="200" w:after="0"/>
+      <w:ind w:left="576"/>
       <w:outlineLvl w:val="1"/>
     </w:pPr>
     <w:rPr>
@@ -2119,6 +2410,17 @@
       <w:sz w:val="20"/>
       <w:szCs w:val="20"/>
     </w:rPr>
+  </w:style>
+  <w:style w:type="paragraph" w:styleId="Paragrafoelenco">
+    <w:name w:val="List Paragraph"/>
+    <w:basedOn w:val="Normale"/>
+    <w:uiPriority w:val="34"/>
+    <w:qFormat/>
+    <w:rsid w:val="00501E8E"/>
+    <w:pPr>
+      <w:ind w:left="720"/>
+      <w:contextualSpacing/>
+    </w:pPr>
   </w:style>
 </w:styles>
 </file>

</xml_diff>

<commit_message>
NEw info station and battery vehicle
</commit_message>
<xml_diff>
--- a/Oreilly_intro.docx
+++ b/Oreilly_intro.docx
@@ -272,6 +272,718 @@
           <w:lang w:val="en-US"/>
         </w:rPr>
       </w:pPr>
+    </w:p>
+    <w:p>
+      <w:pPr>
+        <w:rPr>
+          <w:lang w:val="en-US"/>
+        </w:rPr>
+      </w:pPr>
+    </w:p>
+    <w:p>
+      <w:pPr>
+        <w:rPr>
+          <w:rFonts w:ascii="Arial" w:hAnsi="Arial" w:cs="Arial"/>
+          <w:color w:val="252525"/>
+          <w:sz w:val="21"/>
+          <w:szCs w:val="21"/>
+          <w:shd w:val="clear" w:color="auto" w:fill="FFFFFF"/>
+          <w:lang w:val="en-US"/>
+        </w:rPr>
+      </w:pPr>
+      <w:r>
+        <w:rPr>
+          <w:rFonts w:ascii="Arial" w:hAnsi="Arial" w:cs="Arial"/>
+          <w:color w:val="252525"/>
+          <w:sz w:val="21"/>
+          <w:szCs w:val="21"/>
+          <w:shd w:val="clear" w:color="auto" w:fill="FFFFFF"/>
+          <w:lang w:val="en-US"/>
+        </w:rPr>
+        <w:t>Today's Rome is a modern</w:t>
+      </w:r>
+      <w:r>
+        <w:rPr>
+          <w:rStyle w:val="apple-converted-space"/>
+          <w:rFonts w:ascii="Arial" w:hAnsi="Arial" w:cs="Arial"/>
+          <w:color w:val="252525"/>
+          <w:sz w:val="21"/>
+          <w:szCs w:val="21"/>
+          <w:shd w:val="clear" w:color="auto" w:fill="FFFFFF"/>
+          <w:lang w:val="en-US"/>
+        </w:rPr>
+        <w:t> </w:t>
+      </w:r>
+      <w:hyperlink r:id="rId7" w:tooltip="Metropolis" w:history="1">
+        <w:r>
+          <w:rPr>
+            <w:rStyle w:val="Collegamentoipertestuale"/>
+            <w:rFonts w:ascii="Arial" w:hAnsi="Arial" w:cs="Arial"/>
+            <w:color w:val="0B0080"/>
+            <w:sz w:val="21"/>
+            <w:szCs w:val="21"/>
+            <w:shd w:val="clear" w:color="auto" w:fill="FFFFFF"/>
+            <w:lang w:val="en-US"/>
+          </w:rPr>
+          <w:t>metropolis</w:t>
+        </w:r>
+      </w:hyperlink>
+      <w:r>
+        <w:rPr>
+          <w:rFonts w:ascii="Arial" w:hAnsi="Arial" w:cs="Arial"/>
+          <w:color w:val="252525"/>
+          <w:sz w:val="21"/>
+          <w:szCs w:val="21"/>
+          <w:shd w:val="clear" w:color="auto" w:fill="FFFFFF"/>
+          <w:lang w:val="en-US"/>
+        </w:rPr>
+        <w:t xml:space="preserve">, yet it reflects the stratification of the epochs of its long history. The historical </w:t>
+      </w:r>
+      <w:proofErr w:type="spellStart"/>
+      <w:r>
+        <w:rPr>
+          <w:rFonts w:ascii="Arial" w:hAnsi="Arial" w:cs="Arial"/>
+          <w:color w:val="252525"/>
+          <w:sz w:val="21"/>
+          <w:szCs w:val="21"/>
+          <w:shd w:val="clear" w:color="auto" w:fill="FFFFFF"/>
+          <w:lang w:val="en-US"/>
+        </w:rPr>
+        <w:t>centre</w:t>
+      </w:r>
+      <w:proofErr w:type="spellEnd"/>
+      <w:r>
+        <w:rPr>
+          <w:rFonts w:ascii="Arial" w:hAnsi="Arial" w:cs="Arial"/>
+          <w:color w:val="252525"/>
+          <w:sz w:val="21"/>
+          <w:szCs w:val="21"/>
+          <w:shd w:val="clear" w:color="auto" w:fill="FFFFFF"/>
+          <w:lang w:val="en-US"/>
+        </w:rPr>
+        <w:t>, identified as those parts within the limits of the ancient Imperial walls, contains archaeological remains from Ancient Rome. These are continuously being excavated and opened to the public, such as the</w:t>
+      </w:r>
+      <w:r>
+        <w:rPr>
+          <w:rStyle w:val="apple-converted-space"/>
+          <w:rFonts w:ascii="Arial" w:hAnsi="Arial" w:cs="Arial"/>
+          <w:color w:val="252525"/>
+          <w:sz w:val="21"/>
+          <w:szCs w:val="21"/>
+          <w:shd w:val="clear" w:color="auto" w:fill="FFFFFF"/>
+          <w:lang w:val="en-US"/>
+        </w:rPr>
+        <w:t> </w:t>
+      </w:r>
+      <w:proofErr w:type="spellStart"/>
+      <w:r>
+        <w:fldChar w:fldCharType="begin"/>
+      </w:r>
+      <w:r>
+        <w:rPr>
+          <w:lang w:val="en-US"/>
+        </w:rPr>
+        <w:instrText xml:space="preserve"> HYPERLINK "https://en.wikipedia.org/wiki/Colosseum" \o "Colosseum" </w:instrText>
+      </w:r>
+      <w:r>
+        <w:fldChar w:fldCharType="separate"/>
+      </w:r>
+      <w:r>
+        <w:rPr>
+          <w:rStyle w:val="Collegamentoipertestuale"/>
+          <w:rFonts w:ascii="Arial" w:hAnsi="Arial" w:cs="Arial"/>
+          <w:color w:val="0B0080"/>
+          <w:sz w:val="21"/>
+          <w:szCs w:val="21"/>
+          <w:shd w:val="clear" w:color="auto" w:fill="FFFFFF"/>
+          <w:lang w:val="en-US"/>
+        </w:rPr>
+        <w:t>Colosseum</w:t>
+      </w:r>
+      <w:proofErr w:type="spellEnd"/>
+      <w:r>
+        <w:fldChar w:fldCharType="end"/>
+      </w:r>
+      <w:r>
+        <w:rPr>
+          <w:rFonts w:ascii="Arial" w:hAnsi="Arial" w:cs="Arial"/>
+          <w:color w:val="252525"/>
+          <w:sz w:val="21"/>
+          <w:szCs w:val="21"/>
+          <w:shd w:val="clear" w:color="auto" w:fill="FFFFFF"/>
+          <w:lang w:val="en-US"/>
+        </w:rPr>
+        <w:t>; the</w:t>
+      </w:r>
+      <w:r>
+        <w:rPr>
+          <w:rStyle w:val="apple-converted-space"/>
+          <w:rFonts w:ascii="Arial" w:hAnsi="Arial" w:cs="Arial"/>
+          <w:color w:val="252525"/>
+          <w:sz w:val="21"/>
+          <w:szCs w:val="21"/>
+          <w:shd w:val="clear" w:color="auto" w:fill="FFFFFF"/>
+          <w:lang w:val="en-US"/>
+        </w:rPr>
+        <w:t> </w:t>
+      </w:r>
+      <w:hyperlink r:id="rId8" w:tooltip="Roman Forum" w:history="1">
+        <w:r>
+          <w:rPr>
+            <w:rStyle w:val="Collegamentoipertestuale"/>
+            <w:rFonts w:ascii="Arial" w:hAnsi="Arial" w:cs="Arial"/>
+            <w:color w:val="0B0080"/>
+            <w:sz w:val="21"/>
+            <w:szCs w:val="21"/>
+            <w:shd w:val="clear" w:color="auto" w:fill="FFFFFF"/>
+            <w:lang w:val="en-US"/>
+          </w:rPr>
+          <w:t>Roman Forum</w:t>
+        </w:r>
+      </w:hyperlink>
+      <w:r>
+        <w:rPr>
+          <w:rFonts w:ascii="Arial" w:hAnsi="Arial" w:cs="Arial"/>
+          <w:color w:val="252525"/>
+          <w:sz w:val="21"/>
+          <w:szCs w:val="21"/>
+          <w:shd w:val="clear" w:color="auto" w:fill="FFFFFF"/>
+          <w:lang w:val="en-US"/>
+        </w:rPr>
+        <w:t>, and the</w:t>
+      </w:r>
+      <w:r>
+        <w:rPr>
+          <w:rStyle w:val="apple-converted-space"/>
+          <w:rFonts w:ascii="Arial" w:hAnsi="Arial" w:cs="Arial"/>
+          <w:color w:val="252525"/>
+          <w:sz w:val="21"/>
+          <w:szCs w:val="21"/>
+          <w:shd w:val="clear" w:color="auto" w:fill="FFFFFF"/>
+          <w:lang w:val="en-US"/>
+        </w:rPr>
+        <w:t> </w:t>
+      </w:r>
+      <w:hyperlink r:id="rId9" w:tooltip="Catacombs of Rome" w:history="1">
+        <w:r>
+          <w:rPr>
+            <w:rStyle w:val="Collegamentoipertestuale"/>
+            <w:rFonts w:ascii="Arial" w:hAnsi="Arial" w:cs="Arial"/>
+            <w:color w:val="0B0080"/>
+            <w:sz w:val="21"/>
+            <w:szCs w:val="21"/>
+            <w:shd w:val="clear" w:color="auto" w:fill="FFFFFF"/>
+            <w:lang w:val="en-US"/>
+          </w:rPr>
+          <w:t>Catacombs</w:t>
+        </w:r>
+      </w:hyperlink>
+      <w:r>
+        <w:rPr>
+          <w:rFonts w:ascii="Arial" w:hAnsi="Arial" w:cs="Arial"/>
+          <w:color w:val="252525"/>
+          <w:sz w:val="21"/>
+          <w:szCs w:val="21"/>
+          <w:shd w:val="clear" w:color="auto" w:fill="FFFFFF"/>
+          <w:lang w:val="en-US"/>
+        </w:rPr>
+        <w:t>. There are areas with remains from</w:t>
+      </w:r>
+      <w:r>
+        <w:rPr>
+          <w:rStyle w:val="apple-converted-space"/>
+          <w:rFonts w:ascii="Arial" w:hAnsi="Arial" w:cs="Arial"/>
+          <w:color w:val="252525"/>
+          <w:sz w:val="21"/>
+          <w:szCs w:val="21"/>
+          <w:shd w:val="clear" w:color="auto" w:fill="FFFFFF"/>
+          <w:lang w:val="en-US"/>
+        </w:rPr>
+        <w:t> </w:t>
+      </w:r>
+      <w:hyperlink r:id="rId10" w:tooltip="Medieval" w:history="1">
+        <w:r>
+          <w:rPr>
+            <w:rStyle w:val="Collegamentoipertestuale"/>
+            <w:rFonts w:ascii="Arial" w:hAnsi="Arial" w:cs="Arial"/>
+            <w:color w:val="0B0080"/>
+            <w:sz w:val="21"/>
+            <w:szCs w:val="21"/>
+            <w:shd w:val="clear" w:color="auto" w:fill="FFFFFF"/>
+            <w:lang w:val="en-US"/>
+          </w:rPr>
+          <w:t>Medieval</w:t>
+        </w:r>
+      </w:hyperlink>
+      <w:r>
+        <w:rPr>
+          <w:rStyle w:val="apple-converted-space"/>
+          <w:rFonts w:ascii="Arial" w:hAnsi="Arial" w:cs="Arial"/>
+          <w:color w:val="252525"/>
+          <w:sz w:val="21"/>
+          <w:szCs w:val="21"/>
+          <w:shd w:val="clear" w:color="auto" w:fill="FFFFFF"/>
+          <w:lang w:val="en-US"/>
+        </w:rPr>
+        <w:t> </w:t>
+      </w:r>
+      <w:r>
+        <w:rPr>
+          <w:rFonts w:ascii="Arial" w:hAnsi="Arial" w:cs="Arial"/>
+          <w:color w:val="252525"/>
+          <w:sz w:val="21"/>
+          <w:szCs w:val="21"/>
+          <w:shd w:val="clear" w:color="auto" w:fill="FFFFFF"/>
+          <w:lang w:val="en-US"/>
+        </w:rPr>
+        <w:t>times. There are palaces and artistic treasures from the</w:t>
+      </w:r>
+      <w:r>
+        <w:rPr>
+          <w:rStyle w:val="apple-converted-space"/>
+          <w:rFonts w:ascii="Arial" w:hAnsi="Arial" w:cs="Arial"/>
+          <w:color w:val="252525"/>
+          <w:sz w:val="21"/>
+          <w:szCs w:val="21"/>
+          <w:shd w:val="clear" w:color="auto" w:fill="FFFFFF"/>
+          <w:lang w:val="en-US"/>
+        </w:rPr>
+        <w:t> </w:t>
+      </w:r>
+      <w:hyperlink r:id="rId11" w:tooltip="Renaissance" w:history="1">
+        <w:r>
+          <w:rPr>
+            <w:rStyle w:val="Collegamentoipertestuale"/>
+            <w:rFonts w:ascii="Arial" w:hAnsi="Arial" w:cs="Arial"/>
+            <w:color w:val="0B0080"/>
+            <w:sz w:val="21"/>
+            <w:szCs w:val="21"/>
+            <w:shd w:val="clear" w:color="auto" w:fill="FFFFFF"/>
+            <w:lang w:val="en-US"/>
+          </w:rPr>
+          <w:t>Renaissance</w:t>
+        </w:r>
+      </w:hyperlink>
+      <w:r>
+        <w:rPr>
+          <w:rFonts w:ascii="Arial" w:hAnsi="Arial" w:cs="Arial"/>
+          <w:color w:val="252525"/>
+          <w:sz w:val="21"/>
+          <w:szCs w:val="21"/>
+          <w:shd w:val="clear" w:color="auto" w:fill="FFFFFF"/>
+          <w:lang w:val="en-US"/>
+        </w:rPr>
+        <w:t>; fountains, churches and palaces from</w:t>
+      </w:r>
+      <w:r>
+        <w:rPr>
+          <w:rStyle w:val="apple-converted-space"/>
+          <w:rFonts w:ascii="Arial" w:hAnsi="Arial" w:cs="Arial"/>
+          <w:color w:val="252525"/>
+          <w:sz w:val="21"/>
+          <w:szCs w:val="21"/>
+          <w:shd w:val="clear" w:color="auto" w:fill="FFFFFF"/>
+          <w:lang w:val="en-US"/>
+        </w:rPr>
+        <w:t> </w:t>
+      </w:r>
+      <w:hyperlink r:id="rId12" w:tooltip="Baroque" w:history="1">
+        <w:r>
+          <w:rPr>
+            <w:rStyle w:val="Collegamentoipertestuale"/>
+            <w:rFonts w:ascii="Arial" w:hAnsi="Arial" w:cs="Arial"/>
+            <w:color w:val="0B0080"/>
+            <w:sz w:val="21"/>
+            <w:szCs w:val="21"/>
+            <w:shd w:val="clear" w:color="auto" w:fill="FFFFFF"/>
+            <w:lang w:val="en-US"/>
+          </w:rPr>
+          <w:t>Baroque</w:t>
+        </w:r>
+      </w:hyperlink>
+      <w:r>
+        <w:rPr>
+          <w:rStyle w:val="apple-converted-space"/>
+          <w:rFonts w:ascii="Arial" w:hAnsi="Arial" w:cs="Arial"/>
+          <w:color w:val="252525"/>
+          <w:sz w:val="21"/>
+          <w:szCs w:val="21"/>
+          <w:shd w:val="clear" w:color="auto" w:fill="FFFFFF"/>
+          <w:lang w:val="en-US"/>
+        </w:rPr>
+        <w:t> </w:t>
+      </w:r>
+      <w:r>
+        <w:rPr>
+          <w:rFonts w:ascii="Arial" w:hAnsi="Arial" w:cs="Arial"/>
+          <w:color w:val="252525"/>
+          <w:sz w:val="21"/>
+          <w:szCs w:val="21"/>
+          <w:shd w:val="clear" w:color="auto" w:fill="FFFFFF"/>
+          <w:lang w:val="en-US"/>
+        </w:rPr>
+        <w:t>times. There is art and architecture from the</w:t>
+      </w:r>
+      <w:r>
+        <w:rPr>
+          <w:rStyle w:val="apple-converted-space"/>
+          <w:rFonts w:ascii="Arial" w:hAnsi="Arial" w:cs="Arial"/>
+          <w:color w:val="252525"/>
+          <w:sz w:val="21"/>
+          <w:szCs w:val="21"/>
+          <w:shd w:val="clear" w:color="auto" w:fill="FFFFFF"/>
+          <w:lang w:val="en-US"/>
+        </w:rPr>
+        <w:t> </w:t>
+      </w:r>
+      <w:hyperlink r:id="rId13" w:tooltip="Art Nouveau" w:history="1">
+        <w:r>
+          <w:rPr>
+            <w:rStyle w:val="Collegamentoipertestuale"/>
+            <w:rFonts w:ascii="Arial" w:hAnsi="Arial" w:cs="Arial"/>
+            <w:color w:val="0B0080"/>
+            <w:sz w:val="21"/>
+            <w:szCs w:val="21"/>
+            <w:shd w:val="clear" w:color="auto" w:fill="FFFFFF"/>
+            <w:lang w:val="en-US"/>
+          </w:rPr>
+          <w:t>Art Nouveau</w:t>
+        </w:r>
+      </w:hyperlink>
+      <w:r>
+        <w:rPr>
+          <w:rFonts w:ascii="Arial" w:hAnsi="Arial" w:cs="Arial"/>
+          <w:color w:val="252525"/>
+          <w:sz w:val="21"/>
+          <w:szCs w:val="21"/>
+          <w:shd w:val="clear" w:color="auto" w:fill="FFFFFF"/>
+          <w:lang w:val="en-US"/>
+        </w:rPr>
+        <w:t>,</w:t>
+      </w:r>
+      <w:r>
+        <w:rPr>
+          <w:rStyle w:val="apple-converted-space"/>
+          <w:rFonts w:ascii="Arial" w:hAnsi="Arial" w:cs="Arial"/>
+          <w:color w:val="252525"/>
+          <w:sz w:val="21"/>
+          <w:szCs w:val="21"/>
+          <w:shd w:val="clear" w:color="auto" w:fill="FFFFFF"/>
+          <w:lang w:val="en-US"/>
+        </w:rPr>
+        <w:t> </w:t>
+      </w:r>
+      <w:hyperlink r:id="rId14" w:tooltip="Neoclassical architecture" w:history="1">
+        <w:r>
+          <w:rPr>
+            <w:rStyle w:val="Collegamentoipertestuale"/>
+            <w:rFonts w:ascii="Arial" w:hAnsi="Arial" w:cs="Arial"/>
+            <w:color w:val="0B0080"/>
+            <w:sz w:val="21"/>
+            <w:szCs w:val="21"/>
+            <w:shd w:val="clear" w:color="auto" w:fill="FFFFFF"/>
+            <w:lang w:val="en-US"/>
+          </w:rPr>
+          <w:t>Neoclassic</w:t>
+        </w:r>
+      </w:hyperlink>
+      <w:r>
+        <w:rPr>
+          <w:rFonts w:ascii="Arial" w:hAnsi="Arial" w:cs="Arial"/>
+          <w:color w:val="252525"/>
+          <w:sz w:val="21"/>
+          <w:szCs w:val="21"/>
+          <w:shd w:val="clear" w:color="auto" w:fill="FFFFFF"/>
+          <w:lang w:val="en-US"/>
+        </w:rPr>
+        <w:t>,</w:t>
+      </w:r>
+      <w:r>
+        <w:rPr>
+          <w:rStyle w:val="apple-converted-space"/>
+          <w:rFonts w:ascii="Arial" w:hAnsi="Arial" w:cs="Arial"/>
+          <w:color w:val="252525"/>
+          <w:sz w:val="21"/>
+          <w:szCs w:val="21"/>
+          <w:shd w:val="clear" w:color="auto" w:fill="FFFFFF"/>
+          <w:lang w:val="en-US"/>
+        </w:rPr>
+        <w:t> </w:t>
+      </w:r>
+      <w:hyperlink r:id="rId15" w:tooltip="Modernist" w:history="1">
+        <w:r>
+          <w:rPr>
+            <w:rStyle w:val="Collegamentoipertestuale"/>
+            <w:rFonts w:ascii="Arial" w:hAnsi="Arial" w:cs="Arial"/>
+            <w:color w:val="0B0080"/>
+            <w:sz w:val="21"/>
+            <w:szCs w:val="21"/>
+            <w:shd w:val="clear" w:color="auto" w:fill="FFFFFF"/>
+            <w:lang w:val="en-US"/>
+          </w:rPr>
+          <w:t>Modernist</w:t>
+        </w:r>
+      </w:hyperlink>
+      <w:r>
+        <w:rPr>
+          <w:rStyle w:val="apple-converted-space"/>
+          <w:rFonts w:ascii="Arial" w:hAnsi="Arial" w:cs="Arial"/>
+          <w:color w:val="252525"/>
+          <w:sz w:val="21"/>
+          <w:szCs w:val="21"/>
+          <w:shd w:val="clear" w:color="auto" w:fill="FFFFFF"/>
+          <w:lang w:val="en-US"/>
+        </w:rPr>
+        <w:t> </w:t>
+      </w:r>
+      <w:r>
+        <w:rPr>
+          <w:rFonts w:ascii="Arial" w:hAnsi="Arial" w:cs="Arial"/>
+          <w:color w:val="252525"/>
+          <w:sz w:val="21"/>
+          <w:szCs w:val="21"/>
+          <w:shd w:val="clear" w:color="auto" w:fill="FFFFFF"/>
+          <w:lang w:val="en-US"/>
+        </w:rPr>
+        <w:t>and</w:t>
+      </w:r>
+      <w:r>
+        <w:rPr>
+          <w:rStyle w:val="apple-converted-space"/>
+          <w:rFonts w:ascii="Arial" w:hAnsi="Arial" w:cs="Arial"/>
+          <w:color w:val="252525"/>
+          <w:sz w:val="21"/>
+          <w:szCs w:val="21"/>
+          <w:shd w:val="clear" w:color="auto" w:fill="FFFFFF"/>
+          <w:lang w:val="en-US"/>
+        </w:rPr>
+        <w:t> </w:t>
+      </w:r>
+      <w:hyperlink r:id="rId16" w:tooltip="Rationalist" w:history="1">
+        <w:r>
+          <w:rPr>
+            <w:rStyle w:val="Collegamentoipertestuale"/>
+            <w:rFonts w:ascii="Arial" w:hAnsi="Arial" w:cs="Arial"/>
+            <w:color w:val="0B0080"/>
+            <w:sz w:val="21"/>
+            <w:szCs w:val="21"/>
+            <w:shd w:val="clear" w:color="auto" w:fill="FFFFFF"/>
+            <w:lang w:val="en-US"/>
+          </w:rPr>
+          <w:t>Rationalist</w:t>
+        </w:r>
+      </w:hyperlink>
+      <w:r>
+        <w:rPr>
+          <w:rStyle w:val="apple-converted-space"/>
+          <w:rFonts w:ascii="Arial" w:hAnsi="Arial" w:cs="Arial"/>
+          <w:color w:val="252525"/>
+          <w:sz w:val="21"/>
+          <w:szCs w:val="21"/>
+          <w:shd w:val="clear" w:color="auto" w:fill="FFFFFF"/>
+          <w:lang w:val="en-US"/>
+        </w:rPr>
+        <w:t> </w:t>
+      </w:r>
+      <w:r>
+        <w:rPr>
+          <w:rFonts w:ascii="Arial" w:hAnsi="Arial" w:cs="Arial"/>
+          <w:color w:val="252525"/>
+          <w:sz w:val="21"/>
+          <w:szCs w:val="21"/>
+          <w:shd w:val="clear" w:color="auto" w:fill="FFFFFF"/>
+          <w:lang w:val="en-US"/>
+        </w:rPr>
+        <w:t xml:space="preserve">periods. There are museums, such as </w:t>
+      </w:r>
+      <w:proofErr w:type="spellStart"/>
+      <w:r>
+        <w:rPr>
+          <w:rFonts w:ascii="Arial" w:hAnsi="Arial" w:cs="Arial"/>
+          <w:color w:val="252525"/>
+          <w:sz w:val="21"/>
+          <w:szCs w:val="21"/>
+          <w:shd w:val="clear" w:color="auto" w:fill="FFFFFF"/>
+          <w:lang w:val="en-US"/>
+        </w:rPr>
+        <w:t>the</w:t>
+      </w:r>
+      <w:hyperlink r:id="rId17" w:tooltip="Capitoline Museums" w:history="1">
+        <w:r>
+          <w:rPr>
+            <w:rStyle w:val="Collegamentoipertestuale"/>
+            <w:rFonts w:ascii="Arial" w:hAnsi="Arial" w:cs="Arial"/>
+            <w:color w:val="0B0080"/>
+            <w:sz w:val="21"/>
+            <w:szCs w:val="21"/>
+            <w:shd w:val="clear" w:color="auto" w:fill="FFFFFF"/>
+            <w:lang w:val="en-US"/>
+          </w:rPr>
+          <w:t>Musei</w:t>
+        </w:r>
+        <w:proofErr w:type="spellEnd"/>
+        <w:r>
+          <w:rPr>
+            <w:rStyle w:val="Collegamentoipertestuale"/>
+            <w:rFonts w:ascii="Arial" w:hAnsi="Arial" w:cs="Arial"/>
+            <w:color w:val="0B0080"/>
+            <w:sz w:val="21"/>
+            <w:szCs w:val="21"/>
+            <w:shd w:val="clear" w:color="auto" w:fill="FFFFFF"/>
+            <w:lang w:val="en-US"/>
+          </w:rPr>
+          <w:t xml:space="preserve"> </w:t>
+        </w:r>
+        <w:proofErr w:type="spellStart"/>
+        <w:r>
+          <w:rPr>
+            <w:rStyle w:val="Collegamentoipertestuale"/>
+            <w:rFonts w:ascii="Arial" w:hAnsi="Arial" w:cs="Arial"/>
+            <w:color w:val="0B0080"/>
+            <w:sz w:val="21"/>
+            <w:szCs w:val="21"/>
+            <w:shd w:val="clear" w:color="auto" w:fill="FFFFFF"/>
+            <w:lang w:val="en-US"/>
+          </w:rPr>
+          <w:t>Capitolini</w:t>
+        </w:r>
+        <w:proofErr w:type="spellEnd"/>
+      </w:hyperlink>
+      <w:r>
+        <w:rPr>
+          <w:rFonts w:ascii="Arial" w:hAnsi="Arial" w:cs="Arial"/>
+          <w:color w:val="252525"/>
+          <w:sz w:val="21"/>
+          <w:szCs w:val="21"/>
+          <w:shd w:val="clear" w:color="auto" w:fill="FFFFFF"/>
+          <w:lang w:val="en-US"/>
+        </w:rPr>
+        <w:t>, the</w:t>
+      </w:r>
+      <w:r>
+        <w:rPr>
+          <w:rStyle w:val="apple-converted-space"/>
+          <w:rFonts w:ascii="Arial" w:hAnsi="Arial" w:cs="Arial"/>
+          <w:color w:val="252525"/>
+          <w:sz w:val="21"/>
+          <w:szCs w:val="21"/>
+          <w:shd w:val="clear" w:color="auto" w:fill="FFFFFF"/>
+          <w:lang w:val="en-US"/>
+        </w:rPr>
+        <w:t> </w:t>
+      </w:r>
+      <w:hyperlink r:id="rId18" w:tooltip="Vatican Museums" w:history="1">
+        <w:r>
+          <w:rPr>
+            <w:rStyle w:val="Collegamentoipertestuale"/>
+            <w:rFonts w:ascii="Arial" w:hAnsi="Arial" w:cs="Arial"/>
+            <w:color w:val="0B0080"/>
+            <w:sz w:val="21"/>
+            <w:szCs w:val="21"/>
+            <w:shd w:val="clear" w:color="auto" w:fill="FFFFFF"/>
+            <w:lang w:val="en-US"/>
+          </w:rPr>
+          <w:t>Vatican Museums</w:t>
+        </w:r>
+      </w:hyperlink>
+      <w:r>
+        <w:rPr>
+          <w:rFonts w:ascii="Arial" w:hAnsi="Arial" w:cs="Arial"/>
+          <w:color w:val="252525"/>
+          <w:sz w:val="21"/>
+          <w:szCs w:val="21"/>
+          <w:shd w:val="clear" w:color="auto" w:fill="FFFFFF"/>
+          <w:lang w:val="en-US"/>
+        </w:rPr>
+        <w:t>,</w:t>
+      </w:r>
+      <w:r>
+        <w:rPr>
+          <w:rStyle w:val="apple-converted-space"/>
+          <w:rFonts w:ascii="Arial" w:hAnsi="Arial" w:cs="Arial"/>
+          <w:color w:val="252525"/>
+          <w:sz w:val="21"/>
+          <w:szCs w:val="21"/>
+          <w:shd w:val="clear" w:color="auto" w:fill="FFFFFF"/>
+          <w:lang w:val="en-US"/>
+        </w:rPr>
+        <w:t> </w:t>
+      </w:r>
+      <w:hyperlink r:id="rId19" w:tooltip="Galleria Borghese" w:history="1">
+        <w:r>
+          <w:rPr>
+            <w:rStyle w:val="Collegamentoipertestuale"/>
+            <w:rFonts w:ascii="Arial" w:hAnsi="Arial" w:cs="Arial"/>
+            <w:color w:val="0B0080"/>
+            <w:sz w:val="21"/>
+            <w:szCs w:val="21"/>
+            <w:shd w:val="clear" w:color="auto" w:fill="FFFFFF"/>
+            <w:lang w:val="en-US"/>
+          </w:rPr>
+          <w:t>Galleria Borghese</w:t>
+        </w:r>
+      </w:hyperlink>
+      <w:r>
+        <w:rPr>
+          <w:rFonts w:ascii="Arial" w:hAnsi="Arial" w:cs="Arial"/>
+          <w:color w:val="252525"/>
+          <w:sz w:val="21"/>
+          <w:szCs w:val="21"/>
+          <w:shd w:val="clear" w:color="auto" w:fill="FFFFFF"/>
+          <w:lang w:val="en-US"/>
+        </w:rPr>
+        <w:t>.</w:t>
+      </w:r>
+    </w:p>
+    <w:p>
+      <w:pPr>
+        <w:rPr>
+          <w:rFonts w:ascii="Arial" w:hAnsi="Arial" w:cs="Arial"/>
+          <w:color w:val="252525"/>
+          <w:sz w:val="21"/>
+          <w:szCs w:val="21"/>
+          <w:shd w:val="clear" w:color="auto" w:fill="FFFFFF"/>
+          <w:lang w:val="en-US"/>
+        </w:rPr>
+      </w:pPr>
+    </w:p>
+    <w:p>
+      <w:pPr>
+        <w:rPr>
+          <w:lang w:val="en-US"/>
+        </w:rPr>
+      </w:pPr>
+      <w:bookmarkStart w:id="0" w:name="_GoBack"/>
+      <w:bookmarkEnd w:id="0"/>
+    </w:p>
+    <w:p>
+      <w:pPr>
+        <w:rPr>
+          <w:lang w:val="en-US"/>
+        </w:rPr>
+      </w:pPr>
+      <w:r>
+        <w:rPr>
+          <w:lang w:val="en-US"/>
+        </w:rPr>
+        <w:t xml:space="preserve">New map </w:t>
+      </w:r>
+    </w:p>
+    <w:p>
+      <w:pPr>
+        <w:rPr>
+          <w:lang w:val="en-US"/>
+        </w:rPr>
+      </w:pPr>
+      <w:hyperlink r:id="rId20" w:history="1">
+        <w:r>
+          <w:rPr>
+            <w:rStyle w:val="Collegamentoipertestuale"/>
+            <w:lang w:val="en-US"/>
+          </w:rPr>
+          <w:t>https://www.google.com/maps/d/u/0/viewer?mid=1KXbNWEmT194EMIVopTnmVTihcyA&amp;hl=it</w:t>
+        </w:r>
+      </w:hyperlink>
     </w:p>
     <w:p>
       <w:pPr>
@@ -1458,6 +2170,7 @@
         <w:rPr>
           <w:lang w:val="en-US"/>
         </w:rPr>
+        <w:lastRenderedPageBreak/>
         <w:t xml:space="preserve">Transactional </w:t>
       </w:r>
     </w:p>
@@ -1863,7 +2576,6 @@
           <w:szCs w:val="20"/>
           <w:lang w:val="en-US"/>
         </w:rPr>
-        <w:lastRenderedPageBreak/>
         <w:t>spring-boot-starter-data-</w:t>
       </w:r>
       <w:proofErr w:type="spellStart"/>
@@ -1975,7 +2687,7 @@
           <w:lang w:val="en-US"/>
         </w:rPr>
       </w:pPr>
-      <w:hyperlink r:id="rId7" w:history="1">
+      <w:hyperlink r:id="rId21" w:history="1">
         <w:r>
           <w:rPr>
             <w:rStyle w:val="Collegamentoipertestuale"/>
@@ -2575,6 +3287,7 @@
         <w:rPr>
           <w:noProof/>
         </w:rPr>
+        <w:lastRenderedPageBreak/>
         <w:drawing>
           <wp:inline distT="0" distB="0" distL="0" distR="0">
             <wp:extent cx="4640239" cy="2344317"/>
@@ -2591,7 +3304,7 @@
                     <pic:cNvPicPr/>
                   </pic:nvPicPr>
                   <pic:blipFill>
-                    <a:blip r:embed="rId8"/>
+                    <a:blip r:embed="rId22"/>
                     <a:stretch>
                       <a:fillRect/>
                     </a:stretch>
@@ -3046,7 +3759,6 @@
           <w:szCs w:val="20"/>
           <w:lang w:val="en-US"/>
         </w:rPr>
-        <w:lastRenderedPageBreak/>
         <w:t>DbPollingPending</w:t>
       </w:r>
       <w:proofErr w:type="spellEnd"/>
@@ -3156,7 +3868,7 @@
                     <pic:cNvPicPr/>
                   </pic:nvPicPr>
                   <pic:blipFill>
-                    <a:blip r:embed="rId9"/>
+                    <a:blip r:embed="rId23"/>
                     <a:stretch>
                       <a:fillRect/>
                     </a:stretch>
@@ -3253,7 +3965,7 @@
                     <pic:cNvPicPr/>
                   </pic:nvPicPr>
                   <pic:blipFill>
-                    <a:blip r:embed="rId10"/>
+                    <a:blip r:embed="rId24"/>
                     <a:stretch>
                       <a:fillRect/>
                     </a:stretch>
@@ -3296,6 +4008,7 @@
         <w:rPr>
           <w:lang w:val="en-US"/>
         </w:rPr>
+        <w:lastRenderedPageBreak/>
         <w:t xml:space="preserve">Blah </w:t>
       </w:r>
     </w:p>
@@ -3451,7 +4164,7 @@
                     </pic:cNvPicPr>
                   </pic:nvPicPr>
                   <pic:blipFill>
-                    <a:blip r:embed="rId11">
+                    <a:blip r:embed="rId25">
                       <a:extLst>
                         <a:ext uri="{28A0092B-C50C-407E-A947-70E740481C1C}">
                           <a14:useLocalDpi xmlns:a14="http://schemas.microsoft.com/office/drawing/2010/main" val="0"/>
@@ -3554,7 +4267,7 @@
                     </pic:cNvPicPr>
                   </pic:nvPicPr>
                   <pic:blipFill>
-                    <a:blip r:embed="rId12">
+                    <a:blip r:embed="rId26">
                       <a:extLst>
                         <a:ext uri="{28A0092B-C50C-407E-A947-70E740481C1C}">
                           <a14:useLocalDpi xmlns:a14="http://schemas.microsoft.com/office/drawing/2010/main" val="0"/>
@@ -3657,7 +4370,7 @@
                     </pic:cNvPicPr>
                   </pic:nvPicPr>
                   <pic:blipFill>
-                    <a:blip r:embed="rId13">
+                    <a:blip r:embed="rId27">
                       <a:extLst>
                         <a:ext uri="{28A0092B-C50C-407E-A947-70E740481C1C}">
                           <a14:useLocalDpi xmlns:a14="http://schemas.microsoft.com/office/drawing/2010/main" val="0"/>
@@ -3730,7 +4443,7 @@
                     </pic:cNvPicPr>
                   </pic:nvPicPr>
                   <pic:blipFill>
-                    <a:blip r:embed="rId14">
+                    <a:blip r:embed="rId28">
                       <a:extLst>
                         <a:ext uri="{28A0092B-C50C-407E-A947-70E740481C1C}">
                           <a14:useLocalDpi xmlns:a14="http://schemas.microsoft.com/office/drawing/2010/main" val="0"/>
@@ -3848,7 +4561,7 @@
                     </pic:cNvPicPr>
                   </pic:nvPicPr>
                   <pic:blipFill>
-                    <a:blip r:embed="rId15">
+                    <a:blip r:embed="rId29">
                       <a:extLst>
                         <a:ext uri="{28A0092B-C50C-407E-A947-70E740481C1C}">
                           <a14:useLocalDpi xmlns:a14="http://schemas.microsoft.com/office/drawing/2010/main" val="0"/>
@@ -3957,7 +4670,7 @@
                     </pic:cNvPicPr>
                   </pic:nvPicPr>
                   <pic:blipFill>
-                    <a:blip r:embed="rId16">
+                    <a:blip r:embed="rId30">
                       <a:extLst>
                         <a:ext uri="{28A0092B-C50C-407E-A947-70E740481C1C}">
                           <a14:useLocalDpi xmlns:a14="http://schemas.microsoft.com/office/drawing/2010/main" val="0"/>
@@ -4226,7 +4939,7 @@
                     </pic:cNvPicPr>
                   </pic:nvPicPr>
                   <pic:blipFill>
-                    <a:blip r:embed="rId17">
+                    <a:blip r:embed="rId31">
                       <a:extLst>
                         <a:ext uri="{28A0092B-C50C-407E-A947-70E740481C1C}">
                           <a14:useLocalDpi xmlns:a14="http://schemas.microsoft.com/office/drawing/2010/main" val="0"/>
@@ -4384,32 +5097,15 @@
           <w:lang w:val="en-US"/>
         </w:rPr>
       </w:pPr>
-      <w:r>
-        <w:fldChar w:fldCharType="begin"/>
-      </w:r>
-      <w:r>
-        <w:rPr>
-          <w:lang w:val="en-US"/>
-        </w:rPr>
-        <w:instrText xml:space="preserve"> HYPERLINK "https://github.com/ExampleDriven/spring-cloud-eureka-example/blob/master/eureka-server/src/main/resources/application.yml" </w:instrText>
-      </w:r>
-      <w:r>
-        <w:fldChar w:fldCharType="separate"/>
-      </w:r>
-      <w:r>
-        <w:rPr>
-          <w:rStyle w:val="Collegamentoipertestuale"/>
-          <w:lang w:val="en-US"/>
-        </w:rPr>
-        <w:t>https://github.com/ExampleDriven/spring-cloud-eureka-example/blob/master/eureka-server/src/main/resources/application.yml</w:t>
-      </w:r>
-      <w:r>
-        <w:rPr>
-          <w:rStyle w:val="Collegamentoipertestuale"/>
-          <w:lang w:val="en-US"/>
-        </w:rPr>
-        <w:fldChar w:fldCharType="end"/>
-      </w:r>
+      <w:hyperlink r:id="rId32" w:history="1">
+        <w:r>
+          <w:rPr>
+            <w:rStyle w:val="Collegamentoipertestuale"/>
+            <w:lang w:val="en-US"/>
+          </w:rPr>
+          <w:t>https://github.com/ExampleDriven/spring-cloud-eureka-example/blob/master/eureka-server/src/main/resources/application.yml</w:t>
+        </w:r>
+      </w:hyperlink>
     </w:p>
     <w:p>
       <w:pPr>
@@ -4423,8 +5119,6 @@
         </w:rPr>
         <w:t>http://stackoverflow.com/questions/33921557/understanding-spring-cloud-eureka-server-self-preservation-and-renew-threshold</w:t>
       </w:r>
-      <w:bookmarkStart w:id="0" w:name="_GoBack"/>
-      <w:bookmarkEnd w:id="0"/>
     </w:p>
     <w:p>
       <w:pPr>
@@ -4577,7 +5271,7 @@
                     </pic:cNvPicPr>
                   </pic:nvPicPr>
                   <pic:blipFill>
-                    <a:blip r:embed="rId18">
+                    <a:blip r:embed="rId33">
                       <a:extLst>
                         <a:ext uri="{28A0092B-C50C-407E-A947-70E740481C1C}">
                           <a14:useLocalDpi xmlns:a14="http://schemas.microsoft.com/office/drawing/2010/main" val="0"/>
@@ -4773,7 +5467,7 @@
                     </pic:cNvPicPr>
                   </pic:nvPicPr>
                   <pic:blipFill>
-                    <a:blip r:embed="rId19">
+                    <a:blip r:embed="rId34">
                       <a:extLst>
                         <a:ext uri="{28A0092B-C50C-407E-A947-70E740481C1C}">
                           <a14:useLocalDpi xmlns:a14="http://schemas.microsoft.com/office/drawing/2010/main" val="0"/>
@@ -4972,7 +5666,7 @@
           <w:lang w:val="en-US"/>
         </w:rPr>
       </w:pPr>
-      <w:hyperlink r:id="rId20" w:history="1">
+      <w:hyperlink r:id="rId35" w:history="1">
         <w:r>
           <w:rPr>
             <w:rStyle w:val="Collegamentoipertestuale"/>
@@ -5030,7 +5724,7 @@
                     </pic:cNvPicPr>
                   </pic:nvPicPr>
                   <pic:blipFill>
-                    <a:blip r:embed="rId21">
+                    <a:blip r:embed="rId36">
                       <a:extLst>
                         <a:ext uri="{28A0092B-C50C-407E-A947-70E740481C1C}">
                           <a14:useLocalDpi xmlns:a14="http://schemas.microsoft.com/office/drawing/2010/main" val="0"/>
@@ -5111,7 +5805,7 @@
                     </pic:cNvPicPr>
                   </pic:nvPicPr>
                   <pic:blipFill>
-                    <a:blip r:embed="rId22">
+                    <a:blip r:embed="rId37">
                       <a:extLst>
                         <a:ext uri="{28A0092B-C50C-407E-A947-70E740481C1C}">
                           <a14:useLocalDpi xmlns:a14="http://schemas.microsoft.com/office/drawing/2010/main" val="0"/>
@@ -5193,7 +5887,7 @@
                     </pic:cNvPicPr>
                   </pic:nvPicPr>
                   <pic:blipFill>
-                    <a:blip r:embed="rId23">
+                    <a:blip r:embed="rId38">
                       <a:extLst>
                         <a:ext uri="{28A0092B-C50C-407E-A947-70E740481C1C}">
                           <a14:useLocalDpi xmlns:a14="http://schemas.microsoft.com/office/drawing/2010/main" val="0"/>
@@ -5549,32 +6243,15 @@
         </w:rPr>
         <w:t> </w:t>
       </w:r>
-      <w:r>
-        <w:fldChar w:fldCharType="begin"/>
-      </w:r>
-      <w:r>
-        <w:rPr>
-          <w:lang w:val="en-US"/>
-        </w:rPr>
-        <w:instrText xml:space="preserve"> HYPERLINK "https://luizkowalski.net/tag/eureka/" </w:instrText>
-      </w:r>
-      <w:r>
-        <w:fldChar w:fldCharType="separate"/>
-      </w:r>
-      <w:r>
-        <w:rPr>
-          <w:rStyle w:val="Collegamentoipertestuale"/>
-          <w:lang w:val="en-US"/>
-        </w:rPr>
-        <w:t>eureka</w:t>
-      </w:r>
-      <w:r>
-        <w:rPr>
-          <w:rStyle w:val="Collegamentoipertestuale"/>
-          <w:lang w:val="en-US"/>
-        </w:rPr>
-        <w:fldChar w:fldCharType="end"/>
-      </w:r>
+      <w:hyperlink r:id="rId39" w:history="1">
+        <w:r>
+          <w:rPr>
+            <w:rStyle w:val="Collegamentoipertestuale"/>
+            <w:lang w:val="en-US"/>
+          </w:rPr>
+          <w:t>eureka</w:t>
+        </w:r>
+      </w:hyperlink>
     </w:p>
     <w:p>
       <w:pPr>
@@ -5710,34 +6387,16 @@
         </w:rPr>
         <w:t> </w:t>
       </w:r>
-      <w:r>
-        <w:fldChar w:fldCharType="begin"/>
-      </w:r>
-      <w:r>
-        <w:rPr>
-          <w:lang w:val="en-US"/>
-        </w:rPr>
-        <w:instrText xml:space="preserve"> HYPERLINK "http://start.spring.io/" </w:instrText>
-      </w:r>
-      <w:r>
-        <w:fldChar w:fldCharType="separate"/>
-      </w:r>
-      <w:r>
-        <w:rPr>
-          <w:rStyle w:val="Collegamentoipertestuale"/>
-          <w:rFonts w:eastAsiaTheme="majorEastAsia"/>
-          <w:lang w:val="en-US"/>
-        </w:rPr>
-        <w:t>http://start.spring.io</w:t>
-      </w:r>
-      <w:r>
-        <w:rPr>
-          <w:rStyle w:val="Collegamentoipertestuale"/>
-          <w:rFonts w:eastAsiaTheme="majorEastAsia"/>
-          <w:lang w:val="en-US"/>
-        </w:rPr>
-        <w:fldChar w:fldCharType="end"/>
-      </w:r>
+      <w:hyperlink r:id="rId40" w:history="1">
+        <w:r>
+          <w:rPr>
+            <w:rStyle w:val="Collegamentoipertestuale"/>
+            <w:rFonts w:eastAsiaTheme="majorEastAsia"/>
+            <w:lang w:val="en-US"/>
+          </w:rPr>
+          <w:t>http://start.spring.io</w:t>
+        </w:r>
+      </w:hyperlink>
       <w:r>
         <w:rPr>
           <w:rStyle w:val="apple-converted-space"/>
@@ -5779,7 +6438,7 @@
                     </pic:cNvPicPr>
                   </pic:nvPicPr>
                   <pic:blipFill>
-                    <a:blip r:embed="rId24">
+                    <a:blip r:embed="rId41">
                       <a:extLst>
                         <a:ext uri="{28A0092B-C50C-407E-A947-70E740481C1C}">
                           <a14:useLocalDpi xmlns:a14="http://schemas.microsoft.com/office/drawing/2010/main" val="0"/>
@@ -6950,34 +7609,16 @@
         </w:rPr>
         <w:t> </w:t>
       </w:r>
-      <w:r>
-        <w:fldChar w:fldCharType="begin"/>
-      </w:r>
-      <w:r>
-        <w:rPr>
-          <w:lang w:val="en-US"/>
-        </w:rPr>
-        <w:instrText xml:space="preserve"> HYPERLINK "http://127.0.0.1:8761/" </w:instrText>
-      </w:r>
-      <w:r>
-        <w:fldChar w:fldCharType="separate"/>
-      </w:r>
-      <w:r>
-        <w:rPr>
-          <w:rStyle w:val="Collegamentoipertestuale"/>
-          <w:rFonts w:eastAsiaTheme="majorEastAsia"/>
-          <w:lang w:val="en-US"/>
-        </w:rPr>
-        <w:t>http://127.0.0.1:8761</w:t>
-      </w:r>
-      <w:r>
-        <w:rPr>
-          <w:rStyle w:val="Collegamentoipertestuale"/>
-          <w:rFonts w:eastAsiaTheme="majorEastAsia"/>
-          <w:lang w:val="en-US"/>
-        </w:rPr>
-        <w:fldChar w:fldCharType="end"/>
-      </w:r>
+      <w:hyperlink r:id="rId42" w:history="1">
+        <w:r>
+          <w:rPr>
+            <w:rStyle w:val="Collegamentoipertestuale"/>
+            <w:rFonts w:eastAsiaTheme="majorEastAsia"/>
+            <w:lang w:val="en-US"/>
+          </w:rPr>
+          <w:t>http://127.0.0.1:8761</w:t>
+        </w:r>
+      </w:hyperlink>
       <w:r>
         <w:rPr>
           <w:rStyle w:val="apple-converted-space"/>
@@ -7020,7 +7661,7 @@
                     </pic:cNvPicPr>
                   </pic:nvPicPr>
                   <pic:blipFill>
-                    <a:blip r:embed="rId25">
+                    <a:blip r:embed="rId43">
                       <a:extLst>
                         <a:ext uri="{28A0092B-C50C-407E-A947-70E740481C1C}">
                           <a14:useLocalDpi xmlns:a14="http://schemas.microsoft.com/office/drawing/2010/main" val="0"/>
@@ -7162,7 +7803,7 @@
       </w:r>
     </w:p>
     <w:p>
-      <w:hyperlink r:id="rId26" w:history="1">
+      <w:hyperlink r:id="rId44" w:history="1">
         <w:r>
           <w:rPr>
             <w:rStyle w:val="hidden"/>
@@ -7195,7 +7836,7 @@
       <w:pPr>
         <w:pStyle w:val="Titolo4"/>
       </w:pPr>
-      <w:hyperlink r:id="rId27" w:history="1">
+      <w:hyperlink r:id="rId45" w:history="1">
         <w:r>
           <w:rPr>
             <w:rStyle w:val="Collegamentoipertestuale"/>
@@ -7225,34 +7866,16 @@
         </w:rPr>
         <w:t> </w:t>
       </w:r>
-      <w:r>
-        <w:fldChar w:fldCharType="begin"/>
-      </w:r>
-      <w:r>
-        <w:rPr>
-          <w:lang w:val="en-US"/>
-        </w:rPr>
-        <w:instrText xml:space="preserve"> HYPERLINK "https://luizkowalski.net/author/kowalski/" </w:instrText>
-      </w:r>
-      <w:r>
-        <w:fldChar w:fldCharType="separate"/>
-      </w:r>
-      <w:r>
-        <w:rPr>
-          <w:rStyle w:val="Collegamentoipertestuale"/>
-          <w:rFonts w:eastAsiaTheme="majorEastAsia"/>
-          <w:lang w:val="en-US"/>
-        </w:rPr>
-        <w:t>more posts</w:t>
-      </w:r>
-      <w:r>
-        <w:rPr>
-          <w:rStyle w:val="Collegamentoipertestuale"/>
-          <w:rFonts w:eastAsiaTheme="majorEastAsia"/>
-          <w:lang w:val="en-US"/>
-        </w:rPr>
-        <w:fldChar w:fldCharType="end"/>
-      </w:r>
+      <w:hyperlink r:id="rId46" w:history="1">
+        <w:r>
+          <w:rPr>
+            <w:rStyle w:val="Collegamentoipertestuale"/>
+            <w:rFonts w:eastAsiaTheme="majorEastAsia"/>
+            <w:lang w:val="en-US"/>
+          </w:rPr>
+          <w:t>more posts</w:t>
+        </w:r>
+      </w:hyperlink>
       <w:r>
         <w:rPr>
           <w:rStyle w:val="apple-converted-space"/>
@@ -7300,7 +7923,7 @@
           <w:lang w:val="en-US"/>
         </w:rPr>
       </w:pPr>
-      <w:hyperlink r:id="rId28" w:history="1">
+      <w:hyperlink r:id="rId47" w:history="1">
         <w:proofErr w:type="spellStart"/>
         <w:r>
           <w:rPr>
@@ -7321,7 +7944,7 @@
         </w:r>
         <w:proofErr w:type="spellStart"/>
       </w:hyperlink>
-      <w:hyperlink r:id="rId29" w:history="1">
+      <w:hyperlink r:id="rId48" w:history="1">
         <w:r>
           <w:rPr>
             <w:rStyle w:val="hidden"/>
@@ -7340,7 +7963,7 @@
           <w:t> </w:t>
         </w:r>
       </w:hyperlink>
-      <w:hyperlink r:id="rId30" w:history="1">
+      <w:hyperlink r:id="rId49" w:history="1">
         <w:r>
           <w:rPr>
             <w:rStyle w:val="hidden"/>
@@ -9043,7 +9666,7 @@
 </file>
 
 <file path=customXml/itemProps1.xml><?xml version="1.0" encoding="utf-8"?>
-<ds:datastoreItem xmlns:ds="http://schemas.openxmlformats.org/officeDocument/2006/customXml" ds:itemID="{7EB8E578-398A-4D03-8D4A-2A027347818D}">
+<ds:datastoreItem xmlns:ds="http://schemas.openxmlformats.org/officeDocument/2006/customXml" ds:itemID="{06B9C84E-60A7-4A37-A17C-3CB8737E463F}">
   <ds:schemaRefs>
     <ds:schemaRef ds:uri="http://schemas.openxmlformats.org/officeDocument/2006/bibliography"/>
   </ds:schemaRefs>

</xml_diff>

<commit_message>
coding docs 18 sett
</commit_message>
<xml_diff>
--- a/Oreilly_intro.docx
+++ b/Oreilly_intro.docx
@@ -674,9 +674,16 @@
           <w:szCs w:val="27"/>
           <w:lang w:val="en-US"/>
         </w:rPr>
-        <w:t xml:space="preserve">Check new deploy </w:t>
-      </w:r>
-      <w:r>
+        <w:t>Fix starter version 02  06 service4eureka</w:t>
+      </w:r>
+      <w:bookmarkStart w:id="0" w:name="_GoBack"/>
+      <w:bookmarkEnd w:id="0"/>
+    </w:p>
+    <w:p>
+      <w:pPr>
+        <w:pStyle w:val="Paragrafoelenco"/>
+        <w:spacing w:after="0" w:line="240" w:lineRule="auto"/>
+        <w:ind w:left="1440"/>
         <w:rPr>
           <w:rFonts w:ascii="Tahoma" w:eastAsia="Times New Roman" w:hAnsi="Tahoma" w:cs="Tahoma"/>
           <w:color w:val="FF0000"/>
@@ -684,7 +691,16 @@
           <w:szCs w:val="27"/>
           <w:lang w:val="en-US"/>
         </w:rPr>
-        <w:t xml:space="preserve"> on 06 service check booking class 000077.999</w:t>
+      </w:pPr>
+      <w:r>
+        <w:rPr>
+          <w:rFonts w:ascii="Tahoma" w:eastAsia="Times New Roman" w:hAnsi="Tahoma" w:cs="Tahoma"/>
+          <w:color w:val="FF0000"/>
+          <w:sz w:val="27"/>
+          <w:szCs w:val="27"/>
+          <w:lang w:val="en-US"/>
+        </w:rPr>
+        <w:t>https://github.com/spring-guides/gs-service-registration-and-discovery/blob/master/complete/eureka-service/src/main/resources/application.properties</w:t>
       </w:r>
     </w:p>
     <w:p>
@@ -711,6 +727,43 @@
           <w:szCs w:val="27"/>
           <w:lang w:val="en-US"/>
         </w:rPr>
+        <w:t xml:space="preserve">Check new deploy </w:t>
+      </w:r>
+      <w:r>
+        <w:rPr>
+          <w:rFonts w:ascii="Tahoma" w:eastAsia="Times New Roman" w:hAnsi="Tahoma" w:cs="Tahoma"/>
+          <w:color w:val="FF0000"/>
+          <w:sz w:val="27"/>
+          <w:szCs w:val="27"/>
+          <w:lang w:val="en-US"/>
+        </w:rPr>
+        <w:t xml:space="preserve"> on 06 service check booking class 000077.999</w:t>
+      </w:r>
+    </w:p>
+    <w:p>
+      <w:pPr>
+        <w:pStyle w:val="Paragrafoelenco"/>
+        <w:numPr>
+          <w:ilvl w:val="1"/>
+          <w:numId w:val="12"/>
+        </w:numPr>
+        <w:spacing w:after="0" w:line="240" w:lineRule="auto"/>
+        <w:rPr>
+          <w:rFonts w:ascii="Tahoma" w:eastAsia="Times New Roman" w:hAnsi="Tahoma" w:cs="Tahoma"/>
+          <w:color w:val="FF0000"/>
+          <w:sz w:val="27"/>
+          <w:szCs w:val="27"/>
+          <w:lang w:val="en-US"/>
+        </w:rPr>
+      </w:pPr>
+      <w:r>
+        <w:rPr>
+          <w:rFonts w:ascii="Tahoma" w:eastAsia="Times New Roman" w:hAnsi="Tahoma" w:cs="Tahoma"/>
+          <w:color w:val="FF0000"/>
+          <w:sz w:val="27"/>
+          <w:szCs w:val="27"/>
+          <w:lang w:val="en-US"/>
+        </w:rPr>
         <w:t xml:space="preserve">Bind database </w:t>
       </w:r>
       <w:proofErr w:type="spellStart"/>
@@ -1318,7 +1371,6 @@
           <w:szCs w:val="27"/>
           <w:lang w:val="en-US"/>
         </w:rPr>
-        <w:lastRenderedPageBreak/>
         <w:br/>
       </w:r>
       <w:r>
@@ -2575,6 +2627,7 @@
           <w:szCs w:val="27"/>
           <w:lang w:val="en-US"/>
         </w:rPr>
+        <w:lastRenderedPageBreak/>
         <w:t xml:space="preserve">To overcome the limited life of the batteries these vehicles has been </w:t>
       </w:r>
       <w:proofErr w:type="spellStart"/>
@@ -2618,7 +2671,6 @@
           <w:sz w:val="27"/>
           <w:szCs w:val="27"/>
         </w:rPr>
-        <w:lastRenderedPageBreak/>
         <w:t>[IMMAGINE</w:t>
       </w:r>
       <w:proofErr w:type="gramEnd"/>
@@ -3920,7 +3972,6 @@
         </w:rPr>
         <w:t xml:space="preserve">defined </w:t>
       </w:r>
-      <w:bookmarkStart w:id="0" w:name="_GoBack"/>
       <w:r>
         <w:rPr>
           <w:strike/>
@@ -3956,7 +4007,6 @@
         </w:rPr>
         <w:t xml:space="preserve"> for the development</w:t>
       </w:r>
-      <w:bookmarkEnd w:id="0"/>
       <w:r>
         <w:rPr>
           <w:lang w:val="en-US"/>
@@ -4210,7 +4260,6 @@
           <w:szCs w:val="27"/>
           <w:lang w:val="en-US"/>
         </w:rPr>
-        <w:lastRenderedPageBreak/>
         <w:t xml:space="preserve">Lifecycle </w:t>
       </w:r>
       <w:proofErr w:type="spellStart"/>
@@ -4941,6 +4990,7 @@
           <w:strike/>
           <w:lang w:val="en-US"/>
         </w:rPr>
+        <w:lastRenderedPageBreak/>
         <w:t>Application.class</w:t>
       </w:r>
       <w:proofErr w:type="spellEnd"/>
@@ -5020,7 +5070,6 @@
           <w:strike/>
           <w:lang w:val="en-US"/>
         </w:rPr>
-        <w:lastRenderedPageBreak/>
         <w:t>Application</w:t>
       </w:r>
     </w:p>
@@ -5210,6 +5259,71 @@
     </w:p>
     <w:p>
       <w:pPr>
+        <w:ind w:left="360"/>
+        <w:rPr>
+          <w:strike/>
+          <w:lang w:val="en-US"/>
+        </w:rPr>
+      </w:pPr>
+    </w:p>
+    <w:p>
+      <w:pPr>
+        <w:ind w:left="360"/>
+        <w:rPr>
+          <w:strike/>
+          <w:lang w:val="en-US"/>
+        </w:rPr>
+      </w:pPr>
+    </w:p>
+    <w:p>
+      <w:pPr>
+        <w:rPr>
+          <w:b/>
+          <w:lang w:val="en-US"/>
+        </w:rPr>
+      </w:pPr>
+      <w:r>
+        <w:rPr>
+          <w:b/>
+          <w:lang w:val="en-US"/>
+        </w:rPr>
+        <w:t>[</w:t>
+      </w:r>
+      <w:r>
+        <w:rPr>
+          <w:b/>
+          <w:lang w:val="en-US"/>
+        </w:rPr>
+        <w:t xml:space="preserve">DEVELOPMENT / UNIT </w:t>
+      </w:r>
+      <w:proofErr w:type="gramStart"/>
+      <w:r>
+        <w:rPr>
+          <w:b/>
+          <w:lang w:val="en-US"/>
+        </w:rPr>
+        <w:t>TEST</w:t>
+      </w:r>
+      <w:r>
+        <w:rPr>
+          <w:b/>
+          <w:lang w:val="en-US"/>
+        </w:rPr>
+        <w:t xml:space="preserve"> ]</w:t>
+      </w:r>
+      <w:proofErr w:type="gramEnd"/>
+    </w:p>
+    <w:p>
+      <w:pPr>
+        <w:ind w:left="360"/>
+        <w:rPr>
+          <w:strike/>
+          <w:lang w:val="en-US"/>
+        </w:rPr>
+      </w:pPr>
+    </w:p>
+    <w:p>
+      <w:pPr>
         <w:pStyle w:val="Titolo2"/>
         <w:rPr>
           <w:lang w:val="en-US"/>
@@ -5254,6 +5368,153 @@
     </w:p>
     <w:p>
       <w:pPr>
+        <w:rPr>
+          <w:b/>
+          <w:lang w:val="en-US"/>
+        </w:rPr>
+      </w:pPr>
+    </w:p>
+    <w:p>
+      <w:pPr>
+        <w:rPr>
+          <w:b/>
+          <w:lang w:val="en-US"/>
+        </w:rPr>
+      </w:pPr>
+    </w:p>
+    <w:p>
+      <w:pPr>
+        <w:rPr>
+          <w:b/>
+          <w:lang w:val="en-US"/>
+        </w:rPr>
+      </w:pPr>
+    </w:p>
+    <w:p>
+      <w:pPr>
+        <w:rPr>
+          <w:b/>
+          <w:lang w:val="en-US"/>
+        </w:rPr>
+      </w:pPr>
+    </w:p>
+    <w:p>
+      <w:pPr>
+        <w:rPr>
+          <w:b/>
+          <w:lang w:val="en-US"/>
+        </w:rPr>
+      </w:pPr>
+      <w:r>
+        <w:rPr>
+          <w:b/>
+          <w:lang w:val="en-US"/>
+        </w:rPr>
+        <w:t xml:space="preserve">[INTEGRATION </w:t>
+      </w:r>
+      <w:proofErr w:type="gramStart"/>
+      <w:r>
+        <w:rPr>
+          <w:b/>
+          <w:lang w:val="en-US"/>
+        </w:rPr>
+        <w:t>TEST ]</w:t>
+      </w:r>
+      <w:proofErr w:type="gramEnd"/>
+    </w:p>
+    <w:p>
+      <w:pPr>
+        <w:rPr>
+          <w:b/>
+          <w:lang w:val="en-US"/>
+        </w:rPr>
+      </w:pPr>
+      <w:r>
+        <w:rPr>
+          <w:b/>
+          <w:lang w:val="en-US"/>
+        </w:rPr>
+        <w:t xml:space="preserve">So let’s go ahead in the </w:t>
+      </w:r>
+      <w:proofErr w:type="spellStart"/>
+      <w:r>
+        <w:rPr>
+          <w:b/>
+          <w:lang w:val="en-US"/>
+        </w:rPr>
+        <w:t>develipong</w:t>
+      </w:r>
+      <w:proofErr w:type="spellEnd"/>
+      <w:r>
+        <w:rPr>
+          <w:b/>
+          <w:lang w:val="en-US"/>
+        </w:rPr>
+        <w:t xml:space="preserve"> process facing the phase of integration test </w:t>
+      </w:r>
+    </w:p>
+    <w:p>
+      <w:pPr>
+        <w:rPr>
+          <w:b/>
+          <w:lang w:val="en-US"/>
+        </w:rPr>
+      </w:pPr>
+      <w:r>
+        <w:rPr>
+          <w:b/>
+          <w:lang w:val="en-US"/>
+        </w:rPr>
+        <w:t xml:space="preserve">The commit master will have the duty of conduct the integration test against all development done on one or more </w:t>
+      </w:r>
+      <w:proofErr w:type="spellStart"/>
+      <w:r>
+        <w:rPr>
+          <w:b/>
+          <w:lang w:val="en-US"/>
+        </w:rPr>
+        <w:t>sevices</w:t>
+      </w:r>
+      <w:proofErr w:type="spellEnd"/>
+      <w:r>
+        <w:rPr>
+          <w:b/>
+          <w:lang w:val="en-US"/>
+        </w:rPr>
+        <w:t xml:space="preserve"> modified for the new system release or for bug fixing coming from the QA or production environments.</w:t>
+      </w:r>
+    </w:p>
+    <w:p>
+      <w:pPr>
+        <w:rPr>
+          <w:b/>
+          <w:lang w:val="en-US"/>
+        </w:rPr>
+      </w:pPr>
+      <w:r>
+        <w:rPr>
+          <w:b/>
+          <w:lang w:val="en-US"/>
+        </w:rPr>
+        <w:t xml:space="preserve">THE INTEGRATION TEST WILL BE CONDUCTED IN AN EVIRONMENT WHERE THERE WILL BE AVAILABLE ALL THE </w:t>
+      </w:r>
+      <w:r>
+        <w:rPr>
+          <w:b/>
+          <w:lang w:val="en-US"/>
+        </w:rPr>
+        <w:t>SERVICES</w:t>
+      </w:r>
+      <w:r>
+        <w:rPr>
+          <w:b/>
+          <w:lang w:val="en-US"/>
+        </w:rPr>
+        <w:t xml:space="preserve"> needed for the system to be consistent. </w:t>
+      </w:r>
+    </w:p>
+    <w:p>
+      <w:pPr>
         <w:pStyle w:val="Titolo2"/>
         <w:rPr>
           <w:lang w:val="en-US"/>
@@ -5348,6 +5609,7 @@
         <w:rPr>
           <w:lang w:val="en-US"/>
         </w:rPr>
+        <w:lastRenderedPageBreak/>
         <w:t xml:space="preserve">Show </w:t>
       </w:r>
       <w:proofErr w:type="spellStart"/>
@@ -5613,7 +5875,6 @@
         <w:rPr>
           <w:lang w:val="en-US"/>
         </w:rPr>
-        <w:lastRenderedPageBreak/>
         <w:t xml:space="preserve">Transactional </w:t>
       </w:r>
     </w:p>
@@ -6119,6 +6380,7 @@
         <w:rPr>
           <w:lang w:val="en-US"/>
         </w:rPr>
+        <w:lastRenderedPageBreak/>
         <w:t>LIST BOOKING INFOS</w:t>
       </w:r>
     </w:p>
@@ -6736,7 +6998,6 @@
         <w:rPr>
           <w:noProof/>
         </w:rPr>
-        <w:lastRenderedPageBreak/>
         <w:drawing>
           <wp:inline distT="0" distB="0" distL="0" distR="0">
             <wp:extent cx="4640239" cy="2344317"/>
@@ -7301,6 +7562,7 @@
         <w:rPr>
           <w:noProof/>
         </w:rPr>
+        <w:lastRenderedPageBreak/>
         <w:drawing>
           <wp:inline distT="0" distB="0" distL="0" distR="0">
             <wp:extent cx="6120130" cy="1411605"/>
@@ -7457,7 +7719,6 @@
         <w:rPr>
           <w:lang w:val="en-US"/>
         </w:rPr>
-        <w:lastRenderedPageBreak/>
         <w:t xml:space="preserve">Blah </w:t>
       </w:r>
     </w:p>
@@ -15602,7 +15863,7 @@
 </file>
 
 <file path=customXml/itemProps1.xml><?xml version="1.0" encoding="utf-8"?>
-<ds:datastoreItem xmlns:ds="http://schemas.openxmlformats.org/officeDocument/2006/customXml" ds:itemID="{B6E326E3-F740-4D58-A6AF-7731135E0987}">
+<ds:datastoreItem xmlns:ds="http://schemas.openxmlformats.org/officeDocument/2006/customXml" ds:itemID="{203F41DF-33D6-4BEA-8EA2-995FA7F57E6D}">
   <ds:schemaRefs>
     <ds:schemaRef ds:uri="http://schemas.openxmlformats.org/officeDocument/2006/bibliography"/>
   </ds:schemaRefs>

</xml_diff>

<commit_message>
coding docs 26 sett
</commit_message>
<xml_diff>
--- a/Oreilly_intro.docx
+++ b/Oreilly_intro.docx
@@ -331,6 +331,120 @@
         </w:rPr>
         <w:t>13/09/2016 TODO HOME</w:t>
       </w:r>
+    </w:p>
+    <w:p>
+      <w:pPr>
+        <w:spacing w:after="0" w:line="240" w:lineRule="auto"/>
+        <w:rPr>
+          <w:rFonts w:ascii="Tahoma" w:eastAsia="Times New Roman" w:hAnsi="Tahoma" w:cs="Tahoma"/>
+          <w:color w:val="000000"/>
+          <w:sz w:val="27"/>
+          <w:szCs w:val="27"/>
+          <w:lang w:val="en-US"/>
+        </w:rPr>
+      </w:pPr>
+    </w:p>
+    <w:p>
+      <w:pPr>
+        <w:spacing w:after="0" w:line="240" w:lineRule="auto"/>
+        <w:rPr>
+          <w:rFonts w:ascii="Tahoma" w:eastAsia="Times New Roman" w:hAnsi="Tahoma" w:cs="Tahoma"/>
+          <w:color w:val="000000"/>
+          <w:sz w:val="27"/>
+          <w:szCs w:val="27"/>
+          <w:lang w:val="en-US"/>
+        </w:rPr>
+      </w:pPr>
+      <w:bookmarkStart w:id="0" w:name="_GoBack"/>
+      <w:bookmarkEnd w:id="0"/>
+      <w:r>
+        <w:rPr>
+          <w:rFonts w:ascii="Tahoma" w:eastAsia="Times New Roman" w:hAnsi="Tahoma" w:cs="Tahoma"/>
+          <w:color w:val="000000"/>
+          <w:sz w:val="27"/>
+          <w:szCs w:val="27"/>
+          <w:lang w:val="en-US"/>
+        </w:rPr>
+        <w:t>HKEY_LOCAL_MACHINE\SOFTWARE\Microsoft\Office\14.0\Registration\{90140000-0011-0000-0000-0000000FF1CE}</w:t>
+      </w:r>
+    </w:p>
+    <w:p>
+      <w:pPr>
+        <w:spacing w:after="0" w:line="240" w:lineRule="auto"/>
+        <w:rPr>
+          <w:rFonts w:ascii="Tahoma" w:eastAsia="Times New Roman" w:hAnsi="Tahoma" w:cs="Tahoma"/>
+          <w:color w:val="000000"/>
+          <w:sz w:val="27"/>
+          <w:szCs w:val="27"/>
+          <w:lang w:val="en-US"/>
+        </w:rPr>
+      </w:pPr>
+      <w:r>
+        <w:rPr>
+          <w:rFonts w:ascii="Tahoma" w:eastAsia="Times New Roman" w:hAnsi="Tahoma" w:cs="Tahoma"/>
+          <w:color w:val="000000"/>
+          <w:sz w:val="27"/>
+          <w:szCs w:val="27"/>
+          <w:lang w:val="en-US"/>
+        </w:rPr>
+        <w:t xml:space="preserve">    Product ID: 82503-566-0254782-48558</w:t>
+      </w:r>
+    </w:p>
+    <w:p>
+      <w:pPr>
+        <w:spacing w:after="0" w:line="240" w:lineRule="auto"/>
+        <w:rPr>
+          <w:rFonts w:ascii="Tahoma" w:eastAsia="Times New Roman" w:hAnsi="Tahoma" w:cs="Tahoma"/>
+          <w:color w:val="000000"/>
+          <w:sz w:val="27"/>
+          <w:szCs w:val="27"/>
+          <w:lang w:val="en-US"/>
+        </w:rPr>
+      </w:pPr>
+      <w:r>
+        <w:rPr>
+          <w:rFonts w:ascii="Tahoma" w:eastAsia="Times New Roman" w:hAnsi="Tahoma" w:cs="Tahoma"/>
+          <w:color w:val="000000"/>
+          <w:sz w:val="27"/>
+          <w:szCs w:val="27"/>
+          <w:lang w:val="en-US"/>
+        </w:rPr>
+        <w:t xml:space="preserve">    Product Type: 566 (Unknown)</w:t>
+      </w:r>
+    </w:p>
+    <w:p>
+      <w:pPr>
+        <w:spacing w:after="0" w:line="240" w:lineRule="auto"/>
+        <w:rPr>
+          <w:rFonts w:ascii="Tahoma" w:eastAsia="Times New Roman" w:hAnsi="Tahoma" w:cs="Tahoma"/>
+          <w:color w:val="000000"/>
+          <w:sz w:val="27"/>
+          <w:szCs w:val="27"/>
+          <w:lang w:val="en-US"/>
+        </w:rPr>
+      </w:pPr>
+      <w:r>
+        <w:rPr>
+          <w:rFonts w:ascii="Tahoma" w:eastAsia="Times New Roman" w:hAnsi="Tahoma" w:cs="Tahoma"/>
+          <w:color w:val="000000"/>
+          <w:sz w:val="27"/>
+          <w:szCs w:val="27"/>
+          <w:lang w:val="en-US"/>
+        </w:rPr>
+        <w:t xml:space="preserve">    Serial Number: 7QTXM-MV9FC-7MVDJ-T7XWK-9PCMV</w:t>
+      </w:r>
+    </w:p>
+    <w:p>
+      <w:pPr>
+        <w:spacing w:after="0" w:line="240" w:lineRule="auto"/>
+        <w:rPr>
+          <w:rFonts w:ascii="Tahoma" w:eastAsia="Times New Roman" w:hAnsi="Tahoma" w:cs="Tahoma"/>
+          <w:color w:val="000000"/>
+          <w:sz w:val="27"/>
+          <w:szCs w:val="27"/>
+          <w:lang w:val="en-US"/>
+        </w:rPr>
+      </w:pPr>
     </w:p>
     <w:p>
       <w:pPr>
@@ -917,8 +1031,6 @@
         </w:rPr>
         <w:t>EYUREKA  SERVICE DISCO</w:t>
       </w:r>
-      <w:bookmarkStart w:id="0" w:name="_GoBack"/>
-      <w:bookmarkEnd w:id="0"/>
       <w:r>
         <w:rPr>
           <w:rFonts w:ascii="Tahoma" w:eastAsia="Times New Roman" w:hAnsi="Tahoma" w:cs="Tahoma"/>
@@ -1076,6 +1188,7 @@
           <w:szCs w:val="27"/>
           <w:lang w:val="en-US"/>
         </w:rPr>
+        <w:lastRenderedPageBreak/>
         <w:t>Complete:</w:t>
       </w:r>
     </w:p>
@@ -1309,26 +1422,26 @@
           <w:szCs w:val="27"/>
           <w:lang w:val="en-US"/>
         </w:rPr>
-        <w:lastRenderedPageBreak/>
         <w:t>Scenario Eureka  PWS</w:t>
       </w:r>
     </w:p>
     <w:sdt>
       <w:sdtPr>
+        <w:rPr>
+          <w:rFonts w:asciiTheme="minorHAnsi" w:eastAsiaTheme="minorEastAsia" w:hAnsiTheme="minorHAnsi" w:cstheme="minorBidi"/>
+          <w:b w:val="0"/>
+          <w:bCs w:val="0"/>
+          <w:color w:val="auto"/>
+          <w:sz w:val="22"/>
+          <w:szCs w:val="22"/>
+        </w:rPr>
         <w:id w:val="179162955"/>
         <w:docPartObj>
           <w:docPartGallery w:val="Table of Contents"/>
           <w:docPartUnique/>
         </w:docPartObj>
       </w:sdtPr>
-      <w:sdtEndPr>
-        <w:rPr>
-          <w:rFonts w:asciiTheme="minorHAnsi" w:eastAsiaTheme="minorEastAsia" w:hAnsiTheme="minorHAnsi" w:cstheme="minorBidi"/>
-          <w:color w:val="auto"/>
-          <w:sz w:val="22"/>
-          <w:szCs w:val="22"/>
-        </w:rPr>
-      </w:sdtEndPr>
+      <w:sdtEndPr/>
       <w:sdtContent>
         <w:p>
           <w:pPr>
@@ -3510,6 +3623,7 @@
               <w:b/>
               <w:bCs/>
             </w:rPr>
+            <w:lastRenderedPageBreak/>
             <w:fldChar w:fldCharType="end"/>
           </w:r>
         </w:p>
@@ -5834,25 +5948,15 @@
           <w:lang w:val="en-US"/>
         </w:rPr>
       </w:pPr>
-      <w:proofErr w:type="spellStart"/>
-      <w:r>
-        <w:rPr>
-          <w:rFonts w:ascii="Tahoma" w:eastAsia="Times New Roman" w:hAnsi="Tahoma" w:cs="Tahoma"/>
-          <w:color w:val="000000"/>
-          <w:sz w:val="27"/>
-          <w:szCs w:val="27"/>
-        </w:rPr>
-        <w:t>Pit</w:t>
-      </w:r>
-      <w:proofErr w:type="spellEnd"/>
-      <w:r>
-        <w:rPr>
-          <w:rFonts w:ascii="Tahoma" w:eastAsia="Times New Roman" w:hAnsi="Tahoma" w:cs="Tahoma"/>
-          <w:color w:val="000000"/>
-          <w:sz w:val="27"/>
-          <w:szCs w:val="27"/>
-        </w:rPr>
-        <w:t xml:space="preserve"> stop</w:t>
+      <w:r>
+        <w:rPr>
+          <w:rFonts w:ascii="Tahoma" w:eastAsia="Times New Roman" w:hAnsi="Tahoma" w:cs="Tahoma"/>
+          <w:color w:val="000000"/>
+          <w:sz w:val="27"/>
+          <w:szCs w:val="27"/>
+          <w:lang w:val="en-US"/>
+        </w:rPr>
+        <w:t>Pit stop</w:t>
       </w:r>
     </w:p>
     <w:p>
@@ -9862,6 +9966,7 @@
           <w:color w:val="000000"/>
           <w:sz w:val="27"/>
           <w:szCs w:val="27"/>
+          <w:lang w:val="en-US"/>
         </w:rPr>
       </w:pPr>
       <w:proofErr w:type="spellStart"/>
@@ -9887,85 +9992,15 @@
         <w:br/>
         <w:t xml:space="preserve">Database as service pattern will enforce database per service pattern.  </w:t>
       </w:r>
-      <w:proofErr w:type="spellStart"/>
       <w:r>
         <w:rPr>
           <w:rFonts w:ascii="Tahoma" w:hAnsi="Tahoma" w:cs="Tahoma"/>
           <w:color w:val="000000"/>
           <w:sz w:val="27"/>
           <w:szCs w:val="27"/>
-        </w:rPr>
-        <w:t>Dedicated</w:t>
-      </w:r>
-      <w:proofErr w:type="spellEnd"/>
-      <w:r>
-        <w:rPr>
-          <w:rFonts w:ascii="Tahoma" w:hAnsi="Tahoma" w:cs="Tahoma"/>
-          <w:color w:val="000000"/>
-          <w:sz w:val="27"/>
-          <w:szCs w:val="27"/>
-        </w:rPr>
-        <w:t xml:space="preserve"> </w:t>
-      </w:r>
-      <w:proofErr w:type="spellStart"/>
-      <w:r>
-        <w:rPr>
-          <w:rFonts w:ascii="Tahoma" w:hAnsi="Tahoma" w:cs="Tahoma"/>
-          <w:color w:val="000000"/>
-          <w:sz w:val="27"/>
-          <w:szCs w:val="27"/>
-        </w:rPr>
-        <w:t>instance</w:t>
-      </w:r>
-      <w:proofErr w:type="spellEnd"/>
-      <w:r>
-        <w:rPr>
-          <w:rFonts w:ascii="Tahoma" w:hAnsi="Tahoma" w:cs="Tahoma"/>
-          <w:color w:val="000000"/>
-          <w:sz w:val="27"/>
-          <w:szCs w:val="27"/>
-        </w:rPr>
-        <w:t xml:space="preserve"> , </w:t>
-      </w:r>
-      <w:proofErr w:type="spellStart"/>
-      <w:r>
-        <w:rPr>
-          <w:rFonts w:ascii="Tahoma" w:hAnsi="Tahoma" w:cs="Tahoma"/>
-          <w:color w:val="000000"/>
-          <w:sz w:val="27"/>
-          <w:szCs w:val="27"/>
-        </w:rPr>
-        <w:t>dedicated</w:t>
-      </w:r>
-      <w:proofErr w:type="spellEnd"/>
-      <w:r>
-        <w:rPr>
-          <w:rFonts w:ascii="Tahoma" w:hAnsi="Tahoma" w:cs="Tahoma"/>
-          <w:color w:val="000000"/>
-          <w:sz w:val="27"/>
-          <w:szCs w:val="27"/>
-        </w:rPr>
-        <w:t xml:space="preserve"> schema and </w:t>
-      </w:r>
-      <w:proofErr w:type="spellStart"/>
-      <w:r>
-        <w:rPr>
-          <w:rFonts w:ascii="Tahoma" w:hAnsi="Tahoma" w:cs="Tahoma"/>
-          <w:color w:val="000000"/>
-          <w:sz w:val="27"/>
-          <w:szCs w:val="27"/>
-        </w:rPr>
-        <w:t>horizontal</w:t>
-      </w:r>
-      <w:proofErr w:type="spellEnd"/>
-      <w:r>
-        <w:rPr>
-          <w:rFonts w:ascii="Tahoma" w:hAnsi="Tahoma" w:cs="Tahoma"/>
-          <w:color w:val="000000"/>
-          <w:sz w:val="27"/>
-          <w:szCs w:val="27"/>
-        </w:rPr>
-        <w:t xml:space="preserve"> scale up</w:t>
+          <w:lang w:val="en-US"/>
+        </w:rPr>
+        <w:t>Dedicated instance , dedicated schema and horizontal scale up</w:t>
       </w:r>
     </w:p>
     <w:p>
@@ -17578,7 +17613,7 @@
       <w:rPr>
         <w:noProof/>
       </w:rPr>
-      <w:t>1</w:t>
+      <w:t>3</w:t>
     </w:r>
     <w:r>
       <w:fldChar w:fldCharType="end"/>
@@ -20074,7 +20109,7 @@
 </file>
 
 <file path=customXml/itemProps1.xml><?xml version="1.0" encoding="utf-8"?>
-<ds:datastoreItem xmlns:ds="http://schemas.openxmlformats.org/officeDocument/2006/customXml" ds:itemID="{E9E38419-2C48-4AD4-94F6-D265308C65EC}">
+<ds:datastoreItem xmlns:ds="http://schemas.openxmlformats.org/officeDocument/2006/customXml" ds:itemID="{F2A27FC1-9E8C-4BAC-8E9C-35DF02A66A26}">
   <ds:schemaRefs>
     <ds:schemaRef ds:uri="http://schemas.openxmlformats.org/officeDocument/2006/bibliography"/>
   </ds:schemaRefs>

</xml_diff>

<commit_message>
code 10 october till qa
</commit_message>
<xml_diff>
--- a/Oreilly_intro.docx
+++ b/Oreilly_intro.docx
@@ -140,27 +140,7 @@
           <w:sz w:val="23"/>
           <w:szCs w:val="23"/>
         </w:rPr>
-        <w:t xml:space="preserve"> with </w:t>
-      </w:r>
-      <w:proofErr w:type="gramStart"/>
-      <w:r>
-        <w:rPr>
-          <w:rFonts w:ascii="Arial" w:eastAsia="Times New Roman" w:hAnsi="Arial" w:cs="Arial"/>
-          <w:color w:val="000000"/>
-          <w:sz w:val="23"/>
-          <w:szCs w:val="23"/>
-        </w:rPr>
-        <w:t>2</w:t>
-      </w:r>
-      <w:proofErr w:type="gramEnd"/>
-      <w:r>
-        <w:rPr>
-          <w:rFonts w:ascii="Arial" w:eastAsia="Times New Roman" w:hAnsi="Arial" w:cs="Arial"/>
-          <w:color w:val="000000"/>
-          <w:sz w:val="23"/>
-          <w:szCs w:val="23"/>
-        </w:rPr>
-        <w:t xml:space="preserve"> </w:t>
+        <w:t xml:space="preserve"> with 2 </w:t>
       </w:r>
       <w:proofErr w:type="spellStart"/>
       <w:r>
@@ -298,29 +278,7 @@
           <w:sz w:val="23"/>
           <w:szCs w:val="23"/>
         </w:rPr>
-        <w:t>Screen — 16:</w:t>
-      </w:r>
-      <w:proofErr w:type="gramStart"/>
-      <w:r>
-        <w:rPr>
-          <w:rFonts w:ascii="Arial" w:eastAsia="Times New Roman" w:hAnsi="Arial" w:cs="Arial"/>
-          <w:b/>
-          <w:color w:val="000000"/>
-          <w:sz w:val="23"/>
-          <w:szCs w:val="23"/>
-        </w:rPr>
-        <w:t>9</w:t>
-      </w:r>
-      <w:proofErr w:type="gramEnd"/>
-      <w:r>
-        <w:rPr>
-          <w:rFonts w:ascii="Arial" w:eastAsia="Times New Roman" w:hAnsi="Arial" w:cs="Arial"/>
-          <w:b/>
-          <w:color w:val="000000"/>
-          <w:sz w:val="23"/>
-          <w:szCs w:val="23"/>
-        </w:rPr>
-        <w:t xml:space="preserve"> </w:t>
+        <w:t xml:space="preserve">Screen — 16:9 </w:t>
       </w:r>
       <w:proofErr w:type="spellStart"/>
       <w:r>
@@ -3205,29 +3163,7 @@
           <w:szCs w:val="27"/>
           <w:lang w:val="en-US"/>
         </w:rPr>
-        <w:t xml:space="preserve">Welcome everybody my name is Luigi </w:t>
-      </w:r>
-      <w:proofErr w:type="gramStart"/>
-      <w:r>
-        <w:rPr>
-          <w:rFonts w:ascii="Tahoma" w:eastAsia="Times New Roman" w:hAnsi="Tahoma" w:cs="Tahoma"/>
-          <w:color w:val="FF0000"/>
-          <w:sz w:val="27"/>
-          <w:szCs w:val="27"/>
-          <w:lang w:val="en-US"/>
-        </w:rPr>
-        <w:t>Bennardis,</w:t>
-      </w:r>
-      <w:proofErr w:type="gramEnd"/>
-      <w:r>
-        <w:rPr>
-          <w:rFonts w:ascii="Tahoma" w:eastAsia="Times New Roman" w:hAnsi="Tahoma" w:cs="Tahoma"/>
-          <w:color w:val="FF0000"/>
-          <w:sz w:val="27"/>
-          <w:szCs w:val="27"/>
-          <w:lang w:val="en-US"/>
-        </w:rPr>
-        <w:t xml:space="preserve"> I’m an information Technology architect with a seniority of about twenty years. Actually I’m in charge of the design</w:t>
+        <w:t>Welcome everybody my name is Luigi Bennardis, I’m an information Technology architect with a seniority of about twenty years. Actually I’m in charge of the design</w:t>
       </w:r>
       <w:r>
         <w:rPr>
@@ -3479,7 +3415,6 @@
           <w:lang w:val="en-US"/>
         </w:rPr>
       </w:pPr>
-      <w:proofErr w:type="gramStart"/>
       <w:r>
         <w:rPr>
           <w:rFonts w:ascii="Tahoma" w:eastAsia="Times New Roman" w:hAnsi="Tahoma" w:cs="Tahoma"/>
@@ -3489,9 +3424,9 @@
           <w:szCs w:val="27"/>
           <w:lang w:val="en-US"/>
         </w:rPr>
-        <w:t>architectural</w:t>
-      </w:r>
-      <w:proofErr w:type="gramEnd"/>
+        <w:t xml:space="preserve">architectural (database per service) and technological (Spring Boot) aspects to delivery related scenarios (development, Cloud or </w:t>
+      </w:r>
+      <w:proofErr w:type="spellStart"/>
       <w:r>
         <w:rPr>
           <w:rFonts w:ascii="Tahoma" w:eastAsia="Times New Roman" w:hAnsi="Tahoma" w:cs="Tahoma"/>
@@ -3501,9 +3436,9 @@
           <w:szCs w:val="27"/>
           <w:lang w:val="en-US"/>
         </w:rPr>
-        <w:t xml:space="preserve"> (database per service) and technological (Spring Boot) aspects to delivery related scenarios (development, Cloud or </w:t>
-      </w:r>
-      <w:proofErr w:type="spellStart"/>
+        <w:t>dockerized</w:t>
+      </w:r>
+      <w:proofErr w:type="spellEnd"/>
       <w:r>
         <w:rPr>
           <w:rFonts w:ascii="Tahoma" w:eastAsia="Times New Roman" w:hAnsi="Tahoma" w:cs="Tahoma"/>
@@ -3513,18 +3448,6 @@
           <w:szCs w:val="27"/>
           <w:lang w:val="en-US"/>
         </w:rPr>
-        <w:t>dockerized</w:t>
-      </w:r>
-      <w:proofErr w:type="spellEnd"/>
-      <w:r>
-        <w:rPr>
-          <w:rFonts w:ascii="Tahoma" w:eastAsia="Times New Roman" w:hAnsi="Tahoma" w:cs="Tahoma"/>
-          <w:strike/>
-          <w:color w:val="FF0000"/>
-          <w:sz w:val="27"/>
-          <w:szCs w:val="27"/>
-          <w:lang w:val="en-US"/>
-        </w:rPr>
         <w:t xml:space="preserve"> environments), in an ecosystem context where microservices are each other reliable and fault tolerant (Eureka service registry, Ribbon load balancing, Spring Cloud).</w:t>
       </w:r>
     </w:p>
@@ -3549,23 +3472,7 @@
           <w:rFonts w:eastAsia="Times New Roman"/>
           <w:lang w:val="en-US"/>
         </w:rPr>
-        <w:t xml:space="preserve">: A DIGITAL PLATFORM </w:t>
-      </w:r>
-      <w:proofErr w:type="gramStart"/>
-      <w:r>
-        <w:rPr>
-          <w:rFonts w:eastAsia="Times New Roman"/>
-          <w:lang w:val="en-US"/>
-        </w:rPr>
-        <w:t>FOR  A</w:t>
-      </w:r>
-      <w:proofErr w:type="gramEnd"/>
-      <w:r>
-        <w:rPr>
-          <w:rFonts w:eastAsia="Times New Roman"/>
-          <w:lang w:val="en-US"/>
-        </w:rPr>
-        <w:t xml:space="preserve"> SUSTAINABLE MOBILITY</w:t>
+        <w:t>: A DIGITAL PLATFORM FOR  A SUSTAINABLE MOBILITY</w:t>
       </w:r>
       <w:bookmarkEnd w:id="2"/>
     </w:p>
@@ -3782,29 +3689,7 @@
           <w:szCs w:val="27"/>
           <w:lang w:val="en-US"/>
         </w:rPr>
-        <w:t xml:space="preserve"> more than</w:t>
-      </w:r>
-      <w:proofErr w:type="gramStart"/>
-      <w:r>
-        <w:rPr>
-          <w:rFonts w:ascii="Tahoma" w:eastAsia="Times New Roman" w:hAnsi="Tahoma" w:cs="Tahoma"/>
-          <w:color w:val="000000"/>
-          <w:sz w:val="27"/>
-          <w:szCs w:val="27"/>
-          <w:lang w:val="en-US"/>
-        </w:rPr>
-        <w:t>  2000</w:t>
-      </w:r>
-      <w:proofErr w:type="gramEnd"/>
-      <w:r>
-        <w:rPr>
-          <w:rFonts w:ascii="Tahoma" w:eastAsia="Times New Roman" w:hAnsi="Tahoma" w:cs="Tahoma"/>
-          <w:color w:val="000000"/>
-          <w:sz w:val="27"/>
-          <w:szCs w:val="27"/>
-          <w:lang w:val="en-US"/>
-        </w:rPr>
-        <w:t xml:space="preserve"> years ago</w:t>
+        <w:t xml:space="preserve"> more than  2000 years ago</w:t>
       </w:r>
       <w:r>
         <w:rPr>
@@ -4003,18 +3888,7 @@
           <w:szCs w:val="27"/>
           <w:lang w:val="en-US"/>
         </w:rPr>
-        <w:t xml:space="preserve">limited traffic </w:t>
-      </w:r>
-      <w:proofErr w:type="gramStart"/>
-      <w:r>
-        <w:rPr>
-          <w:rFonts w:ascii="Tahoma" w:eastAsia="Times New Roman" w:hAnsi="Tahoma" w:cs="Tahoma"/>
-          <w:color w:val="000000"/>
-          <w:sz w:val="27"/>
-          <w:szCs w:val="27"/>
-          <w:lang w:val="en-US"/>
-        </w:rPr>
-        <w:t xml:space="preserve">zone </w:t>
+        <w:t xml:space="preserve">limited traffic zone </w:t>
       </w:r>
       <w:r>
         <w:rPr>
@@ -4026,7 +3900,6 @@
         </w:rPr>
         <w:t>.</w:t>
       </w:r>
-      <w:proofErr w:type="gramEnd"/>
     </w:p>
     <w:p>
       <w:pPr>
@@ -4609,20 +4482,8 @@
           <w:szCs w:val="27"/>
           <w:lang w:val="en-US"/>
         </w:rPr>
-        <w:t xml:space="preserve"> batteries whose organization is powered by a </w:t>
-      </w:r>
-      <w:proofErr w:type="spellStart"/>
-      <w:r>
-        <w:rPr>
-          <w:rFonts w:ascii="Tahoma" w:eastAsia="Times New Roman" w:hAnsi="Tahoma" w:cs="Tahoma"/>
-          <w:color w:val="000000"/>
-          <w:sz w:val="27"/>
-          <w:szCs w:val="27"/>
-          <w:lang w:val="en-US"/>
-        </w:rPr>
-        <w:t>microservices</w:t>
-      </w:r>
-      <w:proofErr w:type="spellEnd"/>
+        <w:t xml:space="preserve"> batteries whose organization is powered by a microservices</w:t>
+      </w:r>
       <w:r>
         <w:rPr>
           <w:rFonts w:ascii="Tahoma" w:eastAsia="Times New Roman" w:hAnsi="Tahoma" w:cs="Tahoma"/>
@@ -4688,42 +4549,18 @@
           <w:szCs w:val="27"/>
           <w:lang w:val="en-US"/>
         </w:rPr>
-        <w:t xml:space="preserve"> + </w:t>
-      </w:r>
-      <w:proofErr w:type="gramStart"/>
-      <w:r>
-        <w:rPr>
-          <w:rFonts w:ascii="Tahoma" w:eastAsia="Times New Roman" w:hAnsi="Tahoma" w:cs="Tahoma"/>
-          <w:b/>
-          <w:color w:val="000000"/>
-          <w:sz w:val="27"/>
-          <w:szCs w:val="27"/>
-          <w:lang w:val="en-US"/>
-        </w:rPr>
-        <w:t>STATIONS</w:t>
-      </w:r>
-      <w:r>
-        <w:rPr>
-          <w:rFonts w:ascii="Tahoma" w:eastAsia="Times New Roman" w:hAnsi="Tahoma" w:cs="Tahoma"/>
-          <w:b/>
-          <w:color w:val="000000"/>
-          <w:sz w:val="27"/>
-          <w:szCs w:val="27"/>
-          <w:lang w:val="en-US"/>
-        </w:rPr>
-        <w:t xml:space="preserve"> ]</w:t>
-      </w:r>
-      <w:proofErr w:type="gramEnd"/>
-      <w:r>
-        <w:rPr>
-          <w:rFonts w:ascii="Tahoma" w:eastAsia="Times New Roman" w:hAnsi="Tahoma" w:cs="Tahoma"/>
-          <w:b/>
-          <w:color w:val="000000"/>
-          <w:sz w:val="27"/>
-          <w:szCs w:val="27"/>
-          <w:lang w:val="en-US"/>
-        </w:rPr>
-        <w:t xml:space="preserve"> </w:t>
+        <w:t xml:space="preserve"> + STATIONS</w:t>
+      </w:r>
+      <w:r>
+        <w:rPr>
+          <w:rFonts w:ascii="Tahoma" w:eastAsia="Times New Roman" w:hAnsi="Tahoma" w:cs="Tahoma"/>
+          <w:b/>
+          <w:color w:val="000000"/>
+          <w:sz w:val="27"/>
+          <w:szCs w:val="27"/>
+          <w:lang w:val="en-US"/>
+        </w:rPr>
+        <w:t xml:space="preserve"> ] </w:t>
       </w:r>
     </w:p>
     <w:p>
@@ -5016,124 +4853,328 @@
           <w:color w:val="FF0000"/>
           <w:lang w:val="en-US"/>
         </w:rPr>
-        <w:t>The gathering of requirements is the first phase of the lifecycle pr</w:t>
-      </w:r>
-      <w:r>
-        <w:rPr>
-          <w:b/>
-          <w:color w:val="FF0000"/>
-          <w:lang w:val="en-US"/>
-        </w:rPr>
-        <w:t>o</w:t>
-      </w:r>
-      <w:r>
-        <w:rPr>
-          <w:b/>
-          <w:color w:val="FF0000"/>
-          <w:lang w:val="en-US"/>
-        </w:rPr>
-        <w:t xml:space="preserve">cess. </w:t>
-      </w:r>
-      <w:r>
-        <w:rPr>
-          <w:b/>
-          <w:color w:val="FF0000"/>
-          <w:lang w:val="en-US"/>
-        </w:rPr>
-        <w:t>R</w:t>
-      </w:r>
-      <w:r>
-        <w:rPr>
-          <w:b/>
-          <w:color w:val="FF0000"/>
-          <w:lang w:val="en-US"/>
-        </w:rPr>
-        <w:t>equirements</w:t>
-      </w:r>
-      <w:r>
-        <w:rPr>
-          <w:b/>
-          <w:color w:val="FF0000"/>
-          <w:lang w:val="en-US"/>
-        </w:rPr>
-        <w:t xml:space="preserve"> could be </w:t>
-      </w:r>
-      <w:proofErr w:type="gramStart"/>
-      <w:r>
-        <w:rPr>
-          <w:b/>
-          <w:color w:val="FF0000"/>
-          <w:lang w:val="en-US"/>
-        </w:rPr>
-        <w:t xml:space="preserve">classified </w:t>
-      </w:r>
-      <w:r>
-        <w:rPr>
-          <w:b/>
-          <w:color w:val="FF0000"/>
-          <w:lang w:val="en-US"/>
-        </w:rPr>
-        <w:t xml:space="preserve"> in</w:t>
-      </w:r>
-      <w:proofErr w:type="gramEnd"/>
-      <w:r>
-        <w:rPr>
-          <w:b/>
-          <w:color w:val="FF0000"/>
-          <w:lang w:val="en-US"/>
-        </w:rPr>
-        <w:t xml:space="preserve"> Functional, Non Functional and project management</w:t>
-      </w:r>
-      <w:r>
-        <w:rPr>
-          <w:b/>
-          <w:color w:val="FF0000"/>
-          <w:lang w:val="en-US"/>
-        </w:rPr>
-        <w:t xml:space="preserve"> related</w:t>
-      </w:r>
-      <w:r>
-        <w:rPr>
-          <w:b/>
-          <w:color w:val="FF0000"/>
-          <w:lang w:val="en-US"/>
-        </w:rPr>
         <w:t xml:space="preserve"> </w:t>
       </w:r>
-    </w:p>
-    <w:p>
-      <w:pPr>
-        <w:rPr>
-          <w:b/>
-          <w:color w:val="FF0000"/>
-          <w:lang w:val="en-US"/>
-        </w:rPr>
-      </w:pPr>
-      <w:r>
-        <w:rPr>
-          <w:b/>
-          <w:color w:val="FF0000"/>
+      <w:r>
+        <w:rPr>
+          <w:b/>
+          <w:color w:val="FF0000"/>
+          <w:lang w:val="en-US"/>
+        </w:rPr>
+        <w:t xml:space="preserve">[FOLLOWS  SLIDE PRESENTATION 4-5-6] </w:t>
+      </w:r>
+      <w:r>
+        <w:rPr>
+          <w:b/>
+          <w:color w:val="FF0000"/>
+          <w:lang w:val="en-US"/>
+        </w:rPr>
+        <w:t>.</w:t>
+      </w:r>
+    </w:p>
+    <w:p>
+      <w:pPr>
+        <w:pStyle w:val="Titolo2"/>
+        <w:rPr>
+          <w:lang w:val="en-US"/>
+        </w:rPr>
+      </w:pPr>
+      <w:r>
+        <w:rPr>
+          <w:lang w:val="en-US"/>
+        </w:rPr>
+        <w:t xml:space="preserve"> </w:t>
+      </w:r>
+      <w:bookmarkStart w:id="4" w:name="_Toc463299312"/>
+      <w:r>
+        <w:rPr>
+          <w:lang w:val="en-US"/>
+        </w:rPr>
+        <w:t>SLIDE 4 :</w:t>
+      </w:r>
+      <w:r>
+        <w:rPr>
+          <w:lang w:val="en-US"/>
+        </w:rPr>
+        <w:t>REQUIREMENTS</w:t>
+      </w:r>
+      <w:r>
+        <w:rPr>
+          <w:lang w:val="en-US"/>
+        </w:rPr>
+        <w:t xml:space="preserve"> 1 – </w:t>
+      </w:r>
+      <w:r>
+        <w:rPr>
+          <w:lang w:val="en-US"/>
+        </w:rPr>
+        <w:t>FUNCTIONAL</w:t>
+      </w:r>
+      <w:r>
+        <w:rPr>
+          <w:lang w:val="en-US"/>
+        </w:rPr>
+        <w:t xml:space="preserve"> </w:t>
+      </w:r>
+      <w:bookmarkEnd w:id="4"/>
+    </w:p>
+    <w:p/>
+    <w:p>
+      <w:pPr>
+        <w:pStyle w:val="Titolo2"/>
+        <w:rPr>
+          <w:lang w:val="en-US"/>
+        </w:rPr>
+      </w:pPr>
+      <w:bookmarkStart w:id="5" w:name="_Toc463299313"/>
+      <w:r>
+        <w:rPr>
+          <w:lang w:val="en-US"/>
+        </w:rPr>
+        <w:t>SLIDE 5 :</w:t>
+      </w:r>
+      <w:r>
+        <w:rPr>
+          <w:lang w:val="en-US"/>
+        </w:rPr>
+        <w:t>REQUIREMENTS</w:t>
+      </w:r>
+      <w:r>
+        <w:rPr>
+          <w:lang w:val="en-US"/>
+        </w:rPr>
+        <w:t xml:space="preserve"> </w:t>
+      </w:r>
+      <w:r>
+        <w:rPr>
+          <w:lang w:val="en-US"/>
+        </w:rPr>
+        <w:t xml:space="preserve">2– </w:t>
+      </w:r>
+      <w:r>
+        <w:rPr>
+          <w:lang w:val="en-US"/>
+        </w:rPr>
+        <w:t>NON FUNCTIONAL</w:t>
+      </w:r>
+      <w:r>
+        <w:rPr>
+          <w:lang w:val="en-US"/>
+        </w:rPr>
+        <w:t xml:space="preserve"> </w:t>
+      </w:r>
+      <w:bookmarkEnd w:id="5"/>
+    </w:p>
+    <w:p>
+      <w:pPr>
+        <w:spacing w:after="0" w:line="240" w:lineRule="auto"/>
+      </w:pPr>
+      <w:r>
+        <w:t xml:space="preserve"> </w:t>
+      </w:r>
+    </w:p>
+    <w:p>
+      <w:pPr>
+        <w:pStyle w:val="Titolo2"/>
+        <w:rPr>
+          <w:lang w:val="en-US"/>
+        </w:rPr>
+      </w:pPr>
+      <w:bookmarkStart w:id="6" w:name="_Toc463299314"/>
+      <w:r>
+        <w:rPr>
+          <w:lang w:val="en-US"/>
+        </w:rPr>
+        <w:t>SLIDE 6 :</w:t>
+      </w:r>
+      <w:r>
+        <w:rPr>
+          <w:lang w:val="en-US"/>
+        </w:rPr>
+        <w:t>REQUIREMENTS</w:t>
+      </w:r>
+      <w:r>
+        <w:rPr>
+          <w:lang w:val="en-US"/>
+        </w:rPr>
+        <w:t xml:space="preserve"> </w:t>
+      </w:r>
+      <w:r>
+        <w:rPr>
+          <w:lang w:val="en-US"/>
+        </w:rPr>
+        <w:t xml:space="preserve">3– </w:t>
+      </w:r>
+      <w:r>
+        <w:rPr>
+          <w:lang w:val="en-US"/>
+        </w:rPr>
+        <w:t>PROJECT MANAGEMENT</w:t>
+      </w:r>
+      <w:r>
+        <w:rPr>
+          <w:lang w:val="en-US"/>
+        </w:rPr>
+        <w:t xml:space="preserve"> </w:t>
+      </w:r>
+      <w:bookmarkEnd w:id="6"/>
+    </w:p>
+    <w:p>
+      <w:pPr>
+        <w:spacing w:after="0" w:line="240" w:lineRule="auto"/>
+        <w:rPr>
+          <w:rFonts w:ascii="Tahoma" w:eastAsia="Times New Roman" w:hAnsi="Tahoma" w:cs="Tahoma"/>
+          <w:color w:val="000000"/>
+          <w:sz w:val="27"/>
+          <w:szCs w:val="27"/>
+          <w:lang w:val="en-US"/>
+        </w:rPr>
+      </w:pPr>
+    </w:p>
+    <w:p>
+      <w:pPr>
+        <w:spacing w:after="0" w:line="240" w:lineRule="auto"/>
+        <w:rPr>
+          <w:rFonts w:ascii="Tahoma" w:eastAsia="Times New Roman" w:hAnsi="Tahoma" w:cs="Tahoma"/>
+          <w:color w:val="000000"/>
+          <w:sz w:val="27"/>
+          <w:szCs w:val="27"/>
+          <w:lang w:val="en-US"/>
+        </w:rPr>
+      </w:pPr>
+    </w:p>
+    <w:p>
+      <w:pPr>
+        <w:pStyle w:val="Titolo1"/>
+        <w:rPr>
+          <w:lang w:val="en-US"/>
+        </w:rPr>
+      </w:pPr>
+      <w:bookmarkStart w:id="7" w:name="_Toc463299315"/>
+      <w:r>
+        <w:rPr>
           <w:lang w:val="en-US"/>
         </w:rPr>
         <w:t>[</w:t>
       </w:r>
-      <w:proofErr w:type="gramStart"/>
-      <w:r>
-        <w:rPr>
-          <w:b/>
-          <w:color w:val="FF0000"/>
-          <w:lang w:val="en-US"/>
-        </w:rPr>
-        <w:t>FOLLOWS  SLIDE</w:t>
-      </w:r>
-      <w:proofErr w:type="gramEnd"/>
-      <w:r>
-        <w:rPr>
-          <w:b/>
-          <w:color w:val="FF0000"/>
-          <w:lang w:val="en-US"/>
-        </w:rPr>
-        <w:t xml:space="preserve"> PRESENTATION 4-5-6] </w:t>
+      <w:r>
+        <w:rPr>
+          <w:lang w:val="en-US"/>
+        </w:rPr>
+        <w:t>FULFILMENT OF THE REQUIREMENTS</w:t>
+      </w:r>
+      <w:r>
+        <w:rPr>
+          <w:lang w:val="en-US"/>
+        </w:rPr>
+        <w:t>]</w:t>
+      </w:r>
+      <w:bookmarkEnd w:id="7"/>
+    </w:p>
+    <w:p>
+      <w:pPr>
+        <w:rPr>
+          <w:b/>
+          <w:lang w:val="en-US"/>
+        </w:rPr>
+      </w:pPr>
+      <w:r>
+        <w:rPr>
+          <w:b/>
+          <w:lang w:val="en-US"/>
+        </w:rPr>
+        <w:t>INTRODUCTION</w:t>
+      </w:r>
+    </w:p>
+    <w:p>
+      <w:pPr>
+        <w:spacing w:after="0" w:line="240" w:lineRule="auto"/>
+        <w:rPr>
+          <w:rFonts w:ascii="Tahoma" w:eastAsia="Times New Roman" w:hAnsi="Tahoma" w:cs="Tahoma"/>
+          <w:color w:val="000000"/>
+          <w:sz w:val="27"/>
+          <w:szCs w:val="27"/>
+          <w:lang w:val="en-US"/>
+        </w:rPr>
+      </w:pPr>
+    </w:p>
+    <w:p>
+      <w:pPr>
+        <w:pStyle w:val="Titolo1"/>
+        <w:rPr>
+          <w:lang w:val="en-US"/>
+        </w:rPr>
+      </w:pPr>
+      <w:bookmarkStart w:id="8" w:name="_Toc463299316"/>
+      <w:r>
+        <w:rPr>
+          <w:lang w:val="en-US"/>
+        </w:rPr>
+        <w:t xml:space="preserve">SLIDE 7: </w:t>
+      </w:r>
+      <w:r>
+        <w:rPr>
+          <w:lang w:val="en-US"/>
+        </w:rPr>
+        <w:t>Microservices based architecture – «database per service» pattern</w:t>
+      </w:r>
+      <w:bookmarkEnd w:id="8"/>
+      <w:r>
+        <w:rPr>
+          <w:lang w:val="en-US"/>
+        </w:rPr>
+        <w:t xml:space="preserve"> </w:t>
+      </w:r>
+    </w:p>
+    <w:p>
+      <w:pPr>
+        <w:rPr>
+          <w:b/>
+          <w:lang w:val="en-US"/>
+        </w:rPr>
+      </w:pPr>
+      <w:r>
+        <w:rPr>
+          <w:b/>
+          <w:lang w:val="en-US"/>
+        </w:rPr>
+        <w:t xml:space="preserve"> </w:t>
+      </w:r>
+      <w:r>
+        <w:rPr>
+          <w:b/>
+          <w:lang w:val="en-US"/>
+        </w:rPr>
+        <w:t>INTRODUCTION</w:t>
+      </w:r>
+    </w:p>
+    <w:p>
+      <w:pPr>
+        <w:rPr>
+          <w:b/>
+          <w:color w:val="FF0000"/>
+          <w:lang w:val="en-US"/>
+        </w:rPr>
+      </w:pPr>
+      <w:bookmarkStart w:id="9" w:name="_GoBack"/>
+      <w:bookmarkEnd w:id="9"/>
+    </w:p>
+    <w:p>
+      <w:pPr>
+        <w:rPr>
+          <w:b/>
+          <w:color w:val="FF0000"/>
+          <w:lang w:val="en-US"/>
+        </w:rPr>
+      </w:pPr>
+      <w:bookmarkStart w:id="10" w:name="_Toc463299318"/>
+      <w:r>
+        <w:rPr>
+          <w:b/>
+          <w:color w:val="FF0000"/>
+          <w:lang w:val="en-US"/>
+        </w:rPr>
+        <w:t xml:space="preserve">[FOLLOWS  SLIDE PRESENTATION 7] </w:t>
       </w:r>
       <w:r>
         <w:rPr>
@@ -5146,346 +5187,44 @@
     </w:p>
     <w:p>
       <w:pPr>
-        <w:pStyle w:val="Titolo2"/>
-        <w:rPr>
-          <w:lang w:val="en-US"/>
-        </w:rPr>
-      </w:pPr>
+        <w:pStyle w:val="Titolo1"/>
+        <w:rPr>
+          <w:lang w:val="en-US"/>
+        </w:rPr>
+      </w:pPr>
+      <w:r>
+        <w:rPr>
+          <w:lang w:val="en-US"/>
+        </w:rPr>
+        <w:t xml:space="preserve">SLIDE 9: </w:t>
+      </w:r>
+      <w:r>
+        <w:rPr>
+          <w:lang w:val="en-US"/>
+        </w:rPr>
+        <w:t>Microservices based architecture – «database per service» pattern</w:t>
+      </w:r>
+      <w:bookmarkEnd w:id="10"/>
       <w:r>
         <w:rPr>
           <w:lang w:val="en-US"/>
         </w:rPr>
         <w:t xml:space="preserve"> </w:t>
       </w:r>
-      <w:bookmarkStart w:id="4" w:name="_Toc463299312"/>
-      <w:r>
-        <w:rPr>
-          <w:lang w:val="en-US"/>
-        </w:rPr>
-        <w:t xml:space="preserve">SLIDE </w:t>
-      </w:r>
-      <w:proofErr w:type="gramStart"/>
-      <w:r>
-        <w:rPr>
-          <w:lang w:val="en-US"/>
-        </w:rPr>
-        <w:t>4 :</w:t>
-      </w:r>
-      <w:r>
-        <w:rPr>
-          <w:lang w:val="en-US"/>
-        </w:rPr>
-        <w:t>REQUIREMENTS</w:t>
-      </w:r>
-      <w:proofErr w:type="gramEnd"/>
-      <w:r>
-        <w:rPr>
-          <w:lang w:val="en-US"/>
-        </w:rPr>
-        <w:t xml:space="preserve"> 1 – </w:t>
-      </w:r>
-      <w:r>
-        <w:rPr>
-          <w:lang w:val="en-US"/>
-        </w:rPr>
-        <w:t>FUNCTIONAL</w:t>
-      </w:r>
-      <w:r>
-        <w:rPr>
-          <w:lang w:val="en-US"/>
-        </w:rPr>
-        <w:t xml:space="preserve"> </w:t>
-      </w:r>
-      <w:bookmarkEnd w:id="4"/>
-    </w:p>
-    <w:p/>
-    <w:p>
-      <w:pPr>
-        <w:pStyle w:val="Titolo2"/>
-        <w:rPr>
-          <w:lang w:val="en-US"/>
-        </w:rPr>
-      </w:pPr>
-      <w:bookmarkStart w:id="5" w:name="_Toc463299313"/>
-      <w:r>
-        <w:rPr>
-          <w:lang w:val="en-US"/>
-        </w:rPr>
-        <w:t xml:space="preserve">SLIDE </w:t>
-      </w:r>
-      <w:proofErr w:type="gramStart"/>
-      <w:r>
-        <w:rPr>
-          <w:lang w:val="en-US"/>
-        </w:rPr>
-        <w:t>5 :</w:t>
-      </w:r>
-      <w:r>
-        <w:rPr>
-          <w:lang w:val="en-US"/>
-        </w:rPr>
-        <w:t>REQUIREMENTS</w:t>
-      </w:r>
-      <w:proofErr w:type="gramEnd"/>
-      <w:r>
-        <w:rPr>
-          <w:lang w:val="en-US"/>
-        </w:rPr>
-        <w:t xml:space="preserve"> </w:t>
-      </w:r>
-      <w:r>
-        <w:rPr>
-          <w:lang w:val="en-US"/>
-        </w:rPr>
-        <w:t xml:space="preserve">2– </w:t>
-      </w:r>
-      <w:r>
-        <w:rPr>
-          <w:lang w:val="en-US"/>
-        </w:rPr>
-        <w:t>NON FUNCTIONAL</w:t>
-      </w:r>
-      <w:r>
-        <w:rPr>
-          <w:lang w:val="en-US"/>
-        </w:rPr>
-        <w:t xml:space="preserve"> </w:t>
-      </w:r>
-      <w:bookmarkEnd w:id="5"/>
-    </w:p>
-    <w:p>
-      <w:pPr>
-        <w:spacing w:after="0" w:line="240" w:lineRule="auto"/>
-      </w:pPr>
-      <w:r>
-        <w:t xml:space="preserve"> </w:t>
-      </w:r>
-    </w:p>
-    <w:p>
-      <w:pPr>
-        <w:pStyle w:val="Titolo2"/>
-        <w:rPr>
-          <w:lang w:val="en-US"/>
-        </w:rPr>
-      </w:pPr>
-      <w:bookmarkStart w:id="6" w:name="_Toc463299314"/>
-      <w:r>
-        <w:rPr>
-          <w:lang w:val="en-US"/>
-        </w:rPr>
-        <w:t xml:space="preserve">SLIDE </w:t>
-      </w:r>
-      <w:proofErr w:type="gramStart"/>
-      <w:r>
-        <w:rPr>
-          <w:lang w:val="en-US"/>
-        </w:rPr>
-        <w:t>6 :</w:t>
-      </w:r>
-      <w:r>
-        <w:rPr>
-          <w:lang w:val="en-US"/>
-        </w:rPr>
-        <w:t>REQUIREMENTS</w:t>
-      </w:r>
-      <w:proofErr w:type="gramEnd"/>
-      <w:r>
-        <w:rPr>
-          <w:lang w:val="en-US"/>
-        </w:rPr>
-        <w:t xml:space="preserve"> </w:t>
-      </w:r>
-      <w:r>
-        <w:rPr>
-          <w:lang w:val="en-US"/>
-        </w:rPr>
-        <w:t xml:space="preserve">3– </w:t>
-      </w:r>
-      <w:r>
-        <w:rPr>
-          <w:lang w:val="en-US"/>
-        </w:rPr>
-        <w:t>PROJECT MANAGEMENT</w:t>
-      </w:r>
-      <w:r>
-        <w:rPr>
-          <w:lang w:val="en-US"/>
-        </w:rPr>
-        <w:t xml:space="preserve"> </w:t>
-      </w:r>
-      <w:bookmarkEnd w:id="6"/>
-    </w:p>
-    <w:p>
-      <w:pPr>
-        <w:spacing w:after="0" w:line="240" w:lineRule="auto"/>
-        <w:rPr>
-          <w:rFonts w:ascii="Tahoma" w:eastAsia="Times New Roman" w:hAnsi="Tahoma" w:cs="Tahoma"/>
-          <w:color w:val="000000"/>
-          <w:sz w:val="27"/>
-          <w:szCs w:val="27"/>
-          <w:lang w:val="en-US"/>
-        </w:rPr>
-      </w:pPr>
-    </w:p>
-    <w:p>
-      <w:pPr>
-        <w:spacing w:after="0" w:line="240" w:lineRule="auto"/>
-        <w:rPr>
-          <w:rFonts w:ascii="Tahoma" w:eastAsia="Times New Roman" w:hAnsi="Tahoma" w:cs="Tahoma"/>
-          <w:color w:val="000000"/>
-          <w:sz w:val="27"/>
-          <w:szCs w:val="27"/>
-          <w:lang w:val="en-US"/>
-        </w:rPr>
-      </w:pPr>
-    </w:p>
-    <w:p>
-      <w:pPr>
-        <w:pStyle w:val="Titolo1"/>
-        <w:rPr>
-          <w:lang w:val="en-US"/>
-        </w:rPr>
-      </w:pPr>
-      <w:bookmarkStart w:id="7" w:name="_Toc463299315"/>
-      <w:r>
-        <w:rPr>
-          <w:lang w:val="en-US"/>
-        </w:rPr>
-        <w:t>[</w:t>
-      </w:r>
-      <w:r>
-        <w:rPr>
-          <w:lang w:val="en-US"/>
-        </w:rPr>
-        <w:t>FULFILMENT OF THE REQUIREMENTS</w:t>
-      </w:r>
-      <w:r>
-        <w:rPr>
-          <w:lang w:val="en-US"/>
-        </w:rPr>
-        <w:t>]</w:t>
-      </w:r>
-      <w:bookmarkEnd w:id="7"/>
-    </w:p>
-    <w:p>
-      <w:pPr>
-        <w:rPr>
-          <w:b/>
-          <w:lang w:val="en-US"/>
-        </w:rPr>
-      </w:pPr>
-      <w:r>
-        <w:rPr>
-          <w:b/>
-          <w:lang w:val="en-US"/>
-        </w:rPr>
-        <w:t>INTRODUCTION</w:t>
-      </w:r>
-    </w:p>
-    <w:p>
-      <w:pPr>
-        <w:spacing w:after="0" w:line="240" w:lineRule="auto"/>
-        <w:rPr>
-          <w:rFonts w:ascii="Tahoma" w:eastAsia="Times New Roman" w:hAnsi="Tahoma" w:cs="Tahoma"/>
-          <w:color w:val="FF0000"/>
-          <w:sz w:val="27"/>
-          <w:szCs w:val="27"/>
-          <w:lang w:val="en-US"/>
-        </w:rPr>
-      </w:pPr>
-      <w:r>
-        <w:rPr>
-          <w:rFonts w:ascii="Tahoma" w:eastAsia="Times New Roman" w:hAnsi="Tahoma" w:cs="Tahoma"/>
-          <w:color w:val="FF0000"/>
-          <w:sz w:val="27"/>
-          <w:szCs w:val="27"/>
-          <w:lang w:val="en-US"/>
-        </w:rPr>
-        <w:t xml:space="preserve">SO LET’S SEE HOW FULFILL ALL THIS REQUIREMTS </w:t>
-      </w:r>
-      <w:proofErr w:type="gramStart"/>
-      <w:r>
-        <w:rPr>
-          <w:rFonts w:ascii="Tahoma" w:eastAsia="Times New Roman" w:hAnsi="Tahoma" w:cs="Tahoma"/>
-          <w:color w:val="FF0000"/>
-          <w:sz w:val="27"/>
-          <w:szCs w:val="27"/>
-          <w:lang w:val="en-US"/>
-        </w:rPr>
-        <w:t>CHOOSING  THE</w:t>
-      </w:r>
-      <w:proofErr w:type="gramEnd"/>
-      <w:r>
-        <w:rPr>
-          <w:rFonts w:ascii="Tahoma" w:eastAsia="Times New Roman" w:hAnsi="Tahoma" w:cs="Tahoma"/>
-          <w:color w:val="FF0000"/>
-          <w:sz w:val="27"/>
-          <w:szCs w:val="27"/>
-          <w:lang w:val="en-US"/>
-        </w:rPr>
-        <w:t xml:space="preserve"> DESIGN PATTERN,THE TECNOLOGY STAK AND THE RIGHT LIFECYCLE PROCESS.</w:t>
-      </w:r>
-    </w:p>
-    <w:p>
-      <w:pPr>
-        <w:spacing w:after="0" w:line="240" w:lineRule="auto"/>
-        <w:rPr>
-          <w:rFonts w:ascii="Tahoma" w:eastAsia="Times New Roman" w:hAnsi="Tahoma" w:cs="Tahoma"/>
-          <w:color w:val="000000"/>
-          <w:sz w:val="27"/>
-          <w:szCs w:val="27"/>
-          <w:lang w:val="en-US"/>
-        </w:rPr>
-      </w:pPr>
-    </w:p>
-    <w:p>
-      <w:pPr>
-        <w:pStyle w:val="Titolo1"/>
-        <w:rPr>
-          <w:lang w:val="en-US"/>
-        </w:rPr>
-      </w:pPr>
-      <w:bookmarkStart w:id="8" w:name="_Toc463299316"/>
-      <w:r>
-        <w:rPr>
-          <w:lang w:val="en-US"/>
-        </w:rPr>
-        <w:t xml:space="preserve">SLIDE 7: </w:t>
-      </w:r>
-      <w:r>
-        <w:rPr>
-          <w:lang w:val="en-US"/>
-        </w:rPr>
-        <w:t>Microservices based architecture – «database per service» pattern</w:t>
-      </w:r>
-      <w:bookmarkEnd w:id="8"/>
-      <w:r>
-        <w:rPr>
-          <w:lang w:val="en-US"/>
-        </w:rPr>
-        <w:t xml:space="preserve"> </w:t>
-      </w:r>
-    </w:p>
-    <w:p>
-      <w:pPr>
-        <w:rPr>
-          <w:b/>
-          <w:lang w:val="en-US"/>
-        </w:rPr>
-      </w:pPr>
-      <w:r>
-        <w:rPr>
-          <w:b/>
-          <w:lang w:val="en-US"/>
-        </w:rPr>
-        <w:t xml:space="preserve"> </w:t>
-      </w:r>
-      <w:r>
-        <w:rPr>
-          <w:b/>
-          <w:lang w:val="en-US"/>
-        </w:rPr>
-        <w:t>INTRODUCTION</w:t>
+    </w:p>
+    <w:p>
+      <w:pPr>
+        <w:rPr>
+          <w:b/>
+          <w:lang w:val="en-US"/>
+        </w:rPr>
+      </w:pPr>
+      <w:r>
+        <w:rPr>
+          <w:b/>
+          <w:lang w:val="en-US"/>
+        </w:rPr>
+        <w:t xml:space="preserve"> INTRODUCTION</w:t>
       </w:r>
     </w:p>
     <w:p>
@@ -5506,7 +5245,7 @@
           <w:lang w:val="en-US"/>
         </w:rPr>
       </w:pPr>
-      <w:bookmarkStart w:id="9" w:name="_Toc463299317"/>
+      <w:bookmarkStart w:id="11" w:name="_Toc463299319"/>
       <w:r>
         <w:rPr>
           <w:rFonts w:ascii="Tahoma" w:eastAsia="Times New Roman" w:hAnsi="Tahoma" w:cs="Tahoma"/>
@@ -5517,258 +5256,6 @@
           <w:szCs w:val="27"/>
           <w:lang w:val="en-US"/>
         </w:rPr>
-        <w:t>A m</w:t>
-      </w:r>
-      <w:r>
-        <w:rPr>
-          <w:rFonts w:ascii="Tahoma" w:eastAsia="Times New Roman" w:hAnsi="Tahoma" w:cs="Tahoma"/>
-          <w:b w:val="0"/>
-          <w:bCs w:val="0"/>
-          <w:color w:val="FF0000"/>
-          <w:sz w:val="27"/>
-          <w:szCs w:val="27"/>
-          <w:lang w:val="en-US"/>
-        </w:rPr>
-        <w:t xml:space="preserve">icroservice </w:t>
-      </w:r>
-      <w:r>
-        <w:rPr>
-          <w:rFonts w:ascii="Tahoma" w:eastAsia="Times New Roman" w:hAnsi="Tahoma" w:cs="Tahoma"/>
-          <w:b w:val="0"/>
-          <w:bCs w:val="0"/>
-          <w:color w:val="FF0000"/>
-          <w:sz w:val="27"/>
-          <w:szCs w:val="27"/>
-          <w:lang w:val="en-US"/>
-        </w:rPr>
-        <w:t xml:space="preserve">architecture with a </w:t>
-      </w:r>
-      <w:r>
-        <w:rPr>
-          <w:rFonts w:ascii="Tahoma" w:eastAsia="Times New Roman" w:hAnsi="Tahoma" w:cs="Tahoma"/>
-          <w:b w:val="0"/>
-          <w:bCs w:val="0"/>
-          <w:color w:val="FF0000"/>
-          <w:sz w:val="27"/>
-          <w:szCs w:val="27"/>
-          <w:lang w:val="en-US"/>
-        </w:rPr>
-        <w:t>Database per service</w:t>
-      </w:r>
-      <w:r>
-        <w:rPr>
-          <w:rFonts w:ascii="Tahoma" w:eastAsia="Times New Roman" w:hAnsi="Tahoma" w:cs="Tahoma"/>
-          <w:b w:val="0"/>
-          <w:bCs w:val="0"/>
-          <w:color w:val="FF0000"/>
-          <w:sz w:val="27"/>
-          <w:szCs w:val="27"/>
-          <w:lang w:val="en-US"/>
-        </w:rPr>
-        <w:t xml:space="preserve"> </w:t>
-      </w:r>
-      <w:proofErr w:type="gramStart"/>
-      <w:r>
-        <w:rPr>
-          <w:rFonts w:ascii="Tahoma" w:eastAsia="Times New Roman" w:hAnsi="Tahoma" w:cs="Tahoma"/>
-          <w:b w:val="0"/>
-          <w:bCs w:val="0"/>
-          <w:color w:val="FF0000"/>
-          <w:sz w:val="27"/>
-          <w:szCs w:val="27"/>
-          <w:lang w:val="en-US"/>
-        </w:rPr>
-        <w:t xml:space="preserve">pattern </w:t>
-      </w:r>
-      <w:r>
-        <w:rPr>
-          <w:rFonts w:ascii="Tahoma" w:eastAsia="Times New Roman" w:hAnsi="Tahoma" w:cs="Tahoma"/>
-          <w:b w:val="0"/>
-          <w:bCs w:val="0"/>
-          <w:color w:val="FF0000"/>
-          <w:sz w:val="27"/>
-          <w:szCs w:val="27"/>
-          <w:lang w:val="en-US"/>
-        </w:rPr>
-        <w:t xml:space="preserve"> will</w:t>
-      </w:r>
-      <w:proofErr w:type="gramEnd"/>
-      <w:r>
-        <w:rPr>
-          <w:rFonts w:ascii="Tahoma" w:eastAsia="Times New Roman" w:hAnsi="Tahoma" w:cs="Tahoma"/>
-          <w:b w:val="0"/>
-          <w:bCs w:val="0"/>
-          <w:color w:val="FF0000"/>
-          <w:sz w:val="27"/>
-          <w:szCs w:val="27"/>
-          <w:lang w:val="en-US"/>
-        </w:rPr>
-        <w:t xml:space="preserve"> fulfill the </w:t>
-      </w:r>
-      <w:proofErr w:type="spellStart"/>
-      <w:r>
-        <w:rPr>
-          <w:rFonts w:ascii="Tahoma" w:eastAsia="Times New Roman" w:hAnsi="Tahoma" w:cs="Tahoma"/>
-          <w:b w:val="0"/>
-          <w:bCs w:val="0"/>
-          <w:color w:val="FF0000"/>
-          <w:sz w:val="27"/>
-          <w:szCs w:val="27"/>
-          <w:lang w:val="en-US"/>
-        </w:rPr>
-        <w:t>non functional</w:t>
-      </w:r>
-      <w:proofErr w:type="spellEnd"/>
-      <w:r>
-        <w:rPr>
-          <w:rFonts w:ascii="Tahoma" w:eastAsia="Times New Roman" w:hAnsi="Tahoma" w:cs="Tahoma"/>
-          <w:b w:val="0"/>
-          <w:bCs w:val="0"/>
-          <w:color w:val="FF0000"/>
-          <w:sz w:val="27"/>
-          <w:szCs w:val="27"/>
-          <w:lang w:val="en-US"/>
-        </w:rPr>
-        <w:t xml:space="preserve"> requirements</w:t>
-      </w:r>
-      <w:bookmarkEnd w:id="9"/>
-      <w:r>
-        <w:rPr>
-          <w:rFonts w:ascii="Tahoma" w:eastAsia="Times New Roman" w:hAnsi="Tahoma" w:cs="Tahoma"/>
-          <w:b w:val="0"/>
-          <w:bCs w:val="0"/>
-          <w:color w:val="FF0000"/>
-          <w:sz w:val="27"/>
-          <w:szCs w:val="27"/>
-          <w:lang w:val="en-US"/>
-        </w:rPr>
-        <w:t xml:space="preserve"> </w:t>
-      </w:r>
-    </w:p>
-    <w:p>
-      <w:pPr>
-        <w:rPr>
-          <w:b/>
-          <w:color w:val="FF0000"/>
-          <w:lang w:val="en-US"/>
-        </w:rPr>
-      </w:pPr>
-    </w:p>
-    <w:p>
-      <w:pPr>
-        <w:rPr>
-          <w:b/>
-          <w:color w:val="FF0000"/>
-          <w:lang w:val="en-US"/>
-        </w:rPr>
-      </w:pPr>
-      <w:bookmarkStart w:id="10" w:name="_Toc463299318"/>
-      <w:r>
-        <w:rPr>
-          <w:b/>
-          <w:color w:val="FF0000"/>
-          <w:lang w:val="en-US"/>
-        </w:rPr>
-        <w:t>[</w:t>
-      </w:r>
-      <w:proofErr w:type="gramStart"/>
-      <w:r>
-        <w:rPr>
-          <w:b/>
-          <w:color w:val="FF0000"/>
-          <w:lang w:val="en-US"/>
-        </w:rPr>
-        <w:t>FOLLOWS  SLIDE</w:t>
-      </w:r>
-      <w:proofErr w:type="gramEnd"/>
-      <w:r>
-        <w:rPr>
-          <w:b/>
-          <w:color w:val="FF0000"/>
-          <w:lang w:val="en-US"/>
-        </w:rPr>
-        <w:t xml:space="preserve"> PRESENTATION 7] </w:t>
-      </w:r>
-      <w:r>
-        <w:rPr>
-          <w:b/>
-          <w:color w:val="FF0000"/>
-          <w:lang w:val="en-US"/>
-        </w:rPr>
-        <w:t>.</w:t>
-      </w:r>
-    </w:p>
-    <w:p>
-      <w:pPr>
-        <w:pStyle w:val="Titolo1"/>
-        <w:rPr>
-          <w:lang w:val="en-US"/>
-        </w:rPr>
-      </w:pPr>
-      <w:r>
-        <w:rPr>
-          <w:lang w:val="en-US"/>
-        </w:rPr>
-        <w:t xml:space="preserve">SLIDE 9: </w:t>
-      </w:r>
-      <w:r>
-        <w:rPr>
-          <w:lang w:val="en-US"/>
-        </w:rPr>
-        <w:t>Microservices based architecture – «database per service» pattern</w:t>
-      </w:r>
-      <w:bookmarkEnd w:id="10"/>
-      <w:r>
-        <w:rPr>
-          <w:lang w:val="en-US"/>
-        </w:rPr>
-        <w:t xml:space="preserve"> </w:t>
-      </w:r>
-    </w:p>
-    <w:p>
-      <w:pPr>
-        <w:rPr>
-          <w:b/>
-          <w:lang w:val="en-US"/>
-        </w:rPr>
-      </w:pPr>
-      <w:r>
-        <w:rPr>
-          <w:b/>
-          <w:lang w:val="en-US"/>
-        </w:rPr>
-        <w:t xml:space="preserve"> INTRODUCTION</w:t>
-      </w:r>
-    </w:p>
-    <w:p>
-      <w:pPr>
-        <w:pStyle w:val="Titolo2"/>
-        <w:numPr>
-          <w:ilvl w:val="0"/>
-          <w:numId w:val="0"/>
-        </w:numPr>
-        <w:ind w:left="576" w:hanging="576"/>
-        <w:rPr>
-          <w:rFonts w:ascii="Tahoma" w:eastAsia="Times New Roman" w:hAnsi="Tahoma" w:cs="Tahoma"/>
-          <w:b w:val="0"/>
-          <w:bCs w:val="0"/>
-          <w:color w:val="FF0000"/>
-          <w:sz w:val="27"/>
-          <w:szCs w:val="27"/>
-          <w:lang w:val="en-US"/>
-        </w:rPr>
-      </w:pPr>
-      <w:bookmarkStart w:id="11" w:name="_Toc463299319"/>
-      <w:r>
-        <w:rPr>
-          <w:rFonts w:ascii="Tahoma" w:eastAsia="Times New Roman" w:hAnsi="Tahoma" w:cs="Tahoma"/>
-          <w:b w:val="0"/>
-          <w:bCs w:val="0"/>
-          <w:color w:val="FF0000"/>
-          <w:sz w:val="27"/>
-          <w:szCs w:val="27"/>
-          <w:lang w:val="en-US"/>
-        </w:rPr>
         <w:t>TO BE DEFINED</w:t>
       </w:r>
       <w:bookmarkEnd w:id="11"/>
@@ -5796,25 +5283,7 @@
           <w:color w:val="FF0000"/>
           <w:lang w:val="en-US"/>
         </w:rPr>
-        <w:t>[</w:t>
-      </w:r>
-      <w:proofErr w:type="gramStart"/>
-      <w:r>
-        <w:rPr>
-          <w:b/>
-          <w:color w:val="FF0000"/>
-          <w:lang w:val="en-US"/>
-        </w:rPr>
-        <w:t>FOLLOWS  SLIDE</w:t>
-      </w:r>
-      <w:proofErr w:type="gramEnd"/>
-      <w:r>
-        <w:rPr>
-          <w:b/>
-          <w:color w:val="FF0000"/>
-          <w:lang w:val="en-US"/>
-        </w:rPr>
-        <w:t xml:space="preserve"> PRESENTATION 9] </w:t>
+        <w:t xml:space="preserve">[FOLLOWS  SLIDE PRESENTATION 9] </w:t>
       </w:r>
       <w:r>
         <w:rPr>
@@ -5918,42 +5387,13 @@
       <w:r>
         <w:rPr>
           <w:rFonts w:ascii="Tahoma" w:eastAsia="Times New Roman" w:hAnsi="Tahoma" w:cs="Tahoma"/>
-          <w:color w:val="FF0000"/>
-          <w:sz w:val="27"/>
-          <w:szCs w:val="27"/>
-          <w:lang w:val="en-US"/>
-        </w:rPr>
-        <w:t>THIS CHART SUMMARIZE</w:t>
-      </w:r>
-      <w:r>
-        <w:rPr>
-          <w:rFonts w:ascii="Tahoma" w:eastAsia="Times New Roman" w:hAnsi="Tahoma" w:cs="Tahoma"/>
-          <w:color w:val="FF0000"/>
-          <w:sz w:val="27"/>
-          <w:szCs w:val="27"/>
-          <w:lang w:val="en-US"/>
-        </w:rPr>
-        <w:t>S</w:t>
-      </w:r>
-      <w:r>
-        <w:rPr>
-          <w:rFonts w:ascii="Tahoma" w:eastAsia="Times New Roman" w:hAnsi="Tahoma" w:cs="Tahoma"/>
-          <w:color w:val="FF0000"/>
-          <w:sz w:val="27"/>
-          <w:szCs w:val="27"/>
-          <w:lang w:val="en-US"/>
-        </w:rPr>
-        <w:t xml:space="preserve"> THE TECHNOLOGY STACK </w:t>
-      </w:r>
-      <w:r>
-        <w:rPr>
-          <w:rFonts w:ascii="Tahoma" w:eastAsia="Times New Roman" w:hAnsi="Tahoma" w:cs="Tahoma"/>
           <w:strike/>
           <w:color w:val="FF0000"/>
           <w:sz w:val="27"/>
           <w:szCs w:val="27"/>
           <w:lang w:val="en-US"/>
         </w:rPr>
+        <w:lastRenderedPageBreak/>
         <w:t xml:space="preserve">I HAVE </w:t>
       </w:r>
       <w:r>
@@ -6033,7 +5473,6 @@
         </w:rPr>
         <w:t xml:space="preserve">S THAT IN MY OPINION </w:t>
       </w:r>
-      <w:proofErr w:type="gramStart"/>
       <w:r>
         <w:rPr>
           <w:rFonts w:ascii="Tahoma" w:eastAsia="Times New Roman" w:hAnsi="Tahoma" w:cs="Tahoma"/>
@@ -6054,9 +5493,8 @@
           <w:szCs w:val="27"/>
           <w:lang w:val="en-US"/>
         </w:rPr>
-        <w:t xml:space="preserve"> ADDRESS</w:t>
-      </w:r>
-      <w:proofErr w:type="gramEnd"/>
+        <w:t xml:space="preserve"> ADDRESS THE REQUIREMENTS</w:t>
+      </w:r>
       <w:r>
         <w:rPr>
           <w:rFonts w:ascii="Tahoma" w:eastAsia="Times New Roman" w:hAnsi="Tahoma" w:cs="Tahoma"/>
@@ -6066,17 +5504,6 @@
           <w:szCs w:val="27"/>
           <w:lang w:val="en-US"/>
         </w:rPr>
-        <w:t xml:space="preserve"> THE REQUIREMENTS</w:t>
-      </w:r>
-      <w:r>
-        <w:rPr>
-          <w:rFonts w:ascii="Tahoma" w:eastAsia="Times New Roman" w:hAnsi="Tahoma" w:cs="Tahoma"/>
-          <w:strike/>
-          <w:color w:val="FF0000"/>
-          <w:sz w:val="27"/>
-          <w:szCs w:val="27"/>
-          <w:lang w:val="en-US"/>
-        </w:rPr>
         <w:t xml:space="preserve"> OF THE PROJECT</w:t>
       </w:r>
       <w:r>
@@ -6116,25 +5543,7 @@
           <w:color w:val="FF0000"/>
           <w:lang w:val="en-US"/>
         </w:rPr>
-        <w:t>[</w:t>
-      </w:r>
-      <w:proofErr w:type="gramStart"/>
-      <w:r>
-        <w:rPr>
-          <w:b/>
-          <w:color w:val="FF0000"/>
-          <w:lang w:val="en-US"/>
-        </w:rPr>
-        <w:t>FOLLOWS  SLIDE</w:t>
-      </w:r>
-      <w:proofErr w:type="gramEnd"/>
-      <w:r>
-        <w:rPr>
-          <w:b/>
-          <w:color w:val="FF0000"/>
-          <w:lang w:val="en-US"/>
-        </w:rPr>
-        <w:t xml:space="preserve"> PRESENTATION </w:t>
+        <w:t xml:space="preserve">[FOLLOWS  SLIDE PRESENTATION </w:t>
       </w:r>
       <w:r>
         <w:rPr>
@@ -6275,98 +5684,6 @@
         <w:spacing w:after="0" w:line="240" w:lineRule="auto"/>
         <w:rPr>
           <w:rFonts w:ascii="Tahoma" w:eastAsia="Times New Roman" w:hAnsi="Tahoma" w:cs="Tahoma"/>
-          <w:color w:val="FF0000"/>
-          <w:sz w:val="27"/>
-          <w:szCs w:val="27"/>
-          <w:lang w:val="en-US"/>
-        </w:rPr>
-      </w:pPr>
-      <w:r>
-        <w:rPr>
-          <w:rFonts w:ascii="Tahoma" w:eastAsia="Times New Roman" w:hAnsi="Tahoma" w:cs="Tahoma"/>
-          <w:color w:val="FF0000"/>
-          <w:sz w:val="27"/>
-          <w:szCs w:val="27"/>
-          <w:lang w:val="en-US"/>
-        </w:rPr>
-        <w:t xml:space="preserve">THIS CHART </w:t>
-      </w:r>
-      <w:r>
-        <w:rPr>
-          <w:rFonts w:ascii="Tahoma" w:eastAsia="Times New Roman" w:hAnsi="Tahoma" w:cs="Tahoma"/>
-          <w:color w:val="FF0000"/>
-          <w:sz w:val="27"/>
-          <w:szCs w:val="27"/>
-          <w:lang w:val="en-US"/>
-        </w:rPr>
-        <w:t xml:space="preserve">REPRESENTS HOW TECHNOLOGIES </w:t>
-      </w:r>
-      <w:r>
-        <w:rPr>
-          <w:rFonts w:ascii="Tahoma" w:eastAsia="Times New Roman" w:hAnsi="Tahoma" w:cs="Tahoma"/>
-          <w:color w:val="FF0000"/>
-          <w:sz w:val="27"/>
-          <w:szCs w:val="27"/>
-          <w:lang w:val="en-US"/>
-        </w:rPr>
-        <w:t>MAP</w:t>
-      </w:r>
-      <w:r>
-        <w:rPr>
-          <w:rFonts w:ascii="Tahoma" w:eastAsia="Times New Roman" w:hAnsi="Tahoma" w:cs="Tahoma"/>
-          <w:color w:val="FF0000"/>
-          <w:sz w:val="27"/>
-          <w:szCs w:val="27"/>
-          <w:lang w:val="en-US"/>
-        </w:rPr>
-        <w:t xml:space="preserve"> THE RELATIONSHIP BETW</w:t>
-      </w:r>
-      <w:r>
-        <w:rPr>
-          <w:rFonts w:ascii="Tahoma" w:eastAsia="Times New Roman" w:hAnsi="Tahoma" w:cs="Tahoma"/>
-          <w:color w:val="FF0000"/>
-          <w:sz w:val="27"/>
-          <w:szCs w:val="27"/>
-          <w:lang w:val="en-US"/>
-        </w:rPr>
-        <w:t>E</w:t>
-      </w:r>
-      <w:r>
-        <w:rPr>
-          <w:rFonts w:ascii="Tahoma" w:eastAsia="Times New Roman" w:hAnsi="Tahoma" w:cs="Tahoma"/>
-          <w:color w:val="FF0000"/>
-          <w:sz w:val="27"/>
-          <w:szCs w:val="27"/>
-          <w:lang w:val="en-US"/>
-        </w:rPr>
-        <w:t xml:space="preserve">EN THE LIFECYCLE AND THE </w:t>
-      </w:r>
-      <w:r>
-        <w:rPr>
-          <w:rFonts w:ascii="Tahoma" w:eastAsia="Times New Roman" w:hAnsi="Tahoma" w:cs="Tahoma"/>
-          <w:color w:val="FF0000"/>
-          <w:sz w:val="27"/>
-          <w:szCs w:val="27"/>
-          <w:lang w:val="en-US"/>
-        </w:rPr>
-        <w:t>SERVICES NEEDED BY EACH PHASE.</w:t>
-      </w:r>
-      <w:r>
-        <w:rPr>
-          <w:rFonts w:ascii="Tahoma" w:eastAsia="Times New Roman" w:hAnsi="Tahoma" w:cs="Tahoma"/>
-          <w:color w:val="FF0000"/>
-          <w:sz w:val="27"/>
-          <w:szCs w:val="27"/>
-          <w:lang w:val="en-US"/>
-        </w:rPr>
-        <w:t xml:space="preserve">   </w:t>
-      </w:r>
-    </w:p>
-    <w:p>
-      <w:pPr>
-        <w:spacing w:after="0" w:line="240" w:lineRule="auto"/>
-        <w:rPr>
-          <w:rFonts w:ascii="Tahoma" w:eastAsia="Times New Roman" w:hAnsi="Tahoma" w:cs="Tahoma"/>
           <w:color w:val="000000"/>
           <w:sz w:val="27"/>
           <w:szCs w:val="27"/>
@@ -6398,25 +5715,7 @@
           <w:color w:val="FF0000"/>
           <w:lang w:val="en-US"/>
         </w:rPr>
-        <w:t>[</w:t>
-      </w:r>
-      <w:proofErr w:type="gramStart"/>
-      <w:r>
-        <w:rPr>
-          <w:b/>
-          <w:color w:val="FF0000"/>
-          <w:lang w:val="en-US"/>
-        </w:rPr>
-        <w:t>FOLLOWS  A</w:t>
-      </w:r>
-      <w:proofErr w:type="gramEnd"/>
-      <w:r>
-        <w:rPr>
-          <w:b/>
-          <w:color w:val="FF0000"/>
-          <w:lang w:val="en-US"/>
-        </w:rPr>
-        <w:t xml:space="preserve"> BRIEF DESCRIPTION OF EACH </w:t>
+        <w:t xml:space="preserve">[FOLLOWS  A BRIEF DESCRIPTION OF EACH </w:t>
       </w:r>
       <w:r>
         <w:rPr>
@@ -6662,18 +5961,8 @@
           <w:color w:val="FF0000"/>
           <w:lang w:val="en-US"/>
         </w:rPr>
-        <w:t>[</w:t>
-      </w:r>
-      <w:proofErr w:type="gramStart"/>
-      <w:r>
-        <w:rPr>
-          <w:b/>
-          <w:color w:val="FF0000"/>
-          <w:lang w:val="en-US"/>
-        </w:rPr>
-        <w:t>FOLLOWS  SLIDES</w:t>
-      </w:r>
-      <w:proofErr w:type="gramEnd"/>
+        <w:t>[FOLLOWS  SLIDES</w:t>
+      </w:r>
       <w:r>
         <w:rPr>
           <w:b/>
@@ -6815,33 +6104,15 @@
           <w:color w:val="FF0000"/>
           <w:lang w:val="en-US"/>
         </w:rPr>
-        <w:t>[</w:t>
-      </w:r>
-      <w:proofErr w:type="gramStart"/>
-      <w:r>
-        <w:rPr>
-          <w:b/>
-          <w:color w:val="FF0000"/>
-          <w:lang w:val="en-US"/>
-        </w:rPr>
-        <w:t xml:space="preserve">FOLLOWS  </w:t>
-      </w:r>
-      <w:r>
-        <w:rPr>
-          <w:b/>
-          <w:color w:val="FF0000"/>
-          <w:lang w:val="en-US"/>
-        </w:rPr>
-        <w:t>THE</w:t>
-      </w:r>
-      <w:proofErr w:type="gramEnd"/>
-      <w:r>
-        <w:rPr>
-          <w:b/>
-          <w:color w:val="FF0000"/>
-          <w:lang w:val="en-US"/>
-        </w:rPr>
-        <w:t xml:space="preserve"> EXPOTION OF </w:t>
+        <w:t xml:space="preserve">[FOLLOWS  </w:t>
+      </w:r>
+      <w:r>
+        <w:rPr>
+          <w:b/>
+          <w:color w:val="FF0000"/>
+          <w:lang w:val="en-US"/>
+        </w:rPr>
+        <w:t xml:space="preserve">THE EXPOTION OF </w:t>
       </w:r>
       <w:r>
         <w:rPr>
@@ -6993,25 +6264,7 @@
           <w:color w:val="FF0000"/>
           <w:lang w:val="en-US"/>
         </w:rPr>
-        <w:t>[</w:t>
-      </w:r>
-      <w:proofErr w:type="gramStart"/>
-      <w:r>
-        <w:rPr>
-          <w:b/>
-          <w:color w:val="FF0000"/>
-          <w:lang w:val="en-US"/>
-        </w:rPr>
-        <w:t>FOLLOWS  THE</w:t>
-      </w:r>
-      <w:proofErr w:type="gramEnd"/>
-      <w:r>
-        <w:rPr>
-          <w:b/>
-          <w:color w:val="FF0000"/>
-          <w:lang w:val="en-US"/>
-        </w:rPr>
-        <w:t xml:space="preserve"> EXPOTION OF SLIDES </w:t>
+        <w:t xml:space="preserve">[FOLLOWS  THE EXPOTION OF SLIDES </w:t>
       </w:r>
       <w:r>
         <w:rPr>
@@ -7206,25 +6459,7 @@
           <w:color w:val="FF0000"/>
           <w:lang w:val="en-US"/>
         </w:rPr>
-        <w:t>[</w:t>
-      </w:r>
-      <w:proofErr w:type="gramStart"/>
-      <w:r>
-        <w:rPr>
-          <w:b/>
-          <w:color w:val="FF0000"/>
-          <w:lang w:val="en-US"/>
-        </w:rPr>
-        <w:t>FOLLOWS  THE</w:t>
-      </w:r>
-      <w:proofErr w:type="gramEnd"/>
-      <w:r>
-        <w:rPr>
-          <w:b/>
-          <w:color w:val="FF0000"/>
-          <w:lang w:val="en-US"/>
-        </w:rPr>
-        <w:t xml:space="preserve"> EXPOTION of the slide content </w:t>
+        <w:t xml:space="preserve">[FOLLOWS  THE EXPOTION of the slide content </w:t>
       </w:r>
       <w:r>
         <w:rPr>
@@ -7361,25 +6596,7 @@
           <w:color w:val="FF0000"/>
           <w:lang w:val="en-US"/>
         </w:rPr>
-        <w:t>[</w:t>
-      </w:r>
-      <w:proofErr w:type="gramStart"/>
-      <w:r>
-        <w:rPr>
-          <w:b/>
-          <w:color w:val="FF0000"/>
-          <w:lang w:val="en-US"/>
-        </w:rPr>
-        <w:t>FOLLOWS  THE</w:t>
-      </w:r>
-      <w:proofErr w:type="gramEnd"/>
-      <w:r>
-        <w:rPr>
-          <w:b/>
-          <w:color w:val="FF0000"/>
-          <w:lang w:val="en-US"/>
-        </w:rPr>
-        <w:t xml:space="preserve"> EXPOTION of the slide content </w:t>
+        <w:t xml:space="preserve">[FOLLOWS  THE EXPOTION of the slide content </w:t>
       </w:r>
       <w:r>
         <w:rPr>
@@ -8150,14 +7367,7 @@
         <w:rPr>
           <w:lang w:val="en-US"/>
         </w:rPr>
-        <w:t xml:space="preserve">DEVELOPMENT / UNIT </w:t>
-      </w:r>
-      <w:proofErr w:type="gramStart"/>
-      <w:r>
-        <w:rPr>
-          <w:lang w:val="en-US"/>
-        </w:rPr>
-        <w:t>TEST</w:t>
+        <w:t>DEVELOPMENT / UNIT TEST</w:t>
       </w:r>
       <w:r>
         <w:rPr>
@@ -8166,7 +7376,6 @@
         <w:t xml:space="preserve"> ]</w:t>
       </w:r>
       <w:bookmarkEnd w:id="21"/>
-      <w:proofErr w:type="gramEnd"/>
     </w:p>
     <w:p>
       <w:pPr>
@@ -8260,10 +7469,12 @@
           <w:szCs w:val="27"/>
           <w:lang w:val="en-US"/>
         </w:rPr>
-        <w:t xml:space="preserve">resolution if the </w:t>
-      </w:r>
-      <w:proofErr w:type="gramStart"/>
-      <w:r>
+        <w:t>resolution if the database  backing service</w:t>
+      </w:r>
+    </w:p>
+    <w:p>
+      <w:pPr>
+        <w:ind w:left="360"/>
         <w:rPr>
           <w:rFonts w:ascii="Tahoma" w:hAnsi="Tahoma" w:cs="Tahoma"/>
           <w:color w:val="000000"/>
@@ -8271,9 +7482,7 @@
           <w:szCs w:val="27"/>
           <w:lang w:val="en-US"/>
         </w:rPr>
-        <w:t>database  backing</w:t>
-      </w:r>
-      <w:proofErr w:type="gramEnd"/>
+      </w:pPr>
       <w:r>
         <w:rPr>
           <w:rFonts w:ascii="Tahoma" w:hAnsi="Tahoma" w:cs="Tahoma"/>
@@ -8282,51 +7491,7 @@
           <w:szCs w:val="27"/>
           <w:lang w:val="en-US"/>
         </w:rPr>
-        <w:t xml:space="preserve"> service</w:t>
-      </w:r>
-    </w:p>
-    <w:p>
-      <w:pPr>
-        <w:ind w:left="360"/>
-        <w:rPr>
-          <w:rFonts w:ascii="Tahoma" w:hAnsi="Tahoma" w:cs="Tahoma"/>
-          <w:color w:val="000000"/>
-          <w:sz w:val="27"/>
-          <w:szCs w:val="27"/>
-          <w:lang w:val="en-US"/>
-        </w:rPr>
-      </w:pPr>
-      <w:r>
-        <w:rPr>
-          <w:rFonts w:ascii="Tahoma" w:hAnsi="Tahoma" w:cs="Tahoma"/>
-          <w:color w:val="000000"/>
-          <w:sz w:val="27"/>
-          <w:szCs w:val="27"/>
-          <w:lang w:val="en-US"/>
-        </w:rPr>
-        <w:t xml:space="preserve">Keeping the same coding both for a local in memory </w:t>
-      </w:r>
-      <w:proofErr w:type="gramStart"/>
-      <w:r>
-        <w:rPr>
-          <w:rFonts w:ascii="Tahoma" w:hAnsi="Tahoma" w:cs="Tahoma"/>
-          <w:color w:val="000000"/>
-          <w:sz w:val="27"/>
-          <w:szCs w:val="27"/>
-          <w:lang w:val="en-US"/>
-        </w:rPr>
-        <w:t>He ,</w:t>
-      </w:r>
-      <w:proofErr w:type="gramEnd"/>
-      <w:r>
-        <w:rPr>
-          <w:rFonts w:ascii="Tahoma" w:hAnsi="Tahoma" w:cs="Tahoma"/>
-          <w:color w:val="000000"/>
-          <w:sz w:val="27"/>
-          <w:szCs w:val="27"/>
-          <w:lang w:val="en-US"/>
-        </w:rPr>
-        <w:t xml:space="preserve"> </w:t>
+        <w:t xml:space="preserve">Keeping the same coding both for a local in memory He , </w:t>
       </w:r>
       <w:proofErr w:type="spellStart"/>
       <w:r>
@@ -9044,20 +8209,7 @@
           <w:lang w:val="en-US"/>
         </w:rPr>
         <w:tab/>
-      </w:r>
-      <w:proofErr w:type="gramStart"/>
-      <w:r>
-        <w:rPr>
-          <w:lang w:val="en-US"/>
-        </w:rPr>
-        <w:t>example</w:t>
-      </w:r>
-      <w:proofErr w:type="gramEnd"/>
-      <w:r>
-        <w:rPr>
-          <w:lang w:val="en-US"/>
-        </w:rPr>
-        <w:t xml:space="preserve"> /flyway number of request </w:t>
+        <w:t xml:space="preserve">example /flyway number of request </w:t>
       </w:r>
     </w:p>
     <w:p>
@@ -9095,20 +8247,7 @@
           <w:lang w:val="en-US"/>
         </w:rPr>
         <w:tab/>
-      </w:r>
-      <w:proofErr w:type="gramStart"/>
-      <w:r>
-        <w:rPr>
-          <w:lang w:val="en-US"/>
-        </w:rPr>
-        <w:t>list</w:t>
-      </w:r>
-      <w:proofErr w:type="gramEnd"/>
-      <w:r>
-        <w:rPr>
-          <w:lang w:val="en-US"/>
-        </w:rPr>
-        <w:t xml:space="preserve"> of booked batteries </w:t>
+        <w:t xml:space="preserve">list of booked batteries </w:t>
       </w:r>
       <w:r>
         <w:rPr>
@@ -9158,20 +8297,7 @@
           <w:lang w:val="en-US"/>
         </w:rPr>
         <w:tab/>
-      </w:r>
-      <w:proofErr w:type="gramStart"/>
-      <w:r>
-        <w:rPr>
-          <w:lang w:val="en-US"/>
-        </w:rPr>
-        <w:t>add</w:t>
-      </w:r>
-      <w:proofErr w:type="gramEnd"/>
-      <w:r>
-        <w:rPr>
-          <w:lang w:val="en-US"/>
-        </w:rPr>
-        <w:t xml:space="preserve"> one or more booking </w:t>
+        <w:t xml:space="preserve">add one or more booking </w:t>
       </w:r>
     </w:p>
     <w:p>
@@ -9209,20 +8335,7 @@
           <w:lang w:val="en-US"/>
         </w:rPr>
         <w:tab/>
-      </w:r>
-      <w:proofErr w:type="gramStart"/>
-      <w:r>
-        <w:rPr>
-          <w:lang w:val="en-US"/>
-        </w:rPr>
-        <w:t>list</w:t>
-      </w:r>
-      <w:proofErr w:type="gramEnd"/>
-      <w:r>
-        <w:rPr>
-          <w:lang w:val="en-US"/>
-        </w:rPr>
-        <w:t xml:space="preserve"> of booked batteries – LIST EVIDENCE</w:t>
+        <w:t>list of booked batteries – LIST EVIDENCE</w:t>
       </w:r>
     </w:p>
     <w:p>
@@ -9260,20 +8373,7 @@
           <w:lang w:val="en-US"/>
         </w:rPr>
         <w:tab/>
-      </w:r>
-      <w:proofErr w:type="gramStart"/>
-      <w:r>
-        <w:rPr>
-          <w:lang w:val="en-US"/>
-        </w:rPr>
-        <w:t>find</w:t>
-      </w:r>
-      <w:proofErr w:type="gramEnd"/>
-      <w:r>
-        <w:rPr>
-          <w:lang w:val="en-US"/>
-        </w:rPr>
-        <w:t xml:space="preserve"> nearest station for an emergency pit stop</w:t>
+        <w:t>find nearest station for an emergency pit stop</w:t>
       </w:r>
     </w:p>
     <w:p>
@@ -9414,21 +8514,12 @@
           <w:lang w:val="en-US"/>
         </w:rPr>
       </w:pPr>
-      <w:proofErr w:type="gramStart"/>
-      <w:r>
-        <w:rPr>
-          <w:b/>
-          <w:lang w:val="en-US"/>
-        </w:rPr>
-        <w:t>show</w:t>
-      </w:r>
-      <w:proofErr w:type="gramEnd"/>
-      <w:r>
-        <w:rPr>
-          <w:b/>
-          <w:lang w:val="en-US"/>
-        </w:rPr>
-        <w:t xml:space="preserve"> the  Jason with information about the disk the up status and the database in this </w:t>
+      <w:r>
+        <w:rPr>
+          <w:b/>
+          <w:lang w:val="en-US"/>
+        </w:rPr>
+        <w:t xml:space="preserve">show the  Jason with information about the disk the up status and the database in this </w:t>
       </w:r>
       <w:proofErr w:type="spellStart"/>
       <w:r>
@@ -9483,20 +8574,7 @@
           <w:lang w:val="en-US"/>
         </w:rPr>
         <w:tab/>
-      </w:r>
-      <w:proofErr w:type="gramStart"/>
-      <w:r>
-        <w:rPr>
-          <w:lang w:val="en-US"/>
-        </w:rPr>
-        <w:t>add</w:t>
-      </w:r>
-      <w:proofErr w:type="gramEnd"/>
-      <w:r>
-        <w:rPr>
-          <w:lang w:val="en-US"/>
-        </w:rPr>
-        <w:t xml:space="preserve"> one or more booking </w:t>
+        <w:t xml:space="preserve">add one or more booking </w:t>
       </w:r>
     </w:p>
     <w:p>
@@ -9534,20 +8612,7 @@
           <w:lang w:val="en-US"/>
         </w:rPr>
         <w:tab/>
-      </w:r>
-      <w:proofErr w:type="gramStart"/>
-      <w:r>
-        <w:rPr>
-          <w:lang w:val="en-US"/>
-        </w:rPr>
-        <w:t>list</w:t>
-      </w:r>
-      <w:proofErr w:type="gramEnd"/>
-      <w:r>
-        <w:rPr>
-          <w:lang w:val="en-US"/>
-        </w:rPr>
-        <w:t xml:space="preserve"> of booked batteries – LIST EVIDENCE</w:t>
+        <w:t>list of booked batteries – LIST EVIDENCE</w:t>
       </w:r>
     </w:p>
     <w:p>
@@ -9585,20 +8650,7 @@
           <w:lang w:val="en-US"/>
         </w:rPr>
         <w:tab/>
-      </w:r>
-      <w:proofErr w:type="gramStart"/>
-      <w:r>
-        <w:rPr>
-          <w:lang w:val="en-US"/>
-        </w:rPr>
-        <w:t>find</w:t>
-      </w:r>
-      <w:proofErr w:type="gramEnd"/>
-      <w:r>
-        <w:rPr>
-          <w:lang w:val="en-US"/>
-        </w:rPr>
-        <w:t xml:space="preserve"> nearest station for an emergency pit stop</w:t>
+        <w:t>find nearest station for an emergency pit stop</w:t>
       </w:r>
     </w:p>
     <w:p>
@@ -9694,7 +8746,6 @@
           <w:lang w:val="en-US"/>
         </w:rPr>
       </w:pPr>
-      <w:proofErr w:type="gramStart"/>
       <w:r>
         <w:rPr>
           <w:b/>
@@ -9703,9 +8754,9 @@
           <w:szCs w:val="24"/>
           <w:lang w:val="en-US"/>
         </w:rPr>
-        <w:t>now</w:t>
-      </w:r>
-      <w:proofErr w:type="gramEnd"/>
+        <w:t xml:space="preserve">now build a </w:t>
+      </w:r>
+      <w:proofErr w:type="spellStart"/>
       <w:r>
         <w:rPr>
           <w:b/>
@@ -9714,9 +8765,9 @@
           <w:szCs w:val="24"/>
           <w:lang w:val="en-US"/>
         </w:rPr>
-        <w:t xml:space="preserve"> build a </w:t>
-      </w:r>
-      <w:proofErr w:type="spellStart"/>
+        <w:t>Docker</w:t>
+      </w:r>
+      <w:proofErr w:type="spellEnd"/>
       <w:r>
         <w:rPr>
           <w:b/>
@@ -9725,10 +8776,11 @@
           <w:szCs w:val="24"/>
           <w:lang w:val="en-US"/>
         </w:rPr>
-        <w:t>Docker</w:t>
-      </w:r>
-      <w:proofErr w:type="spellEnd"/>
-      <w:r>
+        <w:t xml:space="preserve"> image that runs the Spring Boot application. </w:t>
+      </w:r>
+    </w:p>
+    <w:p>
+      <w:pPr>
         <w:rPr>
           <w:b/>
           <w:color w:val="FF0000"/>
@@ -9736,11 +8788,8 @@
           <w:szCs w:val="24"/>
           <w:lang w:val="en-US"/>
         </w:rPr>
-        <w:t xml:space="preserve"> image that runs the Spring Boot application. </w:t>
-      </w:r>
-    </w:p>
-    <w:p>
-      <w:pPr>
+      </w:pPr>
+      <w:r>
         <w:rPr>
           <w:b/>
           <w:color w:val="FF0000"/>
@@ -9748,7 +8797,9 @@
           <w:szCs w:val="24"/>
           <w:lang w:val="en-US"/>
         </w:rPr>
-      </w:pPr>
+        <w:t xml:space="preserve">Introducing a scenario of </w:t>
+      </w:r>
+      <w:proofErr w:type="spellStart"/>
       <w:r>
         <w:rPr>
           <w:b/>
@@ -9757,9 +8808,9 @@
           <w:szCs w:val="24"/>
           <w:lang w:val="en-US"/>
         </w:rPr>
-        <w:t xml:space="preserve">Introducing a scenario of </w:t>
-      </w:r>
-      <w:proofErr w:type="spellStart"/>
+        <w:t>shiiping</w:t>
+      </w:r>
+      <w:proofErr w:type="spellEnd"/>
       <w:r>
         <w:rPr>
           <w:b/>
@@ -9768,10 +8819,11 @@
           <w:szCs w:val="24"/>
           <w:lang w:val="en-US"/>
         </w:rPr>
-        <w:t>shiiping</w:t>
-      </w:r>
-      <w:proofErr w:type="spellEnd"/>
-      <w:r>
+        <w:t xml:space="preserve"> the application inside a container</w:t>
+      </w:r>
+    </w:p>
+    <w:p>
+      <w:pPr>
         <w:rPr>
           <w:b/>
           <w:color w:val="FF0000"/>
@@ -9779,11 +8831,8 @@
           <w:szCs w:val="24"/>
           <w:lang w:val="en-US"/>
         </w:rPr>
-        <w:t xml:space="preserve"> the application inside a container</w:t>
-      </w:r>
-    </w:p>
-    <w:p>
-      <w:pPr>
+      </w:pPr>
+      <w:r>
         <w:rPr>
           <w:b/>
           <w:color w:val="FF0000"/>
@@ -9791,7 +8840,8 @@
           <w:szCs w:val="24"/>
           <w:lang w:val="en-US"/>
         </w:rPr>
-      </w:pPr>
+        <w:t xml:space="preserve">THE INTEGRATION TEST OF A COMPONENT MUST REFERENCE / USE OTHER COMPONENT S THAT COMES </w:t>
+      </w:r>
       <w:r>
         <w:rPr>
           <w:b/>
@@ -9800,9 +8850,8 @@
           <w:szCs w:val="24"/>
           <w:lang w:val="en-US"/>
         </w:rPr>
-        <w:t xml:space="preserve">THE INTEGRATION TEST OF A COMPONENT MUST REFERENCE / USE OTHER COMPONENT S THAT COMES </w:t>
-      </w:r>
-      <w:proofErr w:type="gramStart"/>
+        <w:t xml:space="preserve">FROM </w:t>
+      </w:r>
       <w:r>
         <w:rPr>
           <w:b/>
@@ -9811,9 +8860,11 @@
           <w:szCs w:val="24"/>
           <w:lang w:val="en-US"/>
         </w:rPr>
-        <w:t xml:space="preserve">FROM </w:t>
-      </w:r>
-      <w:r>
+        <w:t xml:space="preserve"> OTHER DEVELOPING LINES</w:t>
+      </w:r>
+    </w:p>
+    <w:p>
+      <w:pPr>
         <w:rPr>
           <w:b/>
           <w:color w:val="FF0000"/>
@@ -9821,9 +8872,7 @@
           <w:szCs w:val="24"/>
           <w:lang w:val="en-US"/>
         </w:rPr>
-        <w:t xml:space="preserve"> OTHER</w:t>
-      </w:r>
-      <w:proofErr w:type="gramEnd"/>
+      </w:pPr>
       <w:r>
         <w:rPr>
           <w:b/>
@@ -9832,11 +8881,9 @@
           <w:szCs w:val="24"/>
           <w:lang w:val="en-US"/>
         </w:rPr>
-        <w:t xml:space="preserve"> DEVELOPING LINES</w:t>
-      </w:r>
-    </w:p>
-    <w:p>
-      <w:pPr>
+        <w:t xml:space="preserve">SO THE DOCKER REGISTRY SHOUD BE THE HUB OF ALL THE </w:t>
+      </w:r>
+      <w:r>
         <w:rPr>
           <w:b/>
           <w:color w:val="FF0000"/>
@@ -9844,8 +8891,11 @@
           <w:szCs w:val="24"/>
           <w:lang w:val="en-US"/>
         </w:rPr>
-      </w:pPr>
-      <w:r>
+        <w:t>MICROSERVICESOF THIS DIGITAL PLATFORM</w:t>
+      </w:r>
+    </w:p>
+    <w:p>
+      <w:pPr>
         <w:rPr>
           <w:b/>
           <w:color w:val="FF0000"/>
@@ -9853,8 +8903,7 @@
           <w:szCs w:val="24"/>
           <w:lang w:val="en-US"/>
         </w:rPr>
-        <w:t xml:space="preserve">SO THE DOCKER REGISTRY SHOUD BE THE HUB OF ALL THE </w:t>
-      </w:r>
+      </w:pPr>
       <w:r>
         <w:rPr>
           <w:b/>
@@ -9863,7 +8912,7 @@
           <w:szCs w:val="24"/>
           <w:lang w:val="en-US"/>
         </w:rPr>
-        <w:t>MICROSERVICESOF THIS DIGITAL PLATFORM</w:t>
+        <w:t>IT WILL NOT NEE TO MANAGE DEPLOYMENT OF EXECUTALE ARTIFACTS, ONLY PULL THE IMAGE NEEDED AND EXECUTING LINKED TO ONE ON WHICH WE WANT TO CONDUC INTEGRATION TEST</w:t>
       </w:r>
     </w:p>
     <w:p>
@@ -9876,7 +8925,9 @@
           <w:lang w:val="en-US"/>
         </w:rPr>
       </w:pPr>
-      <w:r>
+    </w:p>
+    <w:p>
+      <w:pPr>
         <w:rPr>
           <w:b/>
           <w:color w:val="FF0000"/>
@@ -9884,11 +8935,8 @@
           <w:szCs w:val="24"/>
           <w:lang w:val="en-US"/>
         </w:rPr>
-        <w:t>IT WILL NOT NEE TO MANAGE DEPLOYMENT OF EXECUTALE ARTIFACTS, ONLY PULL THE IMAGE NEEDED AND EXECUTING LINKED TO ONE ON WHICH WE WANT TO CONDUC INTEGRATION TEST</w:t>
-      </w:r>
-    </w:p>
-    <w:p>
-      <w:pPr>
+      </w:pPr>
+      <w:r>
         <w:rPr>
           <w:b/>
           <w:color w:val="FF0000"/>
@@ -9896,7 +8944,8 @@
           <w:szCs w:val="24"/>
           <w:lang w:val="en-US"/>
         </w:rPr>
-      </w:pPr>
+        <w:t xml:space="preserve">Special images with data specific for test </w:t>
+      </w:r>
     </w:p>
     <w:p>
       <w:pPr>
@@ -9908,6 +8957,7 @@
           <w:lang w:val="en-US"/>
         </w:rPr>
       </w:pPr>
+      <w:proofErr w:type="spellStart"/>
       <w:r>
         <w:rPr>
           <w:b/>
@@ -9916,11 +8966,10 @@
           <w:szCs w:val="24"/>
           <w:lang w:val="en-US"/>
         </w:rPr>
-        <w:t xml:space="preserve">Special images with data specific for test </w:t>
-      </w:r>
-    </w:p>
-    <w:p>
-      <w:pPr>
+        <w:t>Shiiping</w:t>
+      </w:r>
+      <w:proofErr w:type="spellEnd"/>
+      <w:r>
         <w:rPr>
           <w:b/>
           <w:color w:val="FF0000"/>
@@ -9928,7 +8977,8 @@
           <w:szCs w:val="24"/>
           <w:lang w:val="en-US"/>
         </w:rPr>
-      </w:pPr>
+        <w:t xml:space="preserve"> a </w:t>
+      </w:r>
       <w:proofErr w:type="spellStart"/>
       <w:r>
         <w:rPr>
@@ -9938,7 +8988,7 @@
           <w:szCs w:val="24"/>
           <w:lang w:val="en-US"/>
         </w:rPr>
-        <w:t>Shiiping</w:t>
+        <w:t>inmage</w:t>
       </w:r>
       <w:proofErr w:type="spellEnd"/>
       <w:r>
@@ -9949,7 +8999,7 @@
           <w:szCs w:val="24"/>
           <w:lang w:val="en-US"/>
         </w:rPr>
-        <w:t xml:space="preserve"> a </w:t>
+        <w:t xml:space="preserve"> rather </w:t>
       </w:r>
       <w:proofErr w:type="spellStart"/>
       <w:r>
@@ -9960,7 +9010,7 @@
           <w:szCs w:val="24"/>
           <w:lang w:val="en-US"/>
         </w:rPr>
-        <w:t>inmage</w:t>
+        <w:t>tha</w:t>
       </w:r>
       <w:proofErr w:type="spellEnd"/>
       <w:r>
@@ -9971,10 +9021,11 @@
           <w:szCs w:val="24"/>
           <w:lang w:val="en-US"/>
         </w:rPr>
-        <w:t xml:space="preserve"> rather </w:t>
-      </w:r>
-      <w:proofErr w:type="spellStart"/>
-      <w:r>
+        <w:t xml:space="preserve"> executable  software artifact </w:t>
+      </w:r>
+    </w:p>
+    <w:p>
+      <w:pPr>
         <w:rPr>
           <w:b/>
           <w:color w:val="FF0000"/>
@@ -9982,9 +9033,7 @@
           <w:szCs w:val="24"/>
           <w:lang w:val="en-US"/>
         </w:rPr>
-        <w:t>tha</w:t>
-      </w:r>
-      <w:proofErr w:type="spellEnd"/>
+      </w:pPr>
       <w:r>
         <w:rPr>
           <w:b/>
@@ -9993,9 +9042,10 @@
           <w:szCs w:val="24"/>
           <w:lang w:val="en-US"/>
         </w:rPr>
-        <w:t xml:space="preserve"> </w:t>
-      </w:r>
-      <w:proofErr w:type="gramStart"/>
+        <w:tab/>
+        <w:t xml:space="preserve">artifact to deployed in </w:t>
+      </w:r>
+      <w:proofErr w:type="spellStart"/>
       <w:r>
         <w:rPr>
           <w:b/>
@@ -10004,9 +9054,9 @@
           <w:szCs w:val="24"/>
           <w:lang w:val="en-US"/>
         </w:rPr>
-        <w:t>executable  software</w:t>
-      </w:r>
-      <w:proofErr w:type="gramEnd"/>
+        <w:t>qa</w:t>
+      </w:r>
+      <w:proofErr w:type="spellEnd"/>
       <w:r>
         <w:rPr>
           <w:b/>
@@ -10015,7 +9065,7 @@
           <w:szCs w:val="24"/>
           <w:lang w:val="en-US"/>
         </w:rPr>
-        <w:t xml:space="preserve"> artifact </w:t>
+        <w:t xml:space="preserve"> machine</w:t>
       </w:r>
     </w:p>
     <w:p>
@@ -10036,9 +9086,9 @@
           <w:szCs w:val="24"/>
           <w:lang w:val="en-US"/>
         </w:rPr>
-        <w:tab/>
-      </w:r>
-      <w:proofErr w:type="gramStart"/>
+        <w:t xml:space="preserve">There is no limit to crate dedicated </w:t>
+      </w:r>
+      <w:proofErr w:type="spellStart"/>
       <w:r>
         <w:rPr>
           <w:b/>
@@ -10047,9 +9097,9 @@
           <w:szCs w:val="24"/>
           <w:lang w:val="en-US"/>
         </w:rPr>
-        <w:t>artifact</w:t>
-      </w:r>
-      <w:proofErr w:type="gramEnd"/>
+        <w:t>qa</w:t>
+      </w:r>
+      <w:proofErr w:type="spellEnd"/>
       <w:r>
         <w:rPr>
           <w:b/>
@@ -10058,10 +9108,11 @@
           <w:szCs w:val="24"/>
           <w:lang w:val="en-US"/>
         </w:rPr>
-        <w:t xml:space="preserve"> to deployed in </w:t>
-      </w:r>
-      <w:proofErr w:type="spellStart"/>
-      <w:r>
+        <w:t xml:space="preserve">/integration machine </w:t>
+      </w:r>
+    </w:p>
+    <w:p>
+      <w:pPr>
         <w:rPr>
           <w:b/>
           <w:color w:val="FF0000"/>
@@ -10069,9 +9120,7 @@
           <w:szCs w:val="24"/>
           <w:lang w:val="en-US"/>
         </w:rPr>
-        <w:t>qa</w:t>
-      </w:r>
-      <w:proofErr w:type="spellEnd"/>
+      </w:pPr>
       <w:r>
         <w:rPr>
           <w:b/>
@@ -10080,11 +9129,10 @@
           <w:szCs w:val="24"/>
           <w:lang w:val="en-US"/>
         </w:rPr>
-        <w:t xml:space="preserve"> machine</w:t>
-      </w:r>
-    </w:p>
-    <w:p>
-      <w:pPr>
+        <w:t xml:space="preserve">so it will be </w:t>
+      </w:r>
+      <w:proofErr w:type="spellStart"/>
+      <w:r>
         <w:rPr>
           <w:b/>
           <w:color w:val="FF0000"/>
@@ -10092,7 +9140,9 @@
           <w:szCs w:val="24"/>
           <w:lang w:val="en-US"/>
         </w:rPr>
-      </w:pPr>
+        <w:t>superated</w:t>
+      </w:r>
+      <w:proofErr w:type="spellEnd"/>
       <w:r>
         <w:rPr>
           <w:b/>
@@ -10101,7 +9151,7 @@
           <w:szCs w:val="24"/>
           <w:lang w:val="en-US"/>
         </w:rPr>
-        <w:t xml:space="preserve">There is no limit to crate dedicated </w:t>
+        <w:t xml:space="preserve"> the  sizing and the </w:t>
       </w:r>
       <w:proofErr w:type="spellStart"/>
       <w:r>
@@ -10112,7 +9162,7 @@
           <w:szCs w:val="24"/>
           <w:lang w:val="en-US"/>
         </w:rPr>
-        <w:t>qa</w:t>
+        <w:t>procurament</w:t>
       </w:r>
       <w:proofErr w:type="spellEnd"/>
       <w:r>
@@ -10123,7 +9173,7 @@
           <w:szCs w:val="24"/>
           <w:lang w:val="en-US"/>
         </w:rPr>
-        <w:t xml:space="preserve">/integration machine </w:t>
+        <w:t xml:space="preserve"> a priori of machine</w:t>
       </w:r>
     </w:p>
     <w:p>
@@ -10136,8 +9186,9 @@
           <w:lang w:val="en-US"/>
         </w:rPr>
       </w:pPr>
-      <w:proofErr w:type="gramStart"/>
-      <w:r>
+    </w:p>
+    <w:p>
+      <w:pPr>
         <w:rPr>
           <w:b/>
           <w:color w:val="FF0000"/>
@@ -10145,9 +9196,7 @@
           <w:szCs w:val="24"/>
           <w:lang w:val="en-US"/>
         </w:rPr>
-        <w:t>so</w:t>
-      </w:r>
-      <w:proofErr w:type="gramEnd"/>
+      </w:pPr>
       <w:r>
         <w:rPr>
           <w:b/>
@@ -10156,7 +9205,7 @@
           <w:szCs w:val="24"/>
           <w:lang w:val="en-US"/>
         </w:rPr>
-        <w:t xml:space="preserve"> it will be </w:t>
+        <w:t xml:space="preserve">So let’s go ahead in the </w:t>
       </w:r>
       <w:proofErr w:type="spellStart"/>
       <w:r>
@@ -10167,7 +9216,7 @@
           <w:szCs w:val="24"/>
           <w:lang w:val="en-US"/>
         </w:rPr>
-        <w:t>superated</w:t>
+        <w:t>develipong</w:t>
       </w:r>
       <w:proofErr w:type="spellEnd"/>
       <w:r>
@@ -10178,9 +9227,8 @@
           <w:szCs w:val="24"/>
           <w:lang w:val="en-US"/>
         </w:rPr>
-        <w:t xml:space="preserve"> the  sizing and the </w:t>
-      </w:r>
-      <w:proofErr w:type="spellStart"/>
+        <w:t xml:space="preserve"> process facing the phase of </w:t>
+      </w:r>
       <w:r>
         <w:rPr>
           <w:b/>
@@ -10189,9 +9237,8 @@
           <w:szCs w:val="24"/>
           <w:lang w:val="en-US"/>
         </w:rPr>
-        <w:t>procurament</w:t>
-      </w:r>
-      <w:proofErr w:type="spellEnd"/>
+        <w:t xml:space="preserve">tests of </w:t>
+      </w:r>
       <w:r>
         <w:rPr>
           <w:b/>
@@ -10200,11 +9247,9 @@
           <w:szCs w:val="24"/>
           <w:lang w:val="en-US"/>
         </w:rPr>
-        <w:t xml:space="preserve"> a priori of machine</w:t>
-      </w:r>
-    </w:p>
-    <w:p>
-      <w:pPr>
+        <w:t>integration</w:t>
+      </w:r>
+      <w:r>
         <w:rPr>
           <w:b/>
           <w:color w:val="FF0000"/>
@@ -10212,10 +9257,9 @@
           <w:szCs w:val="24"/>
           <w:lang w:val="en-US"/>
         </w:rPr>
-      </w:pPr>
-    </w:p>
-    <w:p>
-      <w:pPr>
+        <w:t xml:space="preserve"> </w:t>
+      </w:r>
+      <w:r>
         <w:rPr>
           <w:b/>
           <w:color w:val="FF0000"/>
@@ -10223,8 +9267,11 @@
           <w:szCs w:val="24"/>
           <w:lang w:val="en-US"/>
         </w:rPr>
-      </w:pPr>
-      <w:r>
+        <w:t xml:space="preserve"> test </w:t>
+      </w:r>
+    </w:p>
+    <w:p>
+      <w:pPr>
         <w:rPr>
           <w:b/>
           <w:color w:val="FF0000"/>
@@ -10232,9 +9279,7 @@
           <w:szCs w:val="24"/>
           <w:lang w:val="en-US"/>
         </w:rPr>
-        <w:t xml:space="preserve">So let’s go ahead in the </w:t>
-      </w:r>
-      <w:proofErr w:type="spellStart"/>
+      </w:pPr>
       <w:r>
         <w:rPr>
           <w:b/>
@@ -10243,9 +9288,10 @@
           <w:szCs w:val="24"/>
           <w:lang w:val="en-US"/>
         </w:rPr>
-        <w:t>develipong</w:t>
-      </w:r>
-      <w:proofErr w:type="spellEnd"/>
+        <w:lastRenderedPageBreak/>
+        <w:t xml:space="preserve">The commit master will have the duty of conduct the integration test against all development done on one or more </w:t>
+      </w:r>
+      <w:proofErr w:type="spellStart"/>
       <w:r>
         <w:rPr>
           <w:b/>
@@ -10254,8 +9300,9 @@
           <w:szCs w:val="24"/>
           <w:lang w:val="en-US"/>
         </w:rPr>
-        <w:t xml:space="preserve"> process facing the phase of </w:t>
-      </w:r>
+        <w:t>sevices</w:t>
+      </w:r>
+      <w:proofErr w:type="spellEnd"/>
       <w:r>
         <w:rPr>
           <w:b/>
@@ -10264,10 +9311,11 @@
           <w:szCs w:val="24"/>
           <w:lang w:val="en-US"/>
         </w:rPr>
-        <w:t xml:space="preserve">tests of </w:t>
-      </w:r>
-      <w:proofErr w:type="gramStart"/>
-      <w:r>
+        <w:t xml:space="preserve"> modified for the new system release or for bug fixing coming from the QA or production environments.</w:t>
+      </w:r>
+    </w:p>
+    <w:p>
+      <w:pPr>
         <w:rPr>
           <w:b/>
           <w:color w:val="FF0000"/>
@@ -10275,8 +9323,7 @@
           <w:szCs w:val="24"/>
           <w:lang w:val="en-US"/>
         </w:rPr>
-        <w:t>integration</w:t>
-      </w:r>
+      </w:pPr>
       <w:r>
         <w:rPr>
           <w:b/>
@@ -10285,9 +9332,11 @@
           <w:szCs w:val="24"/>
           <w:lang w:val="en-US"/>
         </w:rPr>
-        <w:t xml:space="preserve"> </w:t>
-      </w:r>
-      <w:r>
+        <w:t xml:space="preserve">THE INTEGRATION TEST WILL BE CONDUCTED IN AN EVIRONMENT WHERE THERE WILL BE AVAILABLE ALL THE SERVICES needed for the system to be consistent. </w:t>
+      </w:r>
+    </w:p>
+    <w:p>
+      <w:pPr>
         <w:rPr>
           <w:b/>
           <w:color w:val="FF0000"/>
@@ -10295,9 +9344,7 @@
           <w:szCs w:val="24"/>
           <w:lang w:val="en-US"/>
         </w:rPr>
-        <w:t xml:space="preserve"> test</w:t>
-      </w:r>
-      <w:proofErr w:type="gramEnd"/>
+      </w:pPr>
       <w:r>
         <w:rPr>
           <w:b/>
@@ -10306,7 +9353,7 @@
           <w:szCs w:val="24"/>
           <w:lang w:val="en-US"/>
         </w:rPr>
-        <w:t xml:space="preserve"> </w:t>
+        <w:t>In a simple scenario two or more developers each responsible for the development of a part of a microservice finish with success the unit test</w:t>
       </w:r>
     </w:p>
     <w:p>
@@ -10327,8 +9374,7 @@
           <w:szCs w:val="24"/>
           <w:lang w:val="en-US"/>
         </w:rPr>
-        <w:lastRenderedPageBreak/>
-        <w:t xml:space="preserve">The commit master will have the duty of conduct the integration test against all development done on one or more </w:t>
+        <w:t xml:space="preserve">Beside the skill of the </w:t>
       </w:r>
       <w:proofErr w:type="spellStart"/>
       <w:r>
@@ -10339,7 +9385,7 @@
           <w:szCs w:val="24"/>
           <w:lang w:val="en-US"/>
         </w:rPr>
-        <w:t>sevices</w:t>
+        <w:t>qa</w:t>
       </w:r>
       <w:proofErr w:type="spellEnd"/>
       <w:r>
@@ -10350,11 +9396,10 @@
           <w:szCs w:val="24"/>
           <w:lang w:val="en-US"/>
         </w:rPr>
-        <w:t xml:space="preserve"> modified for the new system release or for bug fixing coming from the QA or production environments.</w:t>
-      </w:r>
-    </w:p>
-    <w:p>
-      <w:pPr>
+        <w:t xml:space="preserve"> team must be enough to get the application  and run it, it is stated in the requirements that in this team there will be no need of technical </w:t>
+      </w:r>
+      <w:proofErr w:type="spellStart"/>
+      <w:r>
         <w:rPr>
           <w:b/>
           <w:color w:val="FF0000"/>
@@ -10362,7 +9407,9 @@
           <w:szCs w:val="24"/>
           <w:lang w:val="en-US"/>
         </w:rPr>
-      </w:pPr>
+        <w:t>slìkill</w:t>
+      </w:r>
+      <w:proofErr w:type="spellEnd"/>
       <w:r>
         <w:rPr>
           <w:b/>
@@ -10371,7 +9418,7 @@
           <w:szCs w:val="24"/>
           <w:lang w:val="en-US"/>
         </w:rPr>
-        <w:t xml:space="preserve">THE INTEGRATION TEST WILL BE CONDUCTED IN AN EVIRONMENT WHERE THERE WILL BE AVAILABLE ALL THE SERVICES needed for the system to be consistent. </w:t>
+        <w:t xml:space="preserve"> that will manage the deployment or other technical tasks.</w:t>
       </w:r>
     </w:p>
     <w:p>
@@ -10392,124 +9439,74 @@
           <w:szCs w:val="24"/>
           <w:lang w:val="en-US"/>
         </w:rPr>
-        <w:t>In a simple scenario two or more developers each responsible for the development of a part of a microservice finish with success the unit test</w:t>
-      </w:r>
-    </w:p>
-    <w:p>
-      <w:pPr>
-        <w:rPr>
-          <w:b/>
-          <w:color w:val="FF0000"/>
-          <w:sz w:val="24"/>
-          <w:szCs w:val="24"/>
-          <w:lang w:val="en-US"/>
-        </w:rPr>
-      </w:pPr>
-      <w:r>
-        <w:rPr>
-          <w:b/>
-          <w:color w:val="FF0000"/>
-          <w:sz w:val="24"/>
-          <w:szCs w:val="24"/>
-          <w:lang w:val="en-US"/>
-        </w:rPr>
-        <w:t xml:space="preserve">Beside the skill of the </w:t>
-      </w:r>
+        <w:t>So the commit master in a dedicated branch deliver the work of the developers merging all the contributes and build the microservice</w:t>
+      </w:r>
+    </w:p>
+    <w:p>
+      <w:pPr>
+        <w:rPr>
+          <w:b/>
+          <w:lang w:val="en-US"/>
+        </w:rPr>
+      </w:pPr>
+    </w:p>
+    <w:p>
+      <w:pPr>
+        <w:ind w:left="576"/>
+        <w:rPr>
+          <w:lang w:val="en-US"/>
+        </w:rPr>
+      </w:pPr>
       <w:proofErr w:type="spellStart"/>
       <w:r>
         <w:rPr>
-          <w:b/>
-          <w:color w:val="FF0000"/>
-          <w:sz w:val="24"/>
-          <w:szCs w:val="24"/>
-          <w:lang w:val="en-US"/>
-        </w:rPr>
-        <w:t>qa</w:t>
+          <w:lang w:val="en-US"/>
+        </w:rPr>
+        <w:t>Docker</w:t>
       </w:r>
       <w:proofErr w:type="spellEnd"/>
       <w:r>
         <w:rPr>
-          <w:b/>
-          <w:color w:val="FF0000"/>
-          <w:sz w:val="24"/>
-          <w:szCs w:val="24"/>
-          <w:lang w:val="en-US"/>
-        </w:rPr>
-        <w:t xml:space="preserve"> team must be enough to get the </w:t>
-      </w:r>
-      <w:proofErr w:type="gramStart"/>
-      <w:r>
-        <w:rPr>
-          <w:b/>
-          <w:color w:val="FF0000"/>
-          <w:sz w:val="24"/>
-          <w:szCs w:val="24"/>
-          <w:lang w:val="en-US"/>
-        </w:rPr>
-        <w:t>application  and</w:t>
-      </w:r>
-      <w:proofErr w:type="gramEnd"/>
-      <w:r>
-        <w:rPr>
-          <w:b/>
-          <w:color w:val="FF0000"/>
-          <w:sz w:val="24"/>
-          <w:szCs w:val="24"/>
-          <w:lang w:val="en-US"/>
-        </w:rPr>
-        <w:t xml:space="preserve"> run it, it is stated in the requirements that in this team there will be no need of technical </w:t>
+          <w:lang w:val="en-US"/>
+        </w:rPr>
+        <w:t xml:space="preserve"> definition</w:t>
+      </w:r>
+    </w:p>
+    <w:p>
+      <w:pPr>
+        <w:ind w:left="576"/>
+        <w:rPr>
+          <w:lang w:val="en-US"/>
+        </w:rPr>
+      </w:pPr>
+      <w:r>
+        <w:rPr>
+          <w:lang w:val="en-US"/>
+        </w:rPr>
+        <w:t xml:space="preserve">-I have provided an empty database image that will be load by flyway at start up </w:t>
+      </w:r>
+    </w:p>
+    <w:p>
+      <w:pPr>
+        <w:ind w:left="576"/>
+        <w:rPr>
+          <w:lang w:val="en-US"/>
+        </w:rPr>
+      </w:pPr>
+      <w:r>
+        <w:rPr>
+          <w:lang w:val="en-US"/>
+        </w:rPr>
+        <w:t xml:space="preserve">Show </w:t>
       </w:r>
       <w:proofErr w:type="spellStart"/>
       <w:r>
         <w:rPr>
-          <w:b/>
-          <w:color w:val="FF0000"/>
-          <w:sz w:val="24"/>
-          <w:szCs w:val="24"/>
-          <w:lang w:val="en-US"/>
-        </w:rPr>
-        <w:t>slìkill</w:t>
+          <w:lang w:val="en-US"/>
+        </w:rPr>
+        <w:t>Dockerfile</w:t>
       </w:r>
       <w:proofErr w:type="spellEnd"/>
-      <w:r>
-        <w:rPr>
-          <w:b/>
-          <w:color w:val="FF0000"/>
-          <w:sz w:val="24"/>
-          <w:szCs w:val="24"/>
-          <w:lang w:val="en-US"/>
-        </w:rPr>
-        <w:t xml:space="preserve"> that will manage the deployment or other technical tasks.</w:t>
-      </w:r>
-    </w:p>
-    <w:p>
-      <w:pPr>
-        <w:rPr>
-          <w:b/>
-          <w:color w:val="FF0000"/>
-          <w:sz w:val="24"/>
-          <w:szCs w:val="24"/>
-          <w:lang w:val="en-US"/>
-        </w:rPr>
-      </w:pPr>
-      <w:r>
-        <w:rPr>
-          <w:b/>
-          <w:color w:val="FF0000"/>
-          <w:sz w:val="24"/>
-          <w:szCs w:val="24"/>
-          <w:lang w:val="en-US"/>
-        </w:rPr>
-        <w:t>So the commit master in a dedicated branch deliver the work of the developers merging all the contributes and build the microservice</w:t>
-      </w:r>
-    </w:p>
-    <w:p>
-      <w:pPr>
-        <w:rPr>
-          <w:b/>
-          <w:lang w:val="en-US"/>
-        </w:rPr>
-      </w:pPr>
     </w:p>
     <w:p>
       <w:pPr>
@@ -10518,19 +9515,25 @@
           <w:lang w:val="en-US"/>
         </w:rPr>
       </w:pPr>
+      <w:r>
+        <w:rPr>
+          <w:lang w:val="en-US"/>
+        </w:rPr>
+        <w:t xml:space="preserve">Show </w:t>
+      </w:r>
       <w:proofErr w:type="spellStart"/>
       <w:r>
         <w:rPr>
           <w:lang w:val="en-US"/>
         </w:rPr>
-        <w:t>Docker</w:t>
+        <w:t>dockerfile</w:t>
       </w:r>
       <w:proofErr w:type="spellEnd"/>
       <w:r>
         <w:rPr>
           <w:lang w:val="en-US"/>
         </w:rPr>
-        <w:t xml:space="preserve"> definition</w:t>
+        <w:t xml:space="preserve"> template</w:t>
       </w:r>
     </w:p>
     <w:p>
@@ -10544,7 +9547,7 @@
         <w:rPr>
           <w:lang w:val="en-US"/>
         </w:rPr>
-        <w:t xml:space="preserve">-I have provided an empty database image that will be load by flyway at start up </w:t>
+        <w:t>Show maven implementation and plug in</w:t>
       </w:r>
     </w:p>
     <w:p>
@@ -10558,16 +9561,22 @@
         <w:rPr>
           <w:lang w:val="en-US"/>
         </w:rPr>
-        <w:t xml:space="preserve">Show </w:t>
+        <w:t xml:space="preserve">Create a local </w:t>
       </w:r>
       <w:proofErr w:type="spellStart"/>
       <w:r>
         <w:rPr>
           <w:lang w:val="en-US"/>
         </w:rPr>
-        <w:t>Dockerfile</w:t>
+        <w:t>docker</w:t>
       </w:r>
       <w:proofErr w:type="spellEnd"/>
+      <w:r>
+        <w:rPr>
+          <w:lang w:val="en-US"/>
+        </w:rPr>
+        <w:t xml:space="preserve"> image</w:t>
+      </w:r>
     </w:p>
     <w:p>
       <w:pPr>
@@ -10580,159 +9589,88 @@
         <w:rPr>
           <w:lang w:val="en-US"/>
         </w:rPr>
-        <w:t xml:space="preserve">Show </w:t>
+        <w:t xml:space="preserve">Run the container + database </w:t>
+      </w:r>
+    </w:p>
+    <w:p>
+      <w:pPr>
+        <w:ind w:left="576"/>
+        <w:rPr>
+          <w:lang w:val="en-US"/>
+        </w:rPr>
+      </w:pPr>
+      <w:r>
+        <w:rPr>
+          <w:lang w:val="en-US"/>
+        </w:rPr>
+        <w:t>Show bindings</w:t>
+      </w:r>
+    </w:p>
+    <w:p>
+      <w:pPr>
+        <w:rPr>
+          <w:b/>
+          <w:lang w:val="en-US"/>
+        </w:rPr>
+      </w:pPr>
+    </w:p>
+    <w:p>
+      <w:pPr>
+        <w:rPr>
+          <w:b/>
+          <w:lang w:val="en-US"/>
+        </w:rPr>
+      </w:pPr>
+    </w:p>
+    <w:p>
+      <w:pPr>
+        <w:rPr>
+          <w:b/>
+          <w:lang w:val="en-US"/>
+        </w:rPr>
+      </w:pPr>
+      <w:r>
+        <w:rPr>
+          <w:b/>
+          <w:lang w:val="en-US"/>
+        </w:rPr>
+        <w:t>BEFORE FIRST SLIDE</w:t>
+      </w:r>
+    </w:p>
+    <w:p>
+      <w:pPr>
+        <w:rPr>
+          <w:b/>
+          <w:color w:val="FF0000"/>
+          <w:lang w:val="en-US"/>
+        </w:rPr>
+      </w:pPr>
+      <w:r>
+        <w:rPr>
+          <w:b/>
+          <w:color w:val="FF0000"/>
+          <w:lang w:val="en-US"/>
+        </w:rPr>
+        <w:t xml:space="preserve">I’m going to represent some </w:t>
       </w:r>
       <w:proofErr w:type="spellStart"/>
       <w:r>
         <w:rPr>
-          <w:lang w:val="en-US"/>
-        </w:rPr>
-        <w:t>dockerfile</w:t>
+          <w:b/>
+          <w:color w:val="FF0000"/>
+          <w:lang w:val="en-US"/>
+        </w:rPr>
+        <w:t>higlights</w:t>
       </w:r>
       <w:proofErr w:type="spellEnd"/>
       <w:r>
         <w:rPr>
-          <w:lang w:val="en-US"/>
-        </w:rPr>
-        <w:t xml:space="preserve"> template</w:t>
-      </w:r>
-    </w:p>
-    <w:p>
-      <w:pPr>
-        <w:ind w:left="576"/>
-        <w:rPr>
-          <w:lang w:val="en-US"/>
-        </w:rPr>
-      </w:pPr>
-      <w:r>
-        <w:rPr>
-          <w:lang w:val="en-US"/>
-        </w:rPr>
-        <w:t>Show maven implementation and plug in</w:t>
-      </w:r>
-    </w:p>
-    <w:p>
-      <w:pPr>
-        <w:ind w:left="576"/>
-        <w:rPr>
-          <w:lang w:val="en-US"/>
-        </w:rPr>
-      </w:pPr>
-      <w:r>
-        <w:rPr>
-          <w:lang w:val="en-US"/>
-        </w:rPr>
-        <w:t xml:space="preserve">Create a local </w:t>
-      </w:r>
-      <w:proofErr w:type="spellStart"/>
-      <w:r>
-        <w:rPr>
-          <w:lang w:val="en-US"/>
-        </w:rPr>
-        <w:t>docker</w:t>
-      </w:r>
-      <w:proofErr w:type="spellEnd"/>
-      <w:r>
-        <w:rPr>
-          <w:lang w:val="en-US"/>
-        </w:rPr>
-        <w:t xml:space="preserve"> image</w:t>
-      </w:r>
-    </w:p>
-    <w:p>
-      <w:pPr>
-        <w:ind w:left="576"/>
-        <w:rPr>
-          <w:lang w:val="en-US"/>
-        </w:rPr>
-      </w:pPr>
-      <w:r>
-        <w:rPr>
-          <w:lang w:val="en-US"/>
-        </w:rPr>
-        <w:t xml:space="preserve">Run the container + database </w:t>
-      </w:r>
-    </w:p>
-    <w:p>
-      <w:pPr>
-        <w:ind w:left="576"/>
-        <w:rPr>
-          <w:lang w:val="en-US"/>
-        </w:rPr>
-      </w:pPr>
-      <w:r>
-        <w:rPr>
-          <w:lang w:val="en-US"/>
-        </w:rPr>
-        <w:t>Show bindings</w:t>
-      </w:r>
-    </w:p>
-    <w:p>
-      <w:pPr>
-        <w:rPr>
-          <w:b/>
-          <w:lang w:val="en-US"/>
-        </w:rPr>
-      </w:pPr>
-    </w:p>
-    <w:p>
-      <w:pPr>
-        <w:rPr>
-          <w:b/>
-          <w:lang w:val="en-US"/>
-        </w:rPr>
-      </w:pPr>
-    </w:p>
-    <w:p>
-      <w:pPr>
-        <w:rPr>
-          <w:b/>
-          <w:lang w:val="en-US"/>
-        </w:rPr>
-      </w:pPr>
-      <w:r>
-        <w:rPr>
-          <w:b/>
-          <w:lang w:val="en-US"/>
-        </w:rPr>
-        <w:t>BEFORE FIRST SLIDE</w:t>
-      </w:r>
-    </w:p>
-    <w:p>
-      <w:pPr>
-        <w:rPr>
-          <w:b/>
-          <w:color w:val="FF0000"/>
-          <w:lang w:val="en-US"/>
-        </w:rPr>
-      </w:pPr>
-      <w:r>
-        <w:rPr>
-          <w:b/>
-          <w:color w:val="FF0000"/>
-          <w:lang w:val="en-US"/>
-        </w:rPr>
-        <w:t xml:space="preserve">I’m going to represent some </w:t>
-      </w:r>
-      <w:proofErr w:type="spellStart"/>
-      <w:r>
-        <w:rPr>
-          <w:b/>
-          <w:color w:val="FF0000"/>
-          <w:lang w:val="en-US"/>
-        </w:rPr>
-        <w:t>higlights</w:t>
-      </w:r>
-      <w:proofErr w:type="spellEnd"/>
-      <w:r>
-        <w:rPr>
           <w:b/>
           <w:color w:val="FF0000"/>
           <w:lang w:val="en-US"/>
         </w:rPr>
         <w:t xml:space="preserve"> of configuration, mainly on the maven build </w:t>
       </w:r>
-      <w:proofErr w:type="gramStart"/>
       <w:r>
         <w:rPr>
           <w:b/>
@@ -10747,16 +9685,7 @@
           <w:color w:val="FF0000"/>
           <w:lang w:val="en-US"/>
         </w:rPr>
-        <w:t xml:space="preserve"> and</w:t>
-      </w:r>
-      <w:proofErr w:type="gramEnd"/>
-      <w:r>
-        <w:rPr>
-          <w:b/>
-          <w:color w:val="FF0000"/>
-          <w:lang w:val="en-US"/>
-        </w:rPr>
-        <w:t xml:space="preserve"> the </w:t>
+        <w:t xml:space="preserve"> and the </w:t>
       </w:r>
       <w:proofErr w:type="spellStart"/>
       <w:r>
@@ -11025,23 +9954,7 @@
           <w:color w:val="FF0000"/>
           <w:lang w:val="en-US"/>
         </w:rPr>
-        <w:t xml:space="preserve">In such a context </w:t>
-      </w:r>
-      <w:proofErr w:type="gramStart"/>
-      <w:r>
-        <w:rPr>
-          <w:color w:val="FF0000"/>
-          <w:lang w:val="en-US"/>
-        </w:rPr>
-        <w:t>the  delivery</w:t>
-      </w:r>
-      <w:proofErr w:type="gramEnd"/>
-      <w:r>
-        <w:rPr>
-          <w:color w:val="FF0000"/>
-          <w:lang w:val="en-US"/>
-        </w:rPr>
-        <w:t xml:space="preserve"> of the application as a </w:t>
+        <w:t xml:space="preserve">In such a context the  delivery of the application as a </w:t>
       </w:r>
       <w:proofErr w:type="spellStart"/>
       <w:r>
@@ -11239,23 +10152,7 @@
           <w:color w:val="FF0000"/>
           <w:lang w:val="en-US"/>
         </w:rPr>
-        <w:t xml:space="preserve"> team must be enough to get the </w:t>
-      </w:r>
-      <w:proofErr w:type="gramStart"/>
-      <w:r>
-        <w:rPr>
-          <w:color w:val="FF0000"/>
-          <w:lang w:val="en-US"/>
-        </w:rPr>
-        <w:t>application  and</w:t>
-      </w:r>
-      <w:proofErr w:type="gramEnd"/>
-      <w:r>
-        <w:rPr>
-          <w:color w:val="FF0000"/>
-          <w:lang w:val="en-US"/>
-        </w:rPr>
-        <w:t xml:space="preserve"> run it, it is stated in the requirements that in this team there will be no need of technical </w:t>
+        <w:t xml:space="preserve"> team must be enough to get the application  and run it, it is stated in the requirements that in this team there will be no need of technical </w:t>
       </w:r>
       <w:proofErr w:type="spellStart"/>
       <w:r>
@@ -11324,23 +10221,7 @@
           <w:color w:val="FF0000"/>
           <w:lang w:val="en-US"/>
         </w:rPr>
-        <w:t xml:space="preserve">GIT HUB A AS AMAVEN REPOSITORY OF </w:t>
-      </w:r>
-      <w:proofErr w:type="gramStart"/>
-      <w:r>
-        <w:rPr>
-          <w:color w:val="FF0000"/>
-          <w:lang w:val="en-US"/>
-        </w:rPr>
-        <w:t>ALL  ARTIFACTS</w:t>
-      </w:r>
-      <w:proofErr w:type="gramEnd"/>
-      <w:r>
-        <w:rPr>
-          <w:color w:val="FF0000"/>
-          <w:lang w:val="en-US"/>
-        </w:rPr>
-        <w:t xml:space="preserve"> EVETUALLY NEEDED BY THE PROJECT</w:t>
+        <w:t>GIT HUB A AS AMAVEN REPOSITORY OF ALL  ARTIFACTS EVETUALLY NEEDED BY THE PROJECT</w:t>
       </w:r>
     </w:p>
     <w:p>
@@ -11415,7 +10296,6 @@
         <w:t xml:space="preserve"> </w:t>
       </w:r>
       <w:proofErr w:type="spellStart"/>
-      <w:proofErr w:type="gramStart"/>
       <w:r>
         <w:rPr>
           <w:color w:val="FF0000"/>
@@ -11424,7 +10304,6 @@
         <w:t>github</w:t>
       </w:r>
       <w:proofErr w:type="spellEnd"/>
-      <w:proofErr w:type="gramEnd"/>
       <w:r>
         <w:rPr>
           <w:color w:val="FF0000"/>
@@ -11656,14 +10535,20 @@
           <w:color w:val="FF0000"/>
         </w:rPr>
       </w:pPr>
-      <w:proofErr w:type="gramStart"/>
-      <w:r>
-        <w:rPr>
-          <w:color w:val="FF0000"/>
-        </w:rPr>
-        <w:t>Application</w:t>
-      </w:r>
-      <w:proofErr w:type="gramEnd"/>
+      <w:r>
+        <w:rPr>
+          <w:color w:val="FF0000"/>
+        </w:rPr>
+        <w:t xml:space="preserve">Application </w:t>
+      </w:r>
+      <w:proofErr w:type="spellStart"/>
+      <w:r>
+        <w:rPr>
+          <w:color w:val="FF0000"/>
+        </w:rPr>
+        <w:t>backing</w:t>
+      </w:r>
+      <w:proofErr w:type="spellEnd"/>
       <w:r>
         <w:rPr>
           <w:color w:val="FF0000"/>
@@ -11675,157 +10560,107 @@
         <w:rPr>
           <w:color w:val="FF0000"/>
         </w:rPr>
-        <w:t>backing</w:t>
+        <w:t>services</w:t>
       </w:r>
       <w:proofErr w:type="spellEnd"/>
-      <w:r>
-        <w:rPr>
-          <w:color w:val="FF0000"/>
+    </w:p>
+    <w:p>
+      <w:pPr>
+        <w:rPr>
+          <w:color w:val="FF0000"/>
+          <w:lang w:val="en-US"/>
+        </w:rPr>
+      </w:pPr>
+      <w:r>
+        <w:rPr>
+          <w:color w:val="FF0000"/>
+          <w:lang w:val="en-US"/>
+        </w:rPr>
+        <w:t xml:space="preserve">Quality </w:t>
+      </w:r>
+      <w:proofErr w:type="spellStart"/>
+      <w:r>
+        <w:rPr>
+          <w:color w:val="FF0000"/>
+          <w:lang w:val="en-US"/>
+        </w:rPr>
+        <w:t>assureance</w:t>
+      </w:r>
+      <w:proofErr w:type="spellEnd"/>
+      <w:r>
+        <w:rPr>
+          <w:color w:val="FF0000"/>
+          <w:lang w:val="en-US"/>
+        </w:rPr>
+        <w:t xml:space="preserve"> test has finished successfully so the next of the lifecycle is Production</w:t>
+      </w:r>
+    </w:p>
+    <w:p>
+      <w:pPr>
+        <w:rPr>
+          <w:color w:val="FF0000"/>
+          <w:lang w:val="en-US"/>
+        </w:rPr>
+      </w:pPr>
+      <w:r>
+        <w:rPr>
+          <w:color w:val="FF0000"/>
+          <w:lang w:val="en-US"/>
+        </w:rPr>
+        <w:t>For the runtime environment it will be used a Cloud  PAAS : Pivotal Web Services</w:t>
+      </w:r>
+    </w:p>
+    <w:p>
+      <w:pPr>
+        <w:rPr>
+          <w:color w:val="FF0000"/>
+          <w:lang w:val="en-US"/>
+        </w:rPr>
+      </w:pPr>
+      <w:r>
+        <w:rPr>
+          <w:color w:val="FF0000"/>
+          <w:lang w:val="en-US"/>
+        </w:rPr>
+        <w:t xml:space="preserve">Pivotal Web Services </w:t>
+      </w:r>
+      <w:r>
+        <w:rPr>
+          <w:bCs/>
+          <w:color w:val="FF0000"/>
+          <w:lang w:val="en-US"/>
+        </w:rPr>
+        <w:t xml:space="preserve">Built on Cloud Foundry  AN OPEN SOURCE </w:t>
+      </w:r>
+      <w:proofErr w:type="spellStart"/>
+      <w:r>
+        <w:rPr>
+          <w:bCs/>
+          <w:color w:val="FF0000"/>
+          <w:lang w:val="en-US"/>
+        </w:rPr>
+        <w:t>paas</w:t>
+      </w:r>
+      <w:proofErr w:type="spellEnd"/>
+      <w:r>
+        <w:rPr>
+          <w:bCs/>
+          <w:color w:val="FF0000"/>
+          <w:lang w:val="en-US"/>
         </w:rPr>
         <w:t xml:space="preserve"> </w:t>
       </w:r>
       <w:proofErr w:type="spellStart"/>
       <w:r>
         <w:rPr>
-          <w:color w:val="FF0000"/>
-        </w:rPr>
-        <w:t>services</w:t>
+          <w:bCs/>
+          <w:color w:val="FF0000"/>
+          <w:lang w:val="en-US"/>
+        </w:rPr>
+        <w:t>sOLUTION</w:t>
       </w:r>
       <w:proofErr w:type="spellEnd"/>
     </w:p>
-    <w:p>
-      <w:pPr>
-        <w:rPr>
-          <w:color w:val="FF0000"/>
-          <w:lang w:val="en-US"/>
-        </w:rPr>
-      </w:pPr>
-      <w:bookmarkStart w:id="27" w:name="_GoBack"/>
-      <w:r>
-        <w:rPr>
-          <w:color w:val="FF0000"/>
-          <w:lang w:val="en-US"/>
-        </w:rPr>
-        <w:t xml:space="preserve">Quality </w:t>
-      </w:r>
-      <w:proofErr w:type="spellStart"/>
-      <w:r>
-        <w:rPr>
-          <w:color w:val="FF0000"/>
-          <w:lang w:val="en-US"/>
-        </w:rPr>
-        <w:t>assureance</w:t>
-      </w:r>
-      <w:proofErr w:type="spellEnd"/>
-      <w:r>
-        <w:rPr>
-          <w:color w:val="FF0000"/>
-          <w:lang w:val="en-US"/>
-        </w:rPr>
-        <w:t xml:space="preserve"> test has finished successfully so the next of the lifecycle is Production</w:t>
-      </w:r>
-    </w:p>
-    <w:p>
-      <w:pPr>
-        <w:rPr>
-          <w:color w:val="FF0000"/>
-          <w:lang w:val="en-US"/>
-        </w:rPr>
-      </w:pPr>
-      <w:r>
-        <w:rPr>
-          <w:color w:val="FF0000"/>
-          <w:lang w:val="en-US"/>
-        </w:rPr>
-        <w:t xml:space="preserve">For the runtime environment it will be used a </w:t>
-      </w:r>
-      <w:proofErr w:type="gramStart"/>
-      <w:r>
-        <w:rPr>
-          <w:color w:val="FF0000"/>
-          <w:lang w:val="en-US"/>
-        </w:rPr>
-        <w:t>Cloud  PAAS</w:t>
-      </w:r>
-      <w:proofErr w:type="gramEnd"/>
-      <w:r>
-        <w:rPr>
-          <w:color w:val="FF0000"/>
-          <w:lang w:val="en-US"/>
-        </w:rPr>
-        <w:t xml:space="preserve"> : Pivotal Web Services</w:t>
-      </w:r>
-    </w:p>
-    <w:p>
-      <w:pPr>
-        <w:rPr>
-          <w:color w:val="FF0000"/>
-          <w:lang w:val="en-US"/>
-        </w:rPr>
-      </w:pPr>
-      <w:r>
-        <w:rPr>
-          <w:color w:val="FF0000"/>
-          <w:lang w:val="en-US"/>
-        </w:rPr>
-        <w:t xml:space="preserve">Pivotal Web Services </w:t>
-      </w:r>
-      <w:r>
-        <w:rPr>
-          <w:bCs/>
-          <w:color w:val="FF0000"/>
-          <w:lang w:val="en-US"/>
-        </w:rPr>
-        <w:t xml:space="preserve">Built on Cloud </w:t>
-      </w:r>
-      <w:proofErr w:type="gramStart"/>
-      <w:r>
-        <w:rPr>
-          <w:bCs/>
-          <w:color w:val="FF0000"/>
-          <w:lang w:val="en-US"/>
-        </w:rPr>
-        <w:t>Foundry  AN</w:t>
-      </w:r>
-      <w:proofErr w:type="gramEnd"/>
-      <w:r>
-        <w:rPr>
-          <w:bCs/>
-          <w:color w:val="FF0000"/>
-          <w:lang w:val="en-US"/>
-        </w:rPr>
-        <w:t xml:space="preserve"> OPEN SOURCE </w:t>
-      </w:r>
-      <w:proofErr w:type="spellStart"/>
-      <w:r>
-        <w:rPr>
-          <w:bCs/>
-          <w:color w:val="FF0000"/>
-          <w:lang w:val="en-US"/>
-        </w:rPr>
-        <w:t>paas</w:t>
-      </w:r>
-      <w:proofErr w:type="spellEnd"/>
-      <w:r>
-        <w:rPr>
-          <w:bCs/>
-          <w:color w:val="FF0000"/>
-          <w:lang w:val="en-US"/>
-        </w:rPr>
-        <w:t xml:space="preserve"> </w:t>
-      </w:r>
-      <w:proofErr w:type="spellStart"/>
-      <w:r>
-        <w:rPr>
-          <w:bCs/>
-          <w:color w:val="FF0000"/>
-          <w:lang w:val="en-US"/>
-        </w:rPr>
-        <w:t>sOLUTION</w:t>
-      </w:r>
-      <w:proofErr w:type="spellEnd"/>
-    </w:p>
-    <w:bookmarkEnd w:id="27"/>
     <w:p>
       <w:pPr>
         <w:numPr>
@@ -11961,23 +10796,7 @@
           <w:color w:val="FF0000"/>
           <w:lang w:val="en-US"/>
         </w:rPr>
-        <w:t xml:space="preserve">Database as service pattern will enforce database per service pattern.  Dedicated </w:t>
-      </w:r>
-      <w:proofErr w:type="gramStart"/>
-      <w:r>
-        <w:rPr>
-          <w:color w:val="FF0000"/>
-          <w:lang w:val="en-US"/>
-        </w:rPr>
-        <w:t>instance ,</w:t>
-      </w:r>
-      <w:proofErr w:type="gramEnd"/>
-      <w:r>
-        <w:rPr>
-          <w:color w:val="FF0000"/>
-          <w:lang w:val="en-US"/>
-        </w:rPr>
-        <w:t xml:space="preserve"> dedicated schema and horizontal scale up</w:t>
+        <w:t>Database as service pattern will enforce database per service pattern.  Dedicated instance , dedicated schema and horizontal scale up</w:t>
       </w:r>
     </w:p>
     <w:p>
@@ -12073,54 +10892,22 @@
           <w:lang w:val="en-US"/>
         </w:rPr>
         <w:br/>
-        <w:t xml:space="preserve">Database as service pattern will enforce database per service pattern.  Dedicated </w:t>
-      </w:r>
-      <w:proofErr w:type="gramStart"/>
-      <w:r>
-        <w:rPr>
-          <w:color w:val="FF0000"/>
-          <w:lang w:val="en-US"/>
-        </w:rPr>
-        <w:t>instance ,</w:t>
-      </w:r>
-      <w:proofErr w:type="gramEnd"/>
-      <w:r>
-        <w:rPr>
-          <w:color w:val="FF0000"/>
-          <w:lang w:val="en-US"/>
-        </w:rPr>
-        <w:t xml:space="preserve"> dedicated schema and horizontal scale up</w:t>
-      </w:r>
-    </w:p>
-    <w:p>
-      <w:pPr>
-        <w:rPr>
-          <w:color w:val="FF0000"/>
-          <w:lang w:val="en-US"/>
-        </w:rPr>
-      </w:pPr>
-      <w:r>
-        <w:rPr>
-          <w:color w:val="FF0000"/>
-          <w:lang w:val="en-US"/>
-        </w:rPr>
-        <w:t>Database per service</w:t>
-      </w:r>
-      <w:proofErr w:type="gramStart"/>
-      <w:r>
-        <w:rPr>
-          <w:color w:val="FF0000"/>
-          <w:lang w:val="en-US"/>
-        </w:rPr>
-        <w:t>  pattern</w:t>
-      </w:r>
-      <w:proofErr w:type="gramEnd"/>
-      <w:r>
-        <w:rPr>
-          <w:color w:val="FF0000"/>
-          <w:lang w:val="en-US"/>
-        </w:rPr>
-        <w:t xml:space="preserve"> implementation inside a cloud </w:t>
+        <w:t>Database as service pattern will enforce database per service pattern.  Dedicated instance , dedicated schema and horizontal scale up</w:t>
+      </w:r>
+    </w:p>
+    <w:p>
+      <w:pPr>
+        <w:rPr>
+          <w:color w:val="FF0000"/>
+          <w:lang w:val="en-US"/>
+        </w:rPr>
+      </w:pPr>
+      <w:r>
+        <w:rPr>
+          <w:color w:val="FF0000"/>
+          <w:lang w:val="en-US"/>
+        </w:rPr>
+        <w:t xml:space="preserve">Database per service  pattern implementation inside a cloud </w:t>
       </w:r>
       <w:proofErr w:type="spellStart"/>
       <w:r>
@@ -12337,14 +11124,14 @@
           <w:lang w:val="en-US"/>
         </w:rPr>
       </w:pPr>
-      <w:bookmarkStart w:id="28" w:name="_Toc463299335"/>
+      <w:bookmarkStart w:id="27" w:name="_Toc463299335"/>
       <w:r>
         <w:rPr>
           <w:lang w:val="en-US"/>
         </w:rPr>
         <w:t>[EVENT DRIVE DEMO]</w:t>
       </w:r>
-      <w:bookmarkEnd w:id="28"/>
+      <w:bookmarkEnd w:id="27"/>
     </w:p>
     <w:p>
       <w:pPr>
@@ -12370,7 +11157,6 @@
           <w:szCs w:val="27"/>
         </w:rPr>
       </w:pPr>
-      <w:proofErr w:type="gramStart"/>
       <w:r>
         <w:rPr>
           <w:rFonts w:ascii="Tahoma" w:hAnsi="Tahoma" w:cs="Tahoma"/>
@@ -12390,18 +11176,7 @@
           <w:lang w:val="en-US"/>
         </w:rPr>
         <w:br/>
-        <w:t>Example if extra coding and infrastructure management.</w:t>
-      </w:r>
-      <w:proofErr w:type="gramEnd"/>
-      <w:r>
-        <w:rPr>
-          <w:rFonts w:ascii="Tahoma" w:hAnsi="Tahoma" w:cs="Tahoma"/>
-          <w:color w:val="FF0000"/>
-          <w:sz w:val="27"/>
-          <w:szCs w:val="27"/>
-          <w:lang w:val="en-US"/>
-        </w:rPr>
-        <w:t> </w:t>
+        <w:t>Example if extra coding and infrastructure management. </w:t>
       </w:r>
       <w:r>
         <w:rPr>
@@ -12501,7 +11276,7 @@
           <w:lang w:val="en-US"/>
         </w:rPr>
       </w:pPr>
-      <w:bookmarkStart w:id="29" w:name="_Toc463299336"/>
+      <w:bookmarkStart w:id="28" w:name="_Toc463299336"/>
       <w:r>
         <w:rPr>
           <w:lang w:val="en-US"/>
@@ -12515,34 +11290,64 @@
         </w:rPr>
         <w:t>Service Discovery</w:t>
       </w:r>
+      <w:bookmarkEnd w:id="28"/>
+      <w:r>
+        <w:rPr>
+          <w:lang w:val="en-US"/>
+        </w:rPr>
+        <w:t xml:space="preserve"> </w:t>
+      </w:r>
+    </w:p>
+    <w:p>
+      <w:pPr>
+        <w:rPr>
+          <w:rFonts w:ascii="Tahoma" w:eastAsia="Times New Roman" w:hAnsi="Tahoma" w:cs="Tahoma"/>
+          <w:color w:val="000000"/>
+          <w:sz w:val="27"/>
+          <w:szCs w:val="27"/>
+          <w:lang w:val="en-US"/>
+        </w:rPr>
+      </w:pPr>
+      <w:r>
+        <w:rPr>
+          <w:rFonts w:ascii="Tahoma" w:eastAsia="Times New Roman" w:hAnsi="Tahoma" w:cs="Tahoma"/>
+          <w:color w:val="000000"/>
+          <w:sz w:val="27"/>
+          <w:szCs w:val="27"/>
+          <w:lang w:val="en-US"/>
+        </w:rPr>
+        <w:t>INTRODUCTION</w:t>
+      </w:r>
+    </w:p>
+    <w:p>
+      <w:pPr>
+        <w:rPr>
+          <w:lang w:val="en-US"/>
+        </w:rPr>
+      </w:pPr>
+    </w:p>
+    <w:p>
+      <w:pPr>
+        <w:pStyle w:val="Titolo3"/>
+        <w:rPr>
+          <w:lang w:val="en-US"/>
+        </w:rPr>
+      </w:pPr>
+      <w:bookmarkStart w:id="29" w:name="_Toc463299337"/>
+      <w:r>
+        <w:rPr>
+          <w:lang w:val="en-US"/>
+        </w:rPr>
+        <w:t>[WHAT’S NEXT]</w:t>
+      </w:r>
       <w:bookmarkEnd w:id="29"/>
-      <w:r>
-        <w:rPr>
-          <w:lang w:val="en-US"/>
-        </w:rPr>
-        <w:t xml:space="preserve"> </w:t>
-      </w:r>
-    </w:p>
-    <w:p>
-      <w:pPr>
-        <w:rPr>
-          <w:rFonts w:ascii="Tahoma" w:eastAsia="Times New Roman" w:hAnsi="Tahoma" w:cs="Tahoma"/>
-          <w:color w:val="000000"/>
-          <w:sz w:val="27"/>
-          <w:szCs w:val="27"/>
-          <w:lang w:val="en-US"/>
-        </w:rPr>
-      </w:pPr>
-      <w:r>
-        <w:rPr>
-          <w:rFonts w:ascii="Tahoma" w:eastAsia="Times New Roman" w:hAnsi="Tahoma" w:cs="Tahoma"/>
-          <w:color w:val="000000"/>
-          <w:sz w:val="27"/>
-          <w:szCs w:val="27"/>
-          <w:lang w:val="en-US"/>
-        </w:rPr>
-        <w:t>INTRODUCTION</w:t>
-      </w:r>
+    </w:p>
+    <w:p>
+      <w:pPr>
+        <w:rPr>
+          <w:lang w:val="en-US"/>
+        </w:rPr>
+      </w:pPr>
     </w:p>
     <w:p>
       <w:pPr>
@@ -12558,44 +11363,14 @@
           <w:lang w:val="en-US"/>
         </w:rPr>
       </w:pPr>
-      <w:bookmarkStart w:id="30" w:name="_Toc463299337"/>
-      <w:r>
-        <w:rPr>
-          <w:lang w:val="en-US"/>
-        </w:rPr>
-        <w:t>[WHAT’S NEXT]</w:t>
+      <w:bookmarkStart w:id="30" w:name="_Toc463299338"/>
+      <w:r>
+        <w:rPr>
+          <w:lang w:val="en-US"/>
+        </w:rPr>
+        <w:t>[CONCLUTION]</w:t>
       </w:r>
       <w:bookmarkEnd w:id="30"/>
-    </w:p>
-    <w:p>
-      <w:pPr>
-        <w:rPr>
-          <w:lang w:val="en-US"/>
-        </w:rPr>
-      </w:pPr>
-    </w:p>
-    <w:p>
-      <w:pPr>
-        <w:rPr>
-          <w:lang w:val="en-US"/>
-        </w:rPr>
-      </w:pPr>
-    </w:p>
-    <w:p>
-      <w:pPr>
-        <w:pStyle w:val="Titolo3"/>
-        <w:rPr>
-          <w:lang w:val="en-US"/>
-        </w:rPr>
-      </w:pPr>
-      <w:bookmarkStart w:id="31" w:name="_Toc463299338"/>
-      <w:r>
-        <w:rPr>
-          <w:lang w:val="en-US"/>
-        </w:rPr>
-        <w:t>[CONCLUTION]</w:t>
-      </w:r>
-      <w:bookmarkEnd w:id="31"/>
     </w:p>
     <w:p>
       <w:pPr>
@@ -12687,7 +11462,7 @@
       <w:rPr>
         <w:noProof/>
       </w:rPr>
-      <w:t>16</w:t>
+      <w:t>6</w:t>
     </w:r>
     <w:r>
       <w:fldChar w:fldCharType="end"/>
@@ -16432,7 +15207,7 @@
 </file>
 
 <file path=customXml/itemProps1.xml><?xml version="1.0" encoding="utf-8"?>
-<ds:datastoreItem xmlns:ds="http://schemas.openxmlformats.org/officeDocument/2006/customXml" ds:itemID="{CE5B3D81-756D-48A5-93F4-DE05AD92A50A}">
+<ds:datastoreItem xmlns:ds="http://schemas.openxmlformats.org/officeDocument/2006/customXml" ds:itemID="{022DE419-EE93-4ED0-9036-35F71F4B1610}">
   <ds:schemaRefs>
     <ds:schemaRef ds:uri="http://schemas.openxmlformats.org/officeDocument/2006/bibliography"/>
   </ds:schemaRefs>

</xml_diff>